<commit_message>
Updated Questions 1  and 2 on writeup
</commit_message>
<xml_diff>
--- a/Lab3/Lab3_Writeup.docx
+++ b/Lab3/Lab3_Writeup.docx
@@ -1877,13 +1877,171 @@
       <w:pPr>
         <w:ind w:left="270"/>
       </w:pPr>
+      <w:r>
+        <w:rPr>
+          <w:noProof/>
+          <w:lang w:eastAsia="en-US"/>
+        </w:rPr>
+        <mc:AlternateContent>
+          <mc:Choice Requires="wpg">
+            <w:drawing>
+              <wp:anchor distT="0" distB="0" distL="114300" distR="114300" simplePos="0" relativeHeight="251693568" behindDoc="0" locked="0" layoutInCell="1" allowOverlap="1">
+                <wp:simplePos x="0" y="0"/>
+                <wp:positionH relativeFrom="column">
+                  <wp:posOffset>-381000</wp:posOffset>
+                </wp:positionH>
+                <wp:positionV relativeFrom="paragraph">
+                  <wp:posOffset>264795</wp:posOffset>
+                </wp:positionV>
+                <wp:extent cx="7526655" cy="1409700"/>
+                <wp:effectExtent l="19050" t="19050" r="0" b="0"/>
+                <wp:wrapTopAndBottom/>
+                <wp:docPr id="34" name="Group 34"/>
+                <wp:cNvGraphicFramePr/>
+                <a:graphic xmlns:a="http://schemas.openxmlformats.org/drawingml/2006/main">
+                  <a:graphicData uri="http://schemas.microsoft.com/office/word/2010/wordprocessingGroup">
+                    <wpg:wgp>
+                      <wpg:cNvGrpSpPr/>
+                      <wpg:grpSpPr>
+                        <a:xfrm>
+                          <a:off x="0" y="0"/>
+                          <a:ext cx="7526655" cy="1409700"/>
+                          <a:chOff x="0" y="0"/>
+                          <a:chExt cx="7526655" cy="1409700"/>
+                        </a:xfrm>
+                      </wpg:grpSpPr>
+                      <pic:pic xmlns:pic="http://schemas.openxmlformats.org/drawingml/2006/picture">
+                        <pic:nvPicPr>
+                          <pic:cNvPr id="1" name="Picture 1" descr="D:\Users\mhayden\Documents\ProjectFiles\Lab3\Screenshots\Q1_c.png"/>
+                          <pic:cNvPicPr>
+                            <a:picLocks noChangeAspect="1"/>
+                          </pic:cNvPicPr>
+                        </pic:nvPicPr>
+                        <pic:blipFill>
+                          <a:blip r:embed="rId7">
+                            <a:extLst>
+                              <a:ext uri="{28A0092B-C50C-407E-A947-70E740481C1C}">
+                                <a14:useLocalDpi xmlns:a14="http://schemas.microsoft.com/office/drawing/2010/main" val="0"/>
+                              </a:ext>
+                            </a:extLst>
+                          </a:blip>
+                          <a:srcRect/>
+                          <a:stretch>
+                            <a:fillRect/>
+                          </a:stretch>
+                        </pic:blipFill>
+                        <pic:spPr bwMode="auto">
+                          <a:xfrm>
+                            <a:off x="85725" y="19050"/>
+                            <a:ext cx="7440930" cy="1390650"/>
+                          </a:xfrm>
+                          <a:prstGeom prst="rect">
+                            <a:avLst/>
+                          </a:prstGeom>
+                          <a:noFill/>
+                          <a:ln>
+                            <a:noFill/>
+                          </a:ln>
+                        </pic:spPr>
+                      </pic:pic>
+                      <wps:wsp>
+                        <wps:cNvPr id="33" name="Rectangle 33"/>
+                        <wps:cNvSpPr/>
+                        <wps:spPr>
+                          <a:xfrm>
+                            <a:off x="0" y="0"/>
+                            <a:ext cx="7496175" cy="209550"/>
+                          </a:xfrm>
+                          <a:prstGeom prst="rect">
+                            <a:avLst/>
+                          </a:prstGeom>
+                          <a:noFill/>
+                          <a:ln w="28575">
+                            <a:solidFill>
+                              <a:srgbClr val="FF0000"/>
+                            </a:solidFill>
+                          </a:ln>
+                        </wps:spPr>
+                        <wps:style>
+                          <a:lnRef idx="2">
+                            <a:schemeClr val="accent1">
+                              <a:shade val="50000"/>
+                            </a:schemeClr>
+                          </a:lnRef>
+                          <a:fillRef idx="1">
+                            <a:schemeClr val="accent1"/>
+                          </a:fillRef>
+                          <a:effectRef idx="0">
+                            <a:schemeClr val="accent1"/>
+                          </a:effectRef>
+                          <a:fontRef idx="minor">
+                            <a:schemeClr val="lt1"/>
+                          </a:fontRef>
+                        </wps:style>
+                        <wps:bodyPr rot="0" spcFirstLastPara="0" vertOverflow="overflow" horzOverflow="overflow" vert="horz" wrap="square" lIns="91440" tIns="45720" rIns="91440" bIns="45720" numCol="1" spcCol="0" rtlCol="0" fromWordArt="0" anchor="ctr" anchorCtr="0" forceAA="0" compatLnSpc="1">
+                          <a:prstTxWarp prst="textNoShape">
+                            <a:avLst/>
+                          </a:prstTxWarp>
+                          <a:noAutofit/>
+                        </wps:bodyPr>
+                      </wps:wsp>
+                    </wpg:wgp>
+                  </a:graphicData>
+                </a:graphic>
+              </wp:anchor>
+            </w:drawing>
+          </mc:Choice>
+          <mc:Fallback>
+            <w:pict>
+              <v:group w14:anchorId="3E314A41" id="Group 34" o:spid="_x0000_s1026" style="position:absolute;margin-left:-30pt;margin-top:20.85pt;width:592.65pt;height:111pt;z-index:251693568" coordsize="75266,14097" o:gfxdata="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">
+                <v:shapetype id="_x0000_t75" coordsize="21600,21600" o:spt="75" o:preferrelative="t" path="m@4@5l@4@11@9@11@9@5xe" filled="f" stroked="f">
+                  <v:stroke joinstyle="miter"/>
+                  <v:formulas>
+                    <v:f eqn="if lineDrawn pixelLineWidth 0"/>
+                    <v:f eqn="sum @0 1 0"/>
+                    <v:f eqn="sum 0 0 @1"/>
+                    <v:f eqn="prod @2 1 2"/>
+                    <v:f eqn="prod @3 21600 pixelWidth"/>
+                    <v:f eqn="prod @3 21600 pixelHeight"/>
+                    <v:f eqn="sum @0 0 1"/>
+                    <v:f eqn="prod @6 1 2"/>
+                    <v:f eqn="prod @7 21600 pixelWidth"/>
+                    <v:f eqn="sum @8 21600 0"/>
+                    <v:f eqn="prod @7 21600 pixelHeight"/>
+                    <v:f eqn="sum @10 21600 0"/>
+                  </v:formulas>
+                  <v:path o:extrusionok="f" gradientshapeok="t" o:connecttype="rect"/>
+                  <o:lock v:ext="edit" aspectratio="t"/>
+                </v:shapetype>
+                <v:shape id="Picture 1" o:spid="_x0000_s1027" type="#_x0000_t75" style="position:absolute;left:857;top:190;width:74409;height:13907;visibility:visible;mso-wrap-style:square" o:gfxdata="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">
+                  <v:imagedata r:id="rId8" o:title="Q1_c"/>
+                  <v:path arrowok="t"/>
+                </v:shape>
+                <v:rect id="Rectangle 33" o:spid="_x0000_s1028" style="position:absolute;width:74961;height:2095;visibility:visible;mso-wrap-style:square;v-text-anchor:middle" o:gfxdata="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" filled="f" strokecolor="red" strokeweight="2.25pt"/>
+                <w10:wrap type="topAndBottom"/>
+              </v:group>
+            </w:pict>
+          </mc:Fallback>
+        </mc:AlternateContent>
+      </w:r>
     </w:p>
     <w:p>
       <w:pPr>
         <w:ind w:left="270"/>
       </w:pPr>
+    </w:p>
+    <w:p>
+      <w:pPr>
+        <w:ind w:left="270"/>
+      </w:pPr>
+    </w:p>
+    <w:p>
+      <w:pPr>
+        <w:ind w:left="270"/>
+      </w:pPr>
       <w:proofErr w:type="gramStart"/>
       <w:r>
+        <w:lastRenderedPageBreak/>
         <w:t>d.  Disassemble</w:t>
       </w:r>
       <w:proofErr w:type="gramEnd"/>
@@ -1935,11 +2093,395 @@
       <w:pPr>
         <w:ind w:left="270"/>
       </w:pPr>
+      <w:r>
+        <w:rPr>
+          <w:noProof/>
+          <w:lang w:eastAsia="en-US"/>
+        </w:rPr>
+        <mc:AlternateContent>
+          <mc:Choice Requires="wpg">
+            <w:drawing>
+              <wp:anchor distT="0" distB="0" distL="114300" distR="114300" simplePos="0" relativeHeight="251653632" behindDoc="0" locked="0" layoutInCell="1" allowOverlap="1">
+                <wp:simplePos x="0" y="0"/>
+                <wp:positionH relativeFrom="column">
+                  <wp:posOffset>295275</wp:posOffset>
+                </wp:positionH>
+                <wp:positionV relativeFrom="paragraph">
+                  <wp:posOffset>203200</wp:posOffset>
+                </wp:positionV>
+                <wp:extent cx="6257925" cy="2371725"/>
+                <wp:effectExtent l="0" t="0" r="9525" b="9525"/>
+                <wp:wrapTopAndBottom/>
+                <wp:docPr id="5" name="Group 5"/>
+                <wp:cNvGraphicFramePr/>
+                <a:graphic xmlns:a="http://schemas.openxmlformats.org/drawingml/2006/main">
+                  <a:graphicData uri="http://schemas.microsoft.com/office/word/2010/wordprocessingGroup">
+                    <wpg:wgp>
+                      <wpg:cNvGrpSpPr/>
+                      <wpg:grpSpPr>
+                        <a:xfrm>
+                          <a:off x="0" y="0"/>
+                          <a:ext cx="6257925" cy="2371725"/>
+                          <a:chOff x="0" y="0"/>
+                          <a:chExt cx="6257925" cy="2371725"/>
+                        </a:xfrm>
+                      </wpg:grpSpPr>
+                      <pic:pic xmlns:pic="http://schemas.openxmlformats.org/drawingml/2006/picture">
+                        <pic:nvPicPr>
+                          <pic:cNvPr id="3" name="Picture 3" descr="D:\Users\mhayden\Documents\ProjectFiles\Lab3\Screenshots\Q1_d.png"/>
+                          <pic:cNvPicPr>
+                            <a:picLocks noChangeAspect="1"/>
+                          </pic:cNvPicPr>
+                        </pic:nvPicPr>
+                        <pic:blipFill>
+                          <a:blip r:embed="rId9">
+                            <a:extLst>
+                              <a:ext uri="{28A0092B-C50C-407E-A947-70E740481C1C}">
+                                <a14:useLocalDpi xmlns:a14="http://schemas.microsoft.com/office/drawing/2010/main" val="0"/>
+                              </a:ext>
+                            </a:extLst>
+                          </a:blip>
+                          <a:srcRect/>
+                          <a:stretch>
+                            <a:fillRect/>
+                          </a:stretch>
+                        </pic:blipFill>
+                        <pic:spPr bwMode="auto">
+                          <a:xfrm>
+                            <a:off x="0" y="0"/>
+                            <a:ext cx="6257925" cy="2371725"/>
+                          </a:xfrm>
+                          <a:prstGeom prst="rect">
+                            <a:avLst/>
+                          </a:prstGeom>
+                          <a:noFill/>
+                          <a:ln>
+                            <a:noFill/>
+                          </a:ln>
+                        </pic:spPr>
+                      </pic:pic>
+                      <wps:wsp>
+                        <wps:cNvPr id="4" name="Rectangle 4"/>
+                        <wps:cNvSpPr/>
+                        <wps:spPr>
+                          <a:xfrm>
+                            <a:off x="47625" y="1266825"/>
+                            <a:ext cx="838200" cy="200025"/>
+                          </a:xfrm>
+                          <a:prstGeom prst="rect">
+                            <a:avLst/>
+                          </a:prstGeom>
+                          <a:noFill/>
+                          <a:ln w="28575">
+                            <a:solidFill>
+                              <a:srgbClr val="FF0000"/>
+                            </a:solidFill>
+                          </a:ln>
+                        </wps:spPr>
+                        <wps:style>
+                          <a:lnRef idx="2">
+                            <a:schemeClr val="accent1">
+                              <a:shade val="50000"/>
+                            </a:schemeClr>
+                          </a:lnRef>
+                          <a:fillRef idx="1">
+                            <a:schemeClr val="accent1"/>
+                          </a:fillRef>
+                          <a:effectRef idx="0">
+                            <a:schemeClr val="accent1"/>
+                          </a:effectRef>
+                          <a:fontRef idx="minor">
+                            <a:schemeClr val="lt1"/>
+                          </a:fontRef>
+                        </wps:style>
+                        <wps:bodyPr rot="0" spcFirstLastPara="0" vertOverflow="overflow" horzOverflow="overflow" vert="horz" wrap="square" lIns="91440" tIns="45720" rIns="91440" bIns="45720" numCol="1" spcCol="0" rtlCol="0" fromWordArt="0" anchor="ctr" anchorCtr="0" forceAA="0" compatLnSpc="1">
+                          <a:prstTxWarp prst="textNoShape">
+                            <a:avLst/>
+                          </a:prstTxWarp>
+                          <a:noAutofit/>
+                        </wps:bodyPr>
+                      </wps:wsp>
+                    </wpg:wgp>
+                  </a:graphicData>
+                </a:graphic>
+              </wp:anchor>
+            </w:drawing>
+          </mc:Choice>
+          <mc:Fallback>
+            <w:pict>
+              <v:group w14:anchorId="677AEF1D" id="Group 5" o:spid="_x0000_s1026" style="position:absolute;margin-left:23.25pt;margin-top:16pt;width:492.75pt;height:186.75pt;z-index:251653632" coordsize="62579,23717" o:gfxdata="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">
+                <v:shape id="Picture 3" o:spid="_x0000_s1027" type="#_x0000_t75" style="position:absolute;width:62579;height:23717;visibility:visible;mso-wrap-style:square" o:gfxdata="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">
+                  <v:imagedata r:id="rId10" o:title="Q1_d"/>
+                  <v:path arrowok="t"/>
+                </v:shape>
+                <v:rect id="Rectangle 4" o:spid="_x0000_s1028" style="position:absolute;left:476;top:12668;width:8382;height:2000;visibility:visible;mso-wrap-style:square;v-text-anchor:middle" o:gfxdata="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" filled="f" strokecolor="red" strokeweight="2.25pt"/>
+                <w10:wrap type="topAndBottom"/>
+              </v:group>
+            </w:pict>
+          </mc:Fallback>
+        </mc:AlternateContent>
+      </w:r>
     </w:p>
     <w:p>
       <w:pPr>
         <w:ind w:left="270"/>
       </w:pPr>
+    </w:p>
+    <w:p>
+      <w:pPr>
+        <w:pStyle w:val="ListParagraph"/>
+        <w:numPr>
+          <w:ilvl w:val="0"/>
+          <w:numId w:val="4"/>
+        </w:numPr>
+      </w:pPr>
+      <w:r>
+        <w:t xml:space="preserve">The return address is 0x804851e, the address of the instruction immediately following the </w:t>
+      </w:r>
+      <w:proofErr w:type="spellStart"/>
+      <w:r>
+        <w:t>sample_function</w:t>
+      </w:r>
+      <w:proofErr w:type="spellEnd"/>
+      <w:r>
+        <w:t xml:space="preserve"> call.</w:t>
+      </w:r>
+    </w:p>
+    <w:p>
+      <w:pPr>
+        <w:ind w:left="270"/>
+      </w:pPr>
+      <w:r>
+        <w:rPr>
+          <w:noProof/>
+          <w:lang w:eastAsia="en-US"/>
+        </w:rPr>
+        <mc:AlternateContent>
+          <mc:Choice Requires="wpg">
+            <w:drawing>
+              <wp:anchor distT="0" distB="0" distL="114300" distR="114300" simplePos="0" relativeHeight="251659776" behindDoc="1" locked="0" layoutInCell="1" allowOverlap="1">
+                <wp:simplePos x="0" y="0"/>
+                <wp:positionH relativeFrom="margin">
+                  <wp:align>left</wp:align>
+                </wp:positionH>
+                <wp:positionV relativeFrom="paragraph">
+                  <wp:posOffset>49530</wp:posOffset>
+                </wp:positionV>
+                <wp:extent cx="2838450" cy="5667375"/>
+                <wp:effectExtent l="0" t="0" r="0" b="9525"/>
+                <wp:wrapTight wrapText="bothSides">
+                  <wp:wrapPolygon edited="0">
+                    <wp:start x="0" y="0"/>
+                    <wp:lineTo x="0" y="21564"/>
+                    <wp:lineTo x="21455" y="21564"/>
+                    <wp:lineTo x="21455" y="0"/>
+                    <wp:lineTo x="0" y="0"/>
+                  </wp:wrapPolygon>
+                </wp:wrapTight>
+                <wp:docPr id="10" name="Group 10"/>
+                <wp:cNvGraphicFramePr/>
+                <a:graphic xmlns:a="http://schemas.openxmlformats.org/drawingml/2006/main">
+                  <a:graphicData uri="http://schemas.microsoft.com/office/word/2010/wordprocessingGroup">
+                    <wpg:wgp>
+                      <wpg:cNvGrpSpPr/>
+                      <wpg:grpSpPr>
+                        <a:xfrm>
+                          <a:off x="0" y="0"/>
+                          <a:ext cx="2838450" cy="5667375"/>
+                          <a:chOff x="0" y="0"/>
+                          <a:chExt cx="2066925" cy="4697095"/>
+                        </a:xfrm>
+                      </wpg:grpSpPr>
+                      <pic:pic xmlns:pic="http://schemas.openxmlformats.org/drawingml/2006/picture">
+                        <pic:nvPicPr>
+                          <pic:cNvPr id="6" name="Picture 6" descr="D:\Users\mhayden\Documents\ProjectFiles\Lab3\Screenshots\Q1_e.png"/>
+                          <pic:cNvPicPr>
+                            <a:picLocks noChangeAspect="1"/>
+                          </pic:cNvPicPr>
+                        </pic:nvPicPr>
+                        <pic:blipFill>
+                          <a:blip r:embed="rId11">
+                            <a:extLst>
+                              <a:ext uri="{28A0092B-C50C-407E-A947-70E740481C1C}">
+                                <a14:useLocalDpi xmlns:a14="http://schemas.microsoft.com/office/drawing/2010/main" val="0"/>
+                              </a:ext>
+                            </a:extLst>
+                          </a:blip>
+                          <a:srcRect/>
+                          <a:stretch>
+                            <a:fillRect/>
+                          </a:stretch>
+                        </pic:blipFill>
+                        <pic:spPr bwMode="auto">
+                          <a:xfrm>
+                            <a:off x="0" y="0"/>
+                            <a:ext cx="2066925" cy="4697095"/>
+                          </a:xfrm>
+                          <a:prstGeom prst="rect">
+                            <a:avLst/>
+                          </a:prstGeom>
+                          <a:noFill/>
+                          <a:ln>
+                            <a:noFill/>
+                          </a:ln>
+                        </pic:spPr>
+                      </pic:pic>
+                      <wps:wsp>
+                        <wps:cNvPr id="7" name="Rectangle 7"/>
+                        <wps:cNvSpPr/>
+                        <wps:spPr>
+                          <a:xfrm>
+                            <a:off x="771525" y="638175"/>
+                            <a:ext cx="504825" cy="1238250"/>
+                          </a:xfrm>
+                          <a:prstGeom prst="rect">
+                            <a:avLst/>
+                          </a:prstGeom>
+                          <a:noFill/>
+                          <a:ln w="28575">
+                            <a:solidFill>
+                              <a:srgbClr val="FF0000"/>
+                            </a:solidFill>
+                          </a:ln>
+                        </wps:spPr>
+                        <wps:style>
+                          <a:lnRef idx="2">
+                            <a:schemeClr val="accent1">
+                              <a:shade val="50000"/>
+                            </a:schemeClr>
+                          </a:lnRef>
+                          <a:fillRef idx="1">
+                            <a:schemeClr val="accent1"/>
+                          </a:fillRef>
+                          <a:effectRef idx="0">
+                            <a:schemeClr val="accent1"/>
+                          </a:effectRef>
+                          <a:fontRef idx="minor">
+                            <a:schemeClr val="lt1"/>
+                          </a:fontRef>
+                        </wps:style>
+                        <wps:bodyPr rot="0" spcFirstLastPara="0" vertOverflow="overflow" horzOverflow="overflow" vert="horz" wrap="square" lIns="91440" tIns="45720" rIns="91440" bIns="45720" numCol="1" spcCol="0" rtlCol="0" fromWordArt="0" anchor="ctr" anchorCtr="0" forceAA="0" compatLnSpc="1">
+                          <a:prstTxWarp prst="textNoShape">
+                            <a:avLst/>
+                          </a:prstTxWarp>
+                          <a:noAutofit/>
+                        </wps:bodyPr>
+                      </wps:wsp>
+                      <wps:wsp>
+                        <wps:cNvPr id="8" name="Rectangle 8"/>
+                        <wps:cNvSpPr/>
+                        <wps:spPr>
+                          <a:xfrm>
+                            <a:off x="781050" y="1866900"/>
+                            <a:ext cx="495300" cy="485775"/>
+                          </a:xfrm>
+                          <a:prstGeom prst="rect">
+                            <a:avLst/>
+                          </a:prstGeom>
+                          <a:noFill/>
+                          <a:ln w="28575">
+                            <a:solidFill>
+                              <a:srgbClr val="00B050"/>
+                            </a:solidFill>
+                          </a:ln>
+                        </wps:spPr>
+                        <wps:style>
+                          <a:lnRef idx="2">
+                            <a:schemeClr val="accent1">
+                              <a:shade val="50000"/>
+                            </a:schemeClr>
+                          </a:lnRef>
+                          <a:fillRef idx="1">
+                            <a:schemeClr val="accent1"/>
+                          </a:fillRef>
+                          <a:effectRef idx="0">
+                            <a:schemeClr val="accent1"/>
+                          </a:effectRef>
+                          <a:fontRef idx="minor">
+                            <a:schemeClr val="lt1"/>
+                          </a:fontRef>
+                        </wps:style>
+                        <wps:bodyPr rot="0" spcFirstLastPara="0" vertOverflow="overflow" horzOverflow="overflow" vert="horz" wrap="square" lIns="91440" tIns="45720" rIns="91440" bIns="45720" numCol="1" spcCol="0" rtlCol="0" fromWordArt="0" anchor="ctr" anchorCtr="0" forceAA="0" compatLnSpc="1">
+                          <a:prstTxWarp prst="textNoShape">
+                            <a:avLst/>
+                          </a:prstTxWarp>
+                          <a:noAutofit/>
+                        </wps:bodyPr>
+                      </wps:wsp>
+                      <wps:wsp>
+                        <wps:cNvPr id="9" name="Rectangle 9"/>
+                        <wps:cNvSpPr/>
+                        <wps:spPr>
+                          <a:xfrm>
+                            <a:off x="781050" y="2343150"/>
+                            <a:ext cx="495300" cy="485775"/>
+                          </a:xfrm>
+                          <a:prstGeom prst="rect">
+                            <a:avLst/>
+                          </a:prstGeom>
+                          <a:noFill/>
+                          <a:ln w="28575">
+                            <a:solidFill>
+                              <a:srgbClr val="FFFF00"/>
+                            </a:solidFill>
+                          </a:ln>
+                        </wps:spPr>
+                        <wps:style>
+                          <a:lnRef idx="2">
+                            <a:schemeClr val="accent1">
+                              <a:shade val="50000"/>
+                            </a:schemeClr>
+                          </a:lnRef>
+                          <a:fillRef idx="1">
+                            <a:schemeClr val="accent1"/>
+                          </a:fillRef>
+                          <a:effectRef idx="0">
+                            <a:schemeClr val="accent1"/>
+                          </a:effectRef>
+                          <a:fontRef idx="minor">
+                            <a:schemeClr val="lt1"/>
+                          </a:fontRef>
+                        </wps:style>
+                        <wps:bodyPr rot="0" spcFirstLastPara="0" vertOverflow="overflow" horzOverflow="overflow" vert="horz" wrap="square" lIns="91440" tIns="45720" rIns="91440" bIns="45720" numCol="1" spcCol="0" rtlCol="0" fromWordArt="0" anchor="ctr" anchorCtr="0" forceAA="0" compatLnSpc="1">
+                          <a:prstTxWarp prst="textNoShape">
+                            <a:avLst/>
+                          </a:prstTxWarp>
+                          <a:noAutofit/>
+                        </wps:bodyPr>
+                      </wps:wsp>
+                    </wpg:wgp>
+                  </a:graphicData>
+                </a:graphic>
+                <wp14:sizeRelH relativeFrom="margin">
+                  <wp14:pctWidth>0</wp14:pctWidth>
+                </wp14:sizeRelH>
+                <wp14:sizeRelV relativeFrom="margin">
+                  <wp14:pctHeight>0</wp14:pctHeight>
+                </wp14:sizeRelV>
+              </wp:anchor>
+            </w:drawing>
+          </mc:Choice>
+          <mc:Fallback>
+            <w:pict>
+              <v:group w14:anchorId="1F119B9E" id="Group 10" o:spid="_x0000_s1026" style="position:absolute;margin-left:0;margin-top:3.9pt;width:223.5pt;height:446.25pt;z-index:-251656704;mso-position-horizontal:left;mso-position-horizontal-relative:margin;mso-width-relative:margin;mso-height-relative:margin" coordsize="20669,46970" o:gfxdata="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">
+                <v:shape id="Picture 6" o:spid="_x0000_s1027" type="#_x0000_t75" style="position:absolute;width:20669;height:46970;visibility:visible;mso-wrap-style:square" o:gfxdata="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">
+                  <v:imagedata r:id="rId12" o:title="Q1_e"/>
+                  <v:path arrowok="t"/>
+                </v:shape>
+                <v:rect id="Rectangle 7" o:spid="_x0000_s1028" style="position:absolute;left:7715;top:6381;width:5048;height:12383;visibility:visible;mso-wrap-style:square;v-text-anchor:middle" o:gfxdata="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" filled="f" strokecolor="red" strokeweight="2.25pt"/>
+                <v:rect id="Rectangle 8" o:spid="_x0000_s1029" style="position:absolute;left:7810;top:18669;width:4953;height:4857;visibility:visible;mso-wrap-style:square;v-text-anchor:middle" o:gfxdata="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" filled="f" strokecolor="#00b050" strokeweight="2.25pt"/>
+                <v:rect id="Rectangle 9" o:spid="_x0000_s1030" style="position:absolute;left:7810;top:23431;width:4953;height:4858;visibility:visible;mso-wrap-style:square;v-text-anchor:middle" o:gfxdata="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" filled="f" strokecolor="yellow" strokeweight="2.25pt"/>
+                <w10:wrap type="tight" anchorx="margin"/>
+              </v:group>
+            </w:pict>
+          </mc:Fallback>
+        </mc:AlternateContent>
+      </w:r>
+    </w:p>
+    <w:p>
+      <w:pPr>
+        <w:ind w:left="270"/>
+      </w:pPr>
       <w:proofErr w:type="gramStart"/>
       <w:r>
         <w:t>e.  Execute</w:t>
@@ -1974,19 +2516,32 @@
         <w:t xml:space="preserve"> circle each field listed in part (a) above (e.g., buffer, canary if it exists, SFP, RP).  Do you see the return pointer in the correct location?</w:t>
       </w:r>
     </w:p>
+    <w:p/>
     <w:p>
       <w:pPr>
         <w:ind w:left="270"/>
       </w:pPr>
-      <w:bookmarkStart w:id="0" w:name="_GoBack"/>
-      <w:bookmarkEnd w:id="0"/>
     </w:p>
     <w:p>
       <w:pPr>
         <w:ind w:left="270"/>
       </w:pPr>
+      <w:r>
+        <w:t>The data/buffer is shown outlined in red.  0123456 is hex 30-36, followed by the null byte 00.  The next 4 bytes are EDP, and are outlined in green.  The return pointer 0x0804851e is then shown circled in yellow.  The return pointer is where it was expected to be.</w:t>
+      </w:r>
+    </w:p>
+    <w:p>
+      <w:r>
+        <w:br w:type="page"/>
+      </w:r>
+    </w:p>
+    <w:p>
+      <w:pPr>
+        <w:ind w:left="270"/>
+      </w:pPr>
       <w:proofErr w:type="gramStart"/>
       <w:r>
+        <w:lastRenderedPageBreak/>
         <w:t xml:space="preserve">f.  </w:t>
       </w:r>
       <w:r>
@@ -2126,10 +2681,237 @@
     </w:p>
     <w:p>
       <w:pPr>
+        <w:pStyle w:val="ListParagraph"/>
+        <w:numPr>
+          <w:ilvl w:val="0"/>
+          <w:numId w:val="4"/>
+        </w:numPr>
+      </w:pPr>
+      <w:r>
+        <w:t>The program will crash for an input of any length greater than or equal to 14.</w:t>
+      </w:r>
+      <w:r>
+        <w:t xml:space="preserve">  The yellow outline shows the null byte where the return address is, as well as the response from the program informing us that it was an illegal instruction.</w:t>
+      </w:r>
+    </w:p>
+    <w:p>
+      <w:r>
+        <w:rPr>
+          <w:noProof/>
+          <w:lang w:eastAsia="en-US"/>
+        </w:rPr>
+        <mc:AlternateContent>
+          <mc:Choice Requires="wpg">
+            <w:drawing>
+              <wp:anchor distT="0" distB="0" distL="114300" distR="114300" simplePos="0" relativeHeight="251666944" behindDoc="0" locked="0" layoutInCell="1" allowOverlap="1">
+                <wp:simplePos x="0" y="0"/>
+                <wp:positionH relativeFrom="column">
+                  <wp:posOffset>1971675</wp:posOffset>
+                </wp:positionH>
+                <wp:positionV relativeFrom="paragraph">
+                  <wp:posOffset>163195</wp:posOffset>
+                </wp:positionV>
+                <wp:extent cx="2895600" cy="6915150"/>
+                <wp:effectExtent l="19050" t="0" r="0" b="19050"/>
+                <wp:wrapTopAndBottom/>
+                <wp:docPr id="15" name="Group 15"/>
+                <wp:cNvGraphicFramePr/>
+                <a:graphic xmlns:a="http://schemas.openxmlformats.org/drawingml/2006/main">
+                  <a:graphicData uri="http://schemas.microsoft.com/office/word/2010/wordprocessingGroup">
+                    <wpg:wgp>
+                      <wpg:cNvGrpSpPr/>
+                      <wpg:grpSpPr>
+                        <a:xfrm>
+                          <a:off x="0" y="0"/>
+                          <a:ext cx="2895600" cy="6915150"/>
+                          <a:chOff x="0" y="0"/>
+                          <a:chExt cx="2895600" cy="6915150"/>
+                        </a:xfrm>
+                      </wpg:grpSpPr>
+                      <wpg:grpSp>
+                        <wpg:cNvPr id="13" name="Group 13"/>
+                        <wpg:cNvGrpSpPr/>
+                        <wpg:grpSpPr>
+                          <a:xfrm>
+                            <a:off x="0" y="0"/>
+                            <a:ext cx="2895600" cy="6915150"/>
+                            <a:chOff x="0" y="0"/>
+                            <a:chExt cx="2895600" cy="6915150"/>
+                          </a:xfrm>
+                        </wpg:grpSpPr>
+                        <pic:pic xmlns:pic="http://schemas.openxmlformats.org/drawingml/2006/picture">
+                          <pic:nvPicPr>
+                            <pic:cNvPr id="11" name="Picture 11" descr="D:\Users\mhayden\Documents\ProjectFiles\Lab3\Screenshots\Q1_f.png"/>
+                            <pic:cNvPicPr>
+                              <a:picLocks noChangeAspect="1"/>
+                            </pic:cNvPicPr>
+                          </pic:nvPicPr>
+                          <pic:blipFill>
+                            <a:blip r:embed="rId13">
+                              <a:extLst>
+                                <a:ext uri="{28A0092B-C50C-407E-A947-70E740481C1C}">
+                                  <a14:useLocalDpi xmlns:a14="http://schemas.microsoft.com/office/drawing/2010/main" val="0"/>
+                                </a:ext>
+                              </a:extLst>
+                            </a:blip>
+                            <a:srcRect/>
+                            <a:stretch>
+                              <a:fillRect/>
+                            </a:stretch>
+                          </pic:blipFill>
+                          <pic:spPr bwMode="auto">
+                            <a:xfrm>
+                              <a:off x="9525" y="0"/>
+                              <a:ext cx="2886075" cy="6886575"/>
+                            </a:xfrm>
+                            <a:prstGeom prst="rect">
+                              <a:avLst/>
+                            </a:prstGeom>
+                            <a:noFill/>
+                            <a:ln>
+                              <a:noFill/>
+                            </a:ln>
+                          </pic:spPr>
+                        </pic:pic>
+                        <wps:wsp>
+                          <wps:cNvPr id="12" name="Rectangle 12"/>
+                          <wps:cNvSpPr/>
+                          <wps:spPr>
+                            <a:xfrm>
+                              <a:off x="0" y="6477000"/>
+                              <a:ext cx="2457450" cy="438150"/>
+                            </a:xfrm>
+                            <a:prstGeom prst="rect">
+                              <a:avLst/>
+                            </a:prstGeom>
+                            <a:noFill/>
+                            <a:ln w="28575">
+                              <a:solidFill>
+                                <a:srgbClr val="FF0000"/>
+                              </a:solidFill>
+                            </a:ln>
+                          </wps:spPr>
+                          <wps:style>
+                            <a:lnRef idx="2">
+                              <a:schemeClr val="accent1">
+                                <a:shade val="50000"/>
+                              </a:schemeClr>
+                            </a:lnRef>
+                            <a:fillRef idx="1">
+                              <a:schemeClr val="accent1"/>
+                            </a:fillRef>
+                            <a:effectRef idx="0">
+                              <a:schemeClr val="accent1"/>
+                            </a:effectRef>
+                            <a:fontRef idx="minor">
+                              <a:schemeClr val="lt1"/>
+                            </a:fontRef>
+                          </wps:style>
+                          <wps:bodyPr rot="0" spcFirstLastPara="0" vertOverflow="overflow" horzOverflow="overflow" vert="horz" wrap="square" lIns="91440" tIns="45720" rIns="91440" bIns="45720" numCol="1" spcCol="0" rtlCol="0" fromWordArt="0" anchor="ctr" anchorCtr="0" forceAA="0" compatLnSpc="1">
+                            <a:prstTxWarp prst="textNoShape">
+                              <a:avLst/>
+                            </a:prstTxWarp>
+                            <a:noAutofit/>
+                          </wps:bodyPr>
+                        </wps:wsp>
+                      </wpg:grpSp>
+                      <wps:wsp>
+                        <wps:cNvPr id="14" name="Rectangle 14"/>
+                        <wps:cNvSpPr/>
+                        <wps:spPr>
+                          <a:xfrm>
+                            <a:off x="19050" y="3429000"/>
+                            <a:ext cx="1685925" cy="200025"/>
+                          </a:xfrm>
+                          <a:prstGeom prst="rect">
+                            <a:avLst/>
+                          </a:prstGeom>
+                          <a:noFill/>
+                          <a:ln w="28575">
+                            <a:solidFill>
+                              <a:srgbClr val="FFFF00"/>
+                            </a:solidFill>
+                          </a:ln>
+                        </wps:spPr>
+                        <wps:style>
+                          <a:lnRef idx="2">
+                            <a:schemeClr val="accent1">
+                              <a:shade val="50000"/>
+                            </a:schemeClr>
+                          </a:lnRef>
+                          <a:fillRef idx="1">
+                            <a:schemeClr val="accent1"/>
+                          </a:fillRef>
+                          <a:effectRef idx="0">
+                            <a:schemeClr val="accent1"/>
+                          </a:effectRef>
+                          <a:fontRef idx="minor">
+                            <a:schemeClr val="lt1"/>
+                          </a:fontRef>
+                        </wps:style>
+                        <wps:bodyPr rot="0" spcFirstLastPara="0" vertOverflow="overflow" horzOverflow="overflow" vert="horz" wrap="square" lIns="91440" tIns="45720" rIns="91440" bIns="45720" numCol="1" spcCol="0" rtlCol="0" fromWordArt="0" anchor="ctr" anchorCtr="0" forceAA="0" compatLnSpc="1">
+                          <a:prstTxWarp prst="textNoShape">
+                            <a:avLst/>
+                          </a:prstTxWarp>
+                          <a:noAutofit/>
+                        </wps:bodyPr>
+                      </wps:wsp>
+                    </wpg:wgp>
+                  </a:graphicData>
+                </a:graphic>
+              </wp:anchor>
+            </w:drawing>
+          </mc:Choice>
+          <mc:Fallback>
+            <w:pict>
+              <v:group w14:anchorId="2C4B4752" id="Group 15" o:spid="_x0000_s1026" style="position:absolute;margin-left:155.25pt;margin-top:12.85pt;width:228pt;height:544.5pt;z-index:251666944" coordsize="28956,69151" o:gfxdata="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">
+                <v:group id="Group 13" o:spid="_x0000_s1027" style="position:absolute;width:28956;height:69151" coordsize="28956,69151" o:gfxdata="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">
+                  <v:shape id="Picture 11" o:spid="_x0000_s1028" type="#_x0000_t75" style="position:absolute;left:95;width:28861;height:68865;visibility:visible;mso-wrap-style:square" o:gfxdata="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">
+                    <v:imagedata r:id="rId14" o:title="Q1_f"/>
+                    <v:path arrowok="t"/>
+                  </v:shape>
+                  <v:rect id="Rectangle 12" o:spid="_x0000_s1029" style="position:absolute;top:64770;width:24574;height:4381;visibility:visible;mso-wrap-style:square;v-text-anchor:middle" o:gfxdata="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" filled="f" strokecolor="red" strokeweight="2.25pt"/>
+                </v:group>
+                <v:rect id="Rectangle 14" o:spid="_x0000_s1030" style="position:absolute;left:190;top:34290;width:16859;height:2000;visibility:visible;mso-wrap-style:square;v-text-anchor:middle" o:gfxdata="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" filled="f" strokecolor="yellow" strokeweight="2.25pt"/>
+                <w10:wrap type="topAndBottom"/>
+              </v:group>
+            </w:pict>
+          </mc:Fallback>
+        </mc:AlternateContent>
+      </w:r>
+    </w:p>
+    <w:p>
+      <w:pPr>
+        <w:jc w:val="center"/>
+      </w:pPr>
+    </w:p>
+    <w:p>
+      <w:pPr>
+        <w:jc w:val="center"/>
+      </w:pPr>
+    </w:p>
+    <w:p>
+      <w:pPr>
+        <w:jc w:val="center"/>
+      </w:pPr>
+    </w:p>
+    <w:p>
+      <w:pPr>
+        <w:jc w:val="center"/>
+      </w:pPr>
+    </w:p>
+    <w:p>
+      <w:pPr>
+        <w:jc w:val="center"/>
+      </w:pPr>
+    </w:p>
+    <w:p>
+      <w:pPr>
         <w:ind w:left="270"/>
       </w:pPr>
       <w:proofErr w:type="gramStart"/>
       <w:r>
+        <w:lastRenderedPageBreak/>
         <w:t>g</w:t>
       </w:r>
       <w:r>
@@ -2155,78 +2937,247 @@
     <w:p/>
     <w:p>
       <w:pPr>
+        <w:pStyle w:val="ListParagraph"/>
+        <w:numPr>
+          <w:ilvl w:val="0"/>
+          <w:numId w:val="4"/>
+        </w:numPr>
+      </w:pPr>
+      <w:r>
+        <w:t xml:space="preserve">It takes </w:t>
+      </w:r>
+      <w:r>
+        <w:t xml:space="preserve">14 or more characters because at that length, the return pointer is overwritten by data from the user.  This causes the program to not know where to return to after finishing </w:t>
+      </w:r>
+      <w:proofErr w:type="spellStart"/>
+      <w:r>
+        <w:t>sample_function</w:t>
+      </w:r>
+      <w:proofErr w:type="spellEnd"/>
+      <w:r>
+        <w:t>.  In this example, because we entered 14 bytes, the first byte in memory of the return pointer 0x1e, is overwritten by the null character 0x00.  This is shown on the screenshot of the page above, outlined in yellow.</w:t>
+      </w:r>
+    </w:p>
+    <w:p/>
+    <w:p/>
+    <w:p>
+      <w:r>
+        <w:t>2</w:t>
+      </w:r>
+      <w:r>
+        <w:t xml:space="preserve">.  </w:t>
+      </w:r>
+      <w:r>
+        <w:t xml:space="preserve">Consider the program </w:t>
+      </w:r>
+      <w:r>
+        <w:rPr>
+          <w:i/>
+        </w:rPr>
+        <w:t>bo-problem</w:t>
+      </w:r>
+      <w:r>
+        <w:rPr>
+          <w:i/>
+        </w:rPr>
+        <w:t>2</w:t>
+      </w:r>
+      <w:r>
+        <w:rPr>
+          <w:i/>
+        </w:rPr>
+        <w:t>.c</w:t>
+      </w:r>
+      <w:r>
+        <w:t xml:space="preserve"> </w:t>
+      </w:r>
+      <w:r>
+        <w:t>on the file server</w:t>
+      </w:r>
+      <w:r>
+        <w:t>.</w:t>
+      </w:r>
+      <w:r>
+        <w:t xml:space="preserve">  We will use it to investigate the behavior of the stack, crash the program, and actually change a variable value using a buffer overflow.  The </w:t>
+      </w:r>
+      <w:r>
+        <w:t>last of these is probably the most pernicious.</w:t>
+      </w:r>
+    </w:p>
+    <w:p/>
+    <w:p>
+      <w:pPr>
+        <w:ind w:left="270"/>
+      </w:pPr>
+      <w:proofErr w:type="gramStart"/>
+      <w:r>
+        <w:t>a</w:t>
+      </w:r>
+      <w:r>
+        <w:t>.  Compile</w:t>
+      </w:r>
+      <w:proofErr w:type="gramEnd"/>
+      <w:r>
+        <w:t xml:space="preserve"> the code in Linux using the </w:t>
+      </w:r>
+      <w:r>
         <w:rPr>
           <w:rFonts w:ascii="Courier New" w:hAnsi="Courier New" w:cs="Courier New"/>
           <w:b/>
         </w:rPr>
-      </w:pPr>
-    </w:p>
-    <w:p>
-      <w:r>
-        <w:t>2</w:t>
+        <w:t>–</w:t>
+      </w:r>
+      <w:proofErr w:type="spellStart"/>
+      <w:r>
+        <w:rPr>
+          <w:rFonts w:ascii="Courier New" w:hAnsi="Courier New" w:cs="Courier New"/>
+          <w:b/>
+        </w:rPr>
+        <w:t>fno</w:t>
+      </w:r>
+      <w:proofErr w:type="spellEnd"/>
+      <w:r>
+        <w:rPr>
+          <w:rFonts w:ascii="Courier New" w:hAnsi="Courier New" w:cs="Courier New"/>
+          <w:b/>
+        </w:rPr>
+        <w:t>-stack-protector</w:t>
+      </w:r>
+      <w:r>
+        <w:t xml:space="preserve"> option</w:t>
+      </w:r>
+      <w:r>
+        <w:t xml:space="preserve"> to disable the canary (stack protection)</w:t>
       </w:r>
       <w:r>
         <w:t xml:space="preserve">.  </w:t>
       </w:r>
       <w:r>
-        <w:t xml:space="preserve">Consider the program </w:t>
-      </w:r>
-      <w:r>
-        <w:rPr>
-          <w:i/>
-        </w:rPr>
-        <w:t>bo-problem</w:t>
-      </w:r>
-      <w:r>
-        <w:rPr>
-          <w:i/>
-        </w:rPr>
-        <w:t>2</w:t>
-      </w:r>
-      <w:r>
-        <w:rPr>
-          <w:i/>
-        </w:rPr>
-        <w:t>.c</w:t>
-      </w:r>
-      <w:r>
+        <w:t xml:space="preserve">Depending on the operating system (and version) you are using, this switch may not work and you’ll have to account for the canary in your answer.  Also use </w:t>
+      </w:r>
+      <w:r>
+        <w:rPr>
+          <w:rFonts w:ascii="Courier New" w:hAnsi="Courier New" w:cs="Courier New"/>
+          <w:b/>
+        </w:rPr>
+        <w:t>–</w:t>
+      </w:r>
+      <w:proofErr w:type="spellStart"/>
+      <w:r>
+        <w:rPr>
+          <w:rFonts w:ascii="Courier New" w:hAnsi="Courier New" w:cs="Courier New"/>
+          <w:b/>
+        </w:rPr>
+        <w:t>mpreferred</w:t>
+      </w:r>
+      <w:proofErr w:type="spellEnd"/>
+      <w:r>
+        <w:rPr>
+          <w:rFonts w:ascii="Courier New" w:hAnsi="Courier New" w:cs="Courier New"/>
+          <w:b/>
+        </w:rPr>
+        <w:t>-stack-boundary=2</w:t>
+      </w:r>
+      <w:r>
+        <w:t xml:space="preserve"> and </w:t>
+      </w:r>
+      <w:r>
+        <w:rPr>
+          <w:rFonts w:ascii="Courier New" w:hAnsi="Courier New" w:cs="Courier New"/>
+          <w:b/>
+        </w:rPr>
+        <w:t>–</w:t>
+      </w:r>
+      <w:r>
+        <w:rPr>
+          <w:rFonts w:ascii="Courier New" w:hAnsi="Courier New" w:cs="Courier New"/>
+          <w:b/>
+        </w:rPr>
+        <w:t>-</w:t>
+      </w:r>
+      <w:proofErr w:type="spellStart"/>
+      <w:r>
+        <w:rPr>
+          <w:rFonts w:ascii="Courier New" w:hAnsi="Courier New" w:cs="Courier New"/>
+          <w:b/>
+        </w:rPr>
+        <w:t>param</w:t>
+      </w:r>
+      <w:proofErr w:type="spellEnd"/>
+      <w:r>
+        <w:rPr>
+          <w:rFonts w:ascii="Courier New" w:hAnsi="Courier New" w:cs="Courier New"/>
+          <w:b/>
+        </w:rPr>
         <w:t xml:space="preserve"> </w:t>
       </w:r>
-      <w:r>
-        <w:t>on the file server</w:t>
-      </w:r>
-      <w:r>
-        <w:t>.</w:t>
-      </w:r>
-      <w:r>
-        <w:t xml:space="preserve">  We will use it to investigate the behavior of the stack, crash the program, and actually change a variable value using a buffer overflow.  The </w:t>
-      </w:r>
-      <w:r>
-        <w:t>last of these is probably the most pernicious.</w:t>
-      </w:r>
-    </w:p>
-    <w:p/>
+      <w:proofErr w:type="spellStart"/>
+      <w:r>
+        <w:rPr>
+          <w:rFonts w:ascii="Courier New" w:hAnsi="Courier New" w:cs="Courier New"/>
+          <w:b/>
+        </w:rPr>
+        <w:t>ssp</w:t>
+      </w:r>
+      <w:proofErr w:type="spellEnd"/>
+      <w:r>
+        <w:rPr>
+          <w:rFonts w:ascii="Courier New" w:hAnsi="Courier New" w:cs="Courier New"/>
+          <w:b/>
+        </w:rPr>
+        <w:t>-buffer-size=2</w:t>
+      </w:r>
+      <w:r>
+        <w:t xml:space="preserve"> to effectively turn off boundary alignment and set the minimum buffer size to be protected to 2 bytes.  </w:t>
+      </w:r>
+    </w:p>
     <w:p>
       <w:pPr>
         <w:ind w:left="270"/>
       </w:pPr>
+    </w:p>
+    <w:p>
+      <w:pPr>
+        <w:ind w:left="270"/>
+      </w:pPr>
       <w:proofErr w:type="gramStart"/>
       <w:r>
-        <w:t>a</w:t>
-      </w:r>
-      <w:r>
-        <w:t>.  Compile</w:t>
+        <w:t>b.  Execute</w:t>
       </w:r>
       <w:proofErr w:type="gramEnd"/>
       <w:r>
-        <w:t xml:space="preserve"> the code in Linux using the </w:t>
+        <w:t xml:space="preserve"> </w:t>
+      </w:r>
+      <w:r>
+        <w:t>the program</w:t>
+      </w:r>
+      <w:r>
+        <w:t xml:space="preserve"> and enter the letter </w:t>
+      </w:r>
+      <w:r>
+        <w:t>B</w:t>
+      </w:r>
+      <w:r>
+        <w:t xml:space="preserve"> when </w:t>
+      </w:r>
+      <w:r>
+        <w:t>prompted.</w:t>
+      </w:r>
+      <w:r>
+        <w:t xml:space="preserve">  </w:t>
+      </w:r>
+      <w:r>
+        <w:t xml:space="preserve">Record the addresses of </w:t>
       </w:r>
       <w:r>
         <w:rPr>
           <w:rFonts w:ascii="Courier New" w:hAnsi="Courier New" w:cs="Courier New"/>
           <w:b/>
         </w:rPr>
-        <w:t>–</w:t>
+        <w:t>x</w:t>
+      </w:r>
+      <w:r>
+        <w:t xml:space="preserve">, </w:t>
       </w:r>
       <w:proofErr w:type="spellStart"/>
       <w:r>
@@ -2234,34 +3185,116 @@
           <w:rFonts w:ascii="Courier New" w:hAnsi="Courier New" w:cs="Courier New"/>
           <w:b/>
         </w:rPr>
-        <w:t>fno</w:t>
+        <w:t>user_input</w:t>
       </w:r>
       <w:proofErr w:type="spellEnd"/>
       <w:r>
+        <w:t xml:space="preserve"> and </w:t>
+      </w:r>
+      <w:r>
         <w:rPr>
           <w:rFonts w:ascii="Courier New" w:hAnsi="Courier New" w:cs="Courier New"/>
           <w:b/>
         </w:rPr>
-        <w:t>-stack-protector</w:t>
-      </w:r>
-      <w:r>
-        <w:t xml:space="preserve"> option</w:t>
-      </w:r>
-      <w:r>
-        <w:t xml:space="preserve"> to disable the canary (stack protection)</w:t>
+        <w:t>buffer</w:t>
+      </w:r>
+      <w:r>
+        <w:t xml:space="preserve"> on the lines below</w:t>
       </w:r>
       <w:r>
         <w:t xml:space="preserve">.  </w:t>
       </w:r>
-      <w:r>
-        <w:t xml:space="preserve">Depending on the operating system (and version) you are using, this switch may not work and you’ll have to account for the canary in your answer.  Also use </w:t>
-      </w:r>
-      <w:r>
+    </w:p>
+    <w:p>
+      <w:pPr>
+        <w:ind w:left="270"/>
+        <w:rPr>
+          <w:b/>
+        </w:rPr>
+      </w:pPr>
+    </w:p>
+    <w:p>
+      <w:pPr>
+        <w:ind w:left="270"/>
         <w:rPr>
           <w:rFonts w:ascii="Courier New" w:hAnsi="Courier New" w:cs="Courier New"/>
           <w:b/>
         </w:rPr>
-        <w:t>–</w:t>
+      </w:pPr>
+      <w:r>
+        <w:rPr>
+          <w:rFonts w:ascii="Courier New" w:hAnsi="Courier New" w:cs="Courier New"/>
+          <w:b/>
+        </w:rPr>
+        <w:tab/>
+      </w:r>
+      <w:r>
+        <w:rPr>
+          <w:rFonts w:ascii="Courier New" w:hAnsi="Courier New" w:cs="Courier New"/>
+          <w:b/>
+        </w:rPr>
+        <w:tab/>
+      </w:r>
+      <w:proofErr w:type="gramStart"/>
+      <w:r>
+        <w:rPr>
+          <w:rFonts w:ascii="Courier New" w:hAnsi="Courier New" w:cs="Courier New"/>
+          <w:b/>
+        </w:rPr>
+        <w:t>buffer</w:t>
+      </w:r>
+      <w:proofErr w:type="gramEnd"/>
+      <w:r>
+        <w:rPr>
+          <w:rFonts w:ascii="Courier New" w:hAnsi="Courier New" w:cs="Courier New"/>
+          <w:b/>
+        </w:rPr>
+        <w:t xml:space="preserve">  </w:t>
+      </w:r>
+      <w:r>
+        <w:rPr>
+          <w:rFonts w:ascii="Courier New" w:hAnsi="Courier New" w:cs="Courier New"/>
+          <w:b/>
+        </w:rPr>
+        <w:tab/>
+        <w:t>_</w:t>
+      </w:r>
+      <w:r>
+        <w:rPr>
+          <w:rFonts w:ascii="Courier New" w:hAnsi="Courier New" w:cs="Courier New"/>
+          <w:b/>
+        </w:rPr>
+        <w:t>= BFF1EDC8</w:t>
+      </w:r>
+      <w:r>
+        <w:rPr>
+          <w:rFonts w:ascii="Courier New" w:hAnsi="Courier New" w:cs="Courier New"/>
+          <w:b/>
+        </w:rPr>
+        <w:t>______________________________________</w:t>
+      </w:r>
+    </w:p>
+    <w:p>
+      <w:pPr>
+        <w:ind w:left="270"/>
+        <w:rPr>
+          <w:rFonts w:ascii="Courier New" w:hAnsi="Courier New" w:cs="Courier New"/>
+          <w:b/>
+        </w:rPr>
+      </w:pPr>
+      <w:r>
+        <w:rPr>
+          <w:rFonts w:ascii="Courier New" w:hAnsi="Courier New" w:cs="Courier New"/>
+          <w:b/>
+        </w:rPr>
+        <w:tab/>
+      </w:r>
+      <w:r>
+        <w:rPr>
+          <w:rFonts w:ascii="Courier New" w:hAnsi="Courier New" w:cs="Courier New"/>
+          <w:b/>
+        </w:rPr>
+        <w:tab/>
       </w:r>
       <w:proofErr w:type="spellStart"/>
       <w:r>
@@ -2269,7 +3302,15 @@
           <w:rFonts w:ascii="Courier New" w:hAnsi="Courier New" w:cs="Courier New"/>
           <w:b/>
         </w:rPr>
-        <w:t>mpreferred</w:t>
+        <w:t>user_</w:t>
+      </w:r>
+      <w:proofErr w:type="gramStart"/>
+      <w:r>
+        <w:rPr>
+          <w:rFonts w:ascii="Courier New" w:hAnsi="Courier New" w:cs="Courier New"/>
+          <w:b/>
+        </w:rPr>
+        <w:t>input</w:t>
       </w:r>
       <w:proofErr w:type="spellEnd"/>
       <w:r>
@@ -2277,251 +3318,30 @@
           <w:rFonts w:ascii="Courier New" w:hAnsi="Courier New" w:cs="Courier New"/>
           <w:b/>
         </w:rPr>
-        <w:t>-stack-boundary=2</w:t>
-      </w:r>
-      <w:r>
-        <w:t xml:space="preserve"> and </w:t>
+        <w:t xml:space="preserve">  </w:t>
       </w:r>
       <w:r>
         <w:rPr>
           <w:rFonts w:ascii="Courier New" w:hAnsi="Courier New" w:cs="Courier New"/>
           <w:b/>
         </w:rPr>
-        <w:t>–</w:t>
-      </w:r>
+        <w:t>=</w:t>
+      </w:r>
+      <w:proofErr w:type="gramEnd"/>
       <w:r>
         <w:rPr>
           <w:rFonts w:ascii="Courier New" w:hAnsi="Courier New" w:cs="Courier New"/>
           <w:b/>
         </w:rPr>
-        <w:t>-</w:t>
-      </w:r>
-      <w:proofErr w:type="spellStart"/>
+        <w:t xml:space="preserve"> BFF1EDCE</w:t>
+      </w:r>
       <w:r>
         <w:rPr>
           <w:rFonts w:ascii="Courier New" w:hAnsi="Courier New" w:cs="Courier New"/>
           <w:b/>
         </w:rPr>
-        <w:t>param</w:t>
-      </w:r>
-      <w:proofErr w:type="spellEnd"/>
-      <w:r>
-        <w:rPr>
-          <w:rFonts w:ascii="Courier New" w:hAnsi="Courier New" w:cs="Courier New"/>
-          <w:b/>
-        </w:rPr>
-        <w:t xml:space="preserve"> </w:t>
-      </w:r>
-      <w:proofErr w:type="spellStart"/>
-      <w:r>
-        <w:rPr>
-          <w:rFonts w:ascii="Courier New" w:hAnsi="Courier New" w:cs="Courier New"/>
-          <w:b/>
-        </w:rPr>
-        <w:t>ssp</w:t>
-      </w:r>
-      <w:proofErr w:type="spellEnd"/>
-      <w:r>
-        <w:rPr>
-          <w:rFonts w:ascii="Courier New" w:hAnsi="Courier New" w:cs="Courier New"/>
-          <w:b/>
-        </w:rPr>
-        <w:t>-buffer-size=2</w:t>
-      </w:r>
-      <w:r>
-        <w:t xml:space="preserve"> to effectively turn off boundary alignment and set the minimum buffer size to be protected to 2 bytes.  </w:t>
-      </w:r>
-    </w:p>
-    <w:p>
-      <w:pPr>
-        <w:ind w:left="270"/>
-      </w:pPr>
-    </w:p>
-    <w:p>
-      <w:pPr>
-        <w:ind w:left="270"/>
-      </w:pPr>
-      <w:proofErr w:type="gramStart"/>
-      <w:r>
-        <w:t>b.  Execute</w:t>
-      </w:r>
-      <w:proofErr w:type="gramEnd"/>
-      <w:r>
-        <w:t xml:space="preserve"> </w:t>
-      </w:r>
-      <w:r>
-        <w:t>the program</w:t>
-      </w:r>
-      <w:r>
-        <w:t xml:space="preserve"> and enter the letter </w:t>
-      </w:r>
-      <w:r>
-        <w:t>B</w:t>
-      </w:r>
-      <w:r>
-        <w:t xml:space="preserve"> when </w:t>
-      </w:r>
-      <w:r>
-        <w:t>prompted.</w:t>
-      </w:r>
-      <w:r>
-        <w:t xml:space="preserve">  </w:t>
-      </w:r>
-      <w:r>
-        <w:t xml:space="preserve">Record the addresses of </w:t>
-      </w:r>
-      <w:r>
-        <w:rPr>
-          <w:rFonts w:ascii="Courier New" w:hAnsi="Courier New" w:cs="Courier New"/>
-          <w:b/>
-        </w:rPr>
-        <w:t>x</w:t>
-      </w:r>
-      <w:r>
-        <w:t xml:space="preserve">, </w:t>
-      </w:r>
-      <w:proofErr w:type="spellStart"/>
-      <w:r>
-        <w:rPr>
-          <w:rFonts w:ascii="Courier New" w:hAnsi="Courier New" w:cs="Courier New"/>
-          <w:b/>
-        </w:rPr>
-        <w:t>user_input</w:t>
-      </w:r>
-      <w:proofErr w:type="spellEnd"/>
-      <w:r>
-        <w:t xml:space="preserve"> and </w:t>
-      </w:r>
-      <w:r>
-        <w:rPr>
-          <w:rFonts w:ascii="Courier New" w:hAnsi="Courier New" w:cs="Courier New"/>
-          <w:b/>
-        </w:rPr>
-        <w:t>buffer</w:t>
-      </w:r>
-      <w:r>
-        <w:t xml:space="preserve"> on the lines below</w:t>
-      </w:r>
-      <w:r>
-        <w:t xml:space="preserve">.  </w:t>
-      </w:r>
-    </w:p>
-    <w:p>
-      <w:pPr>
-        <w:ind w:left="270"/>
-        <w:rPr>
-          <w:b/>
-        </w:rPr>
-      </w:pPr>
-    </w:p>
-    <w:p>
-      <w:pPr>
-        <w:ind w:left="270"/>
-        <w:rPr>
-          <w:rFonts w:ascii="Courier New" w:hAnsi="Courier New" w:cs="Courier New"/>
-          <w:b/>
-        </w:rPr>
-      </w:pPr>
-      <w:r>
-        <w:rPr>
-          <w:rFonts w:ascii="Courier New" w:hAnsi="Courier New" w:cs="Courier New"/>
-          <w:b/>
-        </w:rPr>
-        <w:tab/>
-      </w:r>
-      <w:r>
-        <w:rPr>
-          <w:rFonts w:ascii="Courier New" w:hAnsi="Courier New" w:cs="Courier New"/>
-          <w:b/>
-        </w:rPr>
-        <w:tab/>
-      </w:r>
-      <w:proofErr w:type="gramStart"/>
-      <w:r>
-        <w:rPr>
-          <w:rFonts w:ascii="Courier New" w:hAnsi="Courier New" w:cs="Courier New"/>
-          <w:b/>
-        </w:rPr>
-        <w:t>buffer</w:t>
-      </w:r>
-      <w:proofErr w:type="gramEnd"/>
-      <w:r>
-        <w:rPr>
-          <w:rFonts w:ascii="Courier New" w:hAnsi="Courier New" w:cs="Courier New"/>
-          <w:b/>
-        </w:rPr>
-        <w:t xml:space="preserve">  </w:t>
-      </w:r>
-      <w:r>
-        <w:rPr>
-          <w:rFonts w:ascii="Courier New" w:hAnsi="Courier New" w:cs="Courier New"/>
-          <w:b/>
-        </w:rPr>
-        <w:tab/>
-      </w:r>
-      <w:r>
-        <w:rPr>
-          <w:rFonts w:ascii="Courier New" w:hAnsi="Courier New" w:cs="Courier New"/>
-          <w:b/>
-        </w:rPr>
-        <w:tab/>
-        <w:t>_______________________________________</w:t>
-      </w:r>
-    </w:p>
-    <w:p>
-      <w:pPr>
-        <w:ind w:left="270"/>
-        <w:rPr>
-          <w:rFonts w:ascii="Courier New" w:hAnsi="Courier New" w:cs="Courier New"/>
-          <w:b/>
-        </w:rPr>
-      </w:pPr>
-      <w:r>
-        <w:rPr>
-          <w:rFonts w:ascii="Courier New" w:hAnsi="Courier New" w:cs="Courier New"/>
-          <w:b/>
-        </w:rPr>
-        <w:tab/>
-      </w:r>
-      <w:r>
-        <w:rPr>
-          <w:rFonts w:ascii="Courier New" w:hAnsi="Courier New" w:cs="Courier New"/>
-          <w:b/>
-        </w:rPr>
-        <w:tab/>
-      </w:r>
-      <w:proofErr w:type="spellStart"/>
-      <w:r>
-        <w:rPr>
-          <w:rFonts w:ascii="Courier New" w:hAnsi="Courier New" w:cs="Courier New"/>
-          <w:b/>
-        </w:rPr>
-        <w:t>user_</w:t>
-      </w:r>
-      <w:proofErr w:type="gramStart"/>
-      <w:r>
-        <w:rPr>
-          <w:rFonts w:ascii="Courier New" w:hAnsi="Courier New" w:cs="Courier New"/>
-          <w:b/>
-        </w:rPr>
-        <w:t>input</w:t>
-      </w:r>
-      <w:proofErr w:type="spellEnd"/>
-      <w:r>
-        <w:rPr>
-          <w:rFonts w:ascii="Courier New" w:hAnsi="Courier New" w:cs="Courier New"/>
-          <w:b/>
-        </w:rPr>
-        <w:t xml:space="preserve">  </w:t>
-      </w:r>
-      <w:r>
-        <w:rPr>
-          <w:rFonts w:ascii="Courier New" w:hAnsi="Courier New" w:cs="Courier New"/>
-          <w:b/>
-        </w:rPr>
         <w:softHyphen/>
       </w:r>
-      <w:proofErr w:type="gramEnd"/>
       <w:r>
         <w:rPr>
           <w:rFonts w:ascii="Courier New" w:hAnsi="Courier New" w:cs="Courier New"/>
@@ -2559,36 +3379,28 @@
           <w:b/>
         </w:rPr>
         <w:tab/>
-      </w:r>
-      <w:proofErr w:type="gramStart"/>
+        <w:t xml:space="preserve">x </w:t>
+      </w:r>
       <w:r>
         <w:rPr>
           <w:rFonts w:ascii="Courier New" w:hAnsi="Courier New" w:cs="Courier New"/>
           <w:b/>
         </w:rPr>
-        <w:t>x</w:t>
-      </w:r>
-      <w:proofErr w:type="gramEnd"/>
+        <w:tab/>
+      </w:r>
       <w:r>
         <w:rPr>
           <w:rFonts w:ascii="Courier New" w:hAnsi="Courier New" w:cs="Courier New"/>
           <w:b/>
         </w:rPr>
-        <w:t xml:space="preserve"> </w:t>
+        <w:tab/>
       </w:r>
       <w:r>
         <w:rPr>
           <w:rFonts w:ascii="Courier New" w:hAnsi="Courier New" w:cs="Courier New"/>
           <w:b/>
         </w:rPr>
-        <w:tab/>
-      </w:r>
-      <w:r>
-        <w:rPr>
-          <w:rFonts w:ascii="Courier New" w:hAnsi="Courier New" w:cs="Courier New"/>
-          <w:b/>
-        </w:rPr>
-        <w:tab/>
+        <w:t xml:space="preserve"> = BFF1EDD4</w:t>
       </w:r>
       <w:r>
         <w:rPr>
@@ -2699,13 +3511,20 @@
         <w:tc>
           <w:tcPr>
             <w:tcW w:w="3780" w:type="dxa"/>
-          </w:tcPr>
-          <w:p>
-            <w:pPr>
-              <w:jc w:val="center"/>
-            </w:pPr>
-            <w:r>
-              <w:t>BF800D7C</w:t>
+            <w:vAlign w:val="center"/>
+          </w:tcPr>
+          <w:p>
+            <w:pPr>
+              <w:jc w:val="center"/>
+            </w:pPr>
+            <w:r>
+              <w:t>BFF1ED</w:t>
+            </w:r>
+            <w:r>
+              <w:rPr>
+                <w:color w:val="FF0000"/>
+              </w:rPr>
+              <w:t>C8</w:t>
             </w:r>
           </w:p>
         </w:tc>
@@ -2727,25 +3546,20 @@
         <w:tc>
           <w:tcPr>
             <w:tcW w:w="3780" w:type="dxa"/>
-          </w:tcPr>
-          <w:p>
-            <w:pPr>
-              <w:jc w:val="center"/>
-              <w:rPr>
-                <w:color w:val="FF0000"/>
-              </w:rPr>
-            </w:pPr>
-            <w:r>
-              <w:rPr>
-                <w:color w:val="FF0000"/>
-              </w:rPr>
-              <w:t xml:space="preserve">             </w:t>
-            </w:r>
-            <w:r>
-              <w:rPr>
-                <w:color w:val="FF0000"/>
-              </w:rPr>
-              <w:t>7D</w:t>
+            <w:vAlign w:val="center"/>
+          </w:tcPr>
+          <w:p>
+            <w:pPr>
+              <w:jc w:val="center"/>
+              <w:rPr>
+                <w:color w:val="FF0000"/>
+              </w:rPr>
+            </w:pPr>
+            <w:r>
+              <w:rPr>
+                <w:color w:val="FF0000"/>
+              </w:rPr>
+              <w:t>C9</w:t>
             </w:r>
           </w:p>
         </w:tc>
@@ -2767,18 +3581,20 @@
         <w:tc>
           <w:tcPr>
             <w:tcW w:w="3780" w:type="dxa"/>
-          </w:tcPr>
-          <w:p>
-            <w:pPr>
-              <w:rPr>
-                <w:color w:val="FF0000"/>
-              </w:rPr>
-            </w:pPr>
-            <w:r>
-              <w:rPr>
-                <w:color w:val="FF0000"/>
-              </w:rPr>
-              <w:t xml:space="preserve">                                     7E</w:t>
+            <w:vAlign w:val="center"/>
+          </w:tcPr>
+          <w:p>
+            <w:pPr>
+              <w:jc w:val="center"/>
+              <w:rPr>
+                <w:color w:val="FF0000"/>
+              </w:rPr>
+            </w:pPr>
+            <w:r>
+              <w:rPr>
+                <w:color w:val="FF0000"/>
+              </w:rPr>
+              <w:t>CA</w:t>
             </w:r>
           </w:p>
         </w:tc>
@@ -2806,18 +3622,20 @@
         <w:tc>
           <w:tcPr>
             <w:tcW w:w="3780" w:type="dxa"/>
-          </w:tcPr>
-          <w:p>
-            <w:pPr>
-              <w:rPr>
-                <w:color w:val="FF0000"/>
-              </w:rPr>
-            </w:pPr>
-            <w:r>
-              <w:rPr>
-                <w:color w:val="FF0000"/>
-              </w:rPr>
-              <w:t xml:space="preserve">                                     7F</w:t>
+            <w:vAlign w:val="center"/>
+          </w:tcPr>
+          <w:p>
+            <w:pPr>
+              <w:jc w:val="center"/>
+              <w:rPr>
+                <w:color w:val="FF0000"/>
+              </w:rPr>
+            </w:pPr>
+            <w:r>
+              <w:rPr>
+                <w:color w:val="FF0000"/>
+              </w:rPr>
+              <w:t>CB</w:t>
             </w:r>
           </w:p>
         </w:tc>
@@ -2845,18 +3663,20 @@
         <w:tc>
           <w:tcPr>
             <w:tcW w:w="3780" w:type="dxa"/>
-          </w:tcPr>
-          <w:p>
-            <w:pPr>
-              <w:rPr>
-                <w:color w:val="FF0000"/>
-              </w:rPr>
-            </w:pPr>
-            <w:r>
-              <w:rPr>
-                <w:color w:val="FF0000"/>
-              </w:rPr>
-              <w:t xml:space="preserve">                                     80</w:t>
+            <w:vAlign w:val="center"/>
+          </w:tcPr>
+          <w:p>
+            <w:pPr>
+              <w:jc w:val="center"/>
+              <w:rPr>
+                <w:color w:val="FF0000"/>
+              </w:rPr>
+            </w:pPr>
+            <w:r>
+              <w:rPr>
+                <w:color w:val="FF0000"/>
+              </w:rPr>
+              <w:t>CC</w:t>
             </w:r>
           </w:p>
         </w:tc>
@@ -2884,126 +3704,687 @@
         <w:tc>
           <w:tcPr>
             <w:tcW w:w="3780" w:type="dxa"/>
-          </w:tcPr>
-          <w:p/>
+            <w:vAlign w:val="center"/>
+          </w:tcPr>
+          <w:p>
+            <w:pPr>
+              <w:jc w:val="center"/>
+            </w:pPr>
+            <w:r>
+              <w:rPr>
+                <w:color w:val="FF0000"/>
+              </w:rPr>
+              <w:t>CD</w:t>
+            </w:r>
+          </w:p>
         </w:tc>
         <w:tc>
           <w:tcPr>
             <w:tcW w:w="5058" w:type="dxa"/>
           </w:tcPr>
-          <w:p/>
+          <w:p>
+            <w:pPr>
+              <w:jc w:val="center"/>
+            </w:pPr>
+            <w:r>
+              <w:t>Buffer[5]</w:t>
+            </w:r>
+          </w:p>
         </w:tc>
       </w:tr>
       <w:tr>
         <w:tc>
           <w:tcPr>
             <w:tcW w:w="3780" w:type="dxa"/>
-          </w:tcPr>
-          <w:p/>
+            <w:vAlign w:val="center"/>
+          </w:tcPr>
+          <w:p>
+            <w:pPr>
+              <w:jc w:val="center"/>
+              <w:rPr>
+                <w:color w:val="FF0000"/>
+              </w:rPr>
+            </w:pPr>
+            <w:r>
+              <w:rPr>
+                <w:color w:val="FF0000"/>
+              </w:rPr>
+              <w:t>CE</w:t>
+            </w:r>
+          </w:p>
         </w:tc>
         <w:tc>
           <w:tcPr>
             <w:tcW w:w="5058" w:type="dxa"/>
           </w:tcPr>
-          <w:p/>
+          <w:p>
+            <w:pPr>
+              <w:jc w:val="center"/>
+            </w:pPr>
+            <w:r>
+              <w:t>User Input[0]</w:t>
+            </w:r>
+          </w:p>
         </w:tc>
       </w:tr>
       <w:tr>
         <w:tc>
           <w:tcPr>
             <w:tcW w:w="3780" w:type="dxa"/>
-          </w:tcPr>
-          <w:p/>
+            <w:vAlign w:val="center"/>
+          </w:tcPr>
+          <w:p>
+            <w:pPr>
+              <w:jc w:val="center"/>
+              <w:rPr>
+                <w:color w:val="FF0000"/>
+              </w:rPr>
+            </w:pPr>
+            <w:r>
+              <w:rPr>
+                <w:color w:val="FF0000"/>
+              </w:rPr>
+              <w:t>CF</w:t>
+            </w:r>
+          </w:p>
         </w:tc>
         <w:tc>
           <w:tcPr>
             <w:tcW w:w="5058" w:type="dxa"/>
           </w:tcPr>
-          <w:p/>
+          <w:p>
+            <w:pPr>
+              <w:jc w:val="center"/>
+            </w:pPr>
+            <w:proofErr w:type="spellStart"/>
+            <w:r>
+              <w:t>User_Input</w:t>
+            </w:r>
+            <w:proofErr w:type="spellEnd"/>
+            <w:r>
+              <w:t>[1]</w:t>
+            </w:r>
+          </w:p>
         </w:tc>
       </w:tr>
       <w:tr>
         <w:tc>
           <w:tcPr>
             <w:tcW w:w="3780" w:type="dxa"/>
-          </w:tcPr>
-          <w:p/>
+            <w:vAlign w:val="center"/>
+          </w:tcPr>
+          <w:p>
+            <w:pPr>
+              <w:jc w:val="center"/>
+              <w:rPr>
+                <w:color w:val="FF0000"/>
+              </w:rPr>
+            </w:pPr>
+            <w:r>
+              <w:rPr>
+                <w:color w:val="FF0000"/>
+              </w:rPr>
+              <w:t>D0</w:t>
+            </w:r>
+          </w:p>
         </w:tc>
         <w:tc>
           <w:tcPr>
             <w:tcW w:w="5058" w:type="dxa"/>
           </w:tcPr>
-          <w:p/>
+          <w:p>
+            <w:pPr>
+              <w:jc w:val="center"/>
+            </w:pPr>
+            <w:proofErr w:type="spellStart"/>
+            <w:r>
+              <w:t>User_Input</w:t>
+            </w:r>
+            <w:proofErr w:type="spellEnd"/>
+            <w:r>
+              <w:t>[2]</w:t>
+            </w:r>
+          </w:p>
         </w:tc>
       </w:tr>
       <w:tr>
         <w:tc>
           <w:tcPr>
             <w:tcW w:w="3780" w:type="dxa"/>
-          </w:tcPr>
-          <w:p/>
+            <w:vAlign w:val="center"/>
+          </w:tcPr>
+          <w:p>
+            <w:pPr>
+              <w:jc w:val="center"/>
+              <w:rPr>
+                <w:color w:val="FF0000"/>
+              </w:rPr>
+            </w:pPr>
+            <w:r>
+              <w:rPr>
+                <w:color w:val="FF0000"/>
+              </w:rPr>
+              <w:t>D1</w:t>
+            </w:r>
+          </w:p>
         </w:tc>
         <w:tc>
           <w:tcPr>
             <w:tcW w:w="5058" w:type="dxa"/>
           </w:tcPr>
-          <w:p/>
+          <w:p>
+            <w:pPr>
+              <w:jc w:val="center"/>
+            </w:pPr>
+            <w:proofErr w:type="spellStart"/>
+            <w:r>
+              <w:t>User_Input</w:t>
+            </w:r>
+            <w:proofErr w:type="spellEnd"/>
+            <w:r>
+              <w:t>[3]</w:t>
+            </w:r>
+          </w:p>
         </w:tc>
       </w:tr>
       <w:tr>
         <w:tc>
           <w:tcPr>
             <w:tcW w:w="3780" w:type="dxa"/>
-          </w:tcPr>
-          <w:p/>
+            <w:vAlign w:val="center"/>
+          </w:tcPr>
+          <w:p>
+            <w:pPr>
+              <w:jc w:val="center"/>
+              <w:rPr>
+                <w:color w:val="FF0000"/>
+              </w:rPr>
+            </w:pPr>
+            <w:r>
+              <w:rPr>
+                <w:color w:val="FF0000"/>
+              </w:rPr>
+              <w:t>D2</w:t>
+            </w:r>
+          </w:p>
         </w:tc>
         <w:tc>
           <w:tcPr>
             <w:tcW w:w="5058" w:type="dxa"/>
           </w:tcPr>
-          <w:p/>
+          <w:p>
+            <w:pPr>
+              <w:jc w:val="center"/>
+            </w:pPr>
+            <w:proofErr w:type="spellStart"/>
+            <w:r>
+              <w:t>User_Input</w:t>
+            </w:r>
+            <w:proofErr w:type="spellEnd"/>
+            <w:r>
+              <w:t>[4]</w:t>
+            </w:r>
+          </w:p>
         </w:tc>
       </w:tr>
       <w:tr>
         <w:tc>
           <w:tcPr>
             <w:tcW w:w="3780" w:type="dxa"/>
-          </w:tcPr>
-          <w:p/>
+            <w:vAlign w:val="center"/>
+          </w:tcPr>
+          <w:p>
+            <w:pPr>
+              <w:jc w:val="center"/>
+              <w:rPr>
+                <w:color w:val="FF0000"/>
+              </w:rPr>
+            </w:pPr>
+            <w:r>
+              <w:rPr>
+                <w:color w:val="FF0000"/>
+              </w:rPr>
+              <w:t>D3</w:t>
+            </w:r>
+          </w:p>
         </w:tc>
         <w:tc>
           <w:tcPr>
             <w:tcW w:w="5058" w:type="dxa"/>
           </w:tcPr>
-          <w:p/>
+          <w:p>
+            <w:pPr>
+              <w:jc w:val="center"/>
+            </w:pPr>
+            <w:proofErr w:type="spellStart"/>
+            <w:r>
+              <w:t>User_Input</w:t>
+            </w:r>
+            <w:proofErr w:type="spellEnd"/>
+            <w:r>
+              <w:t>[5]</w:t>
+            </w:r>
+          </w:p>
         </w:tc>
       </w:tr>
       <w:tr>
         <w:tc>
           <w:tcPr>
             <w:tcW w:w="3780" w:type="dxa"/>
-          </w:tcPr>
-          <w:p/>
+            <w:vAlign w:val="center"/>
+          </w:tcPr>
+          <w:p>
+            <w:pPr>
+              <w:jc w:val="center"/>
+              <w:rPr>
+                <w:color w:val="FF0000"/>
+              </w:rPr>
+            </w:pPr>
+            <w:r>
+              <w:rPr>
+                <w:color w:val="FF0000"/>
+              </w:rPr>
+              <w:t>D4</w:t>
+            </w:r>
+          </w:p>
         </w:tc>
         <w:tc>
           <w:tcPr>
             <w:tcW w:w="5058" w:type="dxa"/>
           </w:tcPr>
-          <w:p/>
+          <w:p>
+            <w:pPr>
+              <w:jc w:val="center"/>
+            </w:pPr>
+            <w:r>
+              <w:t>X[0]</w:t>
+            </w:r>
+          </w:p>
         </w:tc>
       </w:tr>
       <w:tr>
         <w:tc>
           <w:tcPr>
             <w:tcW w:w="3780" w:type="dxa"/>
-          </w:tcPr>
-          <w:p/>
+            <w:vAlign w:val="center"/>
+          </w:tcPr>
+          <w:p>
+            <w:pPr>
+              <w:jc w:val="center"/>
+              <w:rPr>
+                <w:color w:val="FF0000"/>
+              </w:rPr>
+            </w:pPr>
+            <w:r>
+              <w:rPr>
+                <w:color w:val="FF0000"/>
+              </w:rPr>
+              <w:t>D5</w:t>
+            </w:r>
+          </w:p>
         </w:tc>
         <w:tc>
           <w:tcPr>
             <w:tcW w:w="5058" w:type="dxa"/>
           </w:tcPr>
-          <w:p/>
+          <w:p>
+            <w:pPr>
+              <w:jc w:val="center"/>
+            </w:pPr>
+            <w:r>
+              <w:t>X[1]</w:t>
+            </w:r>
+          </w:p>
+        </w:tc>
+      </w:tr>
+      <w:tr>
+        <w:tc>
+          <w:tcPr>
+            <w:tcW w:w="3780" w:type="dxa"/>
+            <w:vAlign w:val="center"/>
+          </w:tcPr>
+          <w:p>
+            <w:pPr>
+              <w:jc w:val="center"/>
+              <w:rPr>
+                <w:color w:val="FF0000"/>
+              </w:rPr>
+            </w:pPr>
+            <w:r>
+              <w:rPr>
+                <w:color w:val="FF0000"/>
+              </w:rPr>
+              <w:t>D6</w:t>
+            </w:r>
+          </w:p>
+        </w:tc>
+        <w:tc>
+          <w:tcPr>
+            <w:tcW w:w="5058" w:type="dxa"/>
+          </w:tcPr>
+          <w:p>
+            <w:pPr>
+              <w:jc w:val="center"/>
+            </w:pPr>
+            <w:r>
+              <w:t>X[2]</w:t>
+            </w:r>
+          </w:p>
+        </w:tc>
+      </w:tr>
+      <w:tr>
+        <w:tc>
+          <w:tcPr>
+            <w:tcW w:w="3780" w:type="dxa"/>
+            <w:vAlign w:val="center"/>
+          </w:tcPr>
+          <w:p>
+            <w:pPr>
+              <w:jc w:val="center"/>
+              <w:rPr>
+                <w:color w:val="FF0000"/>
+              </w:rPr>
+            </w:pPr>
+            <w:r>
+              <w:rPr>
+                <w:color w:val="FF0000"/>
+              </w:rPr>
+              <w:t>D7</w:t>
+            </w:r>
+          </w:p>
+        </w:tc>
+        <w:tc>
+          <w:tcPr>
+            <w:tcW w:w="5058" w:type="dxa"/>
+          </w:tcPr>
+          <w:p>
+            <w:pPr>
+              <w:jc w:val="center"/>
+            </w:pPr>
+            <w:r>
+              <w:t>X[3]</w:t>
+            </w:r>
+          </w:p>
+        </w:tc>
+      </w:tr>
+      <w:tr>
+        <w:tc>
+          <w:tcPr>
+            <w:tcW w:w="3780" w:type="dxa"/>
+            <w:vAlign w:val="center"/>
+          </w:tcPr>
+          <w:p>
+            <w:pPr>
+              <w:jc w:val="center"/>
+              <w:rPr>
+                <w:color w:val="FF0000"/>
+              </w:rPr>
+            </w:pPr>
+            <w:r>
+              <w:rPr>
+                <w:color w:val="FF0000"/>
+              </w:rPr>
+              <w:t>D8</w:t>
+            </w:r>
+          </w:p>
+        </w:tc>
+        <w:tc>
+          <w:tcPr>
+            <w:tcW w:w="5058" w:type="dxa"/>
+          </w:tcPr>
+          <w:p>
+            <w:pPr>
+              <w:jc w:val="center"/>
+            </w:pPr>
+            <w:r>
+              <w:t>EBP[0]</w:t>
+            </w:r>
+          </w:p>
+        </w:tc>
+      </w:tr>
+      <w:tr>
+        <w:tc>
+          <w:tcPr>
+            <w:tcW w:w="3780" w:type="dxa"/>
+            <w:vAlign w:val="center"/>
+          </w:tcPr>
+          <w:p>
+            <w:pPr>
+              <w:jc w:val="center"/>
+              <w:rPr>
+                <w:color w:val="FF0000"/>
+              </w:rPr>
+            </w:pPr>
+            <w:r>
+              <w:rPr>
+                <w:color w:val="FF0000"/>
+              </w:rPr>
+              <w:t>D9</w:t>
+            </w:r>
+          </w:p>
+        </w:tc>
+        <w:tc>
+          <w:tcPr>
+            <w:tcW w:w="5058" w:type="dxa"/>
+          </w:tcPr>
+          <w:p>
+            <w:pPr>
+              <w:jc w:val="center"/>
+            </w:pPr>
+            <w:r>
+              <w:t>EBP[1]</w:t>
+            </w:r>
+          </w:p>
+        </w:tc>
+      </w:tr>
+      <w:tr>
+        <w:tc>
+          <w:tcPr>
+            <w:tcW w:w="3780" w:type="dxa"/>
+            <w:vAlign w:val="center"/>
+          </w:tcPr>
+          <w:p>
+            <w:pPr>
+              <w:jc w:val="center"/>
+              <w:rPr>
+                <w:color w:val="FF0000"/>
+              </w:rPr>
+            </w:pPr>
+            <w:r>
+              <w:rPr>
+                <w:color w:val="FF0000"/>
+              </w:rPr>
+              <w:t>DA</w:t>
+            </w:r>
+          </w:p>
+        </w:tc>
+        <w:tc>
+          <w:tcPr>
+            <w:tcW w:w="5058" w:type="dxa"/>
+          </w:tcPr>
+          <w:p>
+            <w:pPr>
+              <w:jc w:val="center"/>
+            </w:pPr>
+            <w:r>
+              <w:t>EBP[2]</w:t>
+            </w:r>
+          </w:p>
+        </w:tc>
+      </w:tr>
+      <w:tr>
+        <w:tc>
+          <w:tcPr>
+            <w:tcW w:w="3780" w:type="dxa"/>
+            <w:vAlign w:val="center"/>
+          </w:tcPr>
+          <w:p>
+            <w:pPr>
+              <w:jc w:val="center"/>
+              <w:rPr>
+                <w:color w:val="FF0000"/>
+              </w:rPr>
+            </w:pPr>
+            <w:r>
+              <w:rPr>
+                <w:color w:val="FF0000"/>
+              </w:rPr>
+              <w:t>DB</w:t>
+            </w:r>
+          </w:p>
+        </w:tc>
+        <w:tc>
+          <w:tcPr>
+            <w:tcW w:w="5058" w:type="dxa"/>
+          </w:tcPr>
+          <w:p>
+            <w:pPr>
+              <w:jc w:val="center"/>
+            </w:pPr>
+            <w:r>
+              <w:t>EBP[3]</w:t>
+            </w:r>
+          </w:p>
+        </w:tc>
+      </w:tr>
+      <w:tr>
+        <w:tc>
+          <w:tcPr>
+            <w:tcW w:w="3780" w:type="dxa"/>
+            <w:vAlign w:val="center"/>
+          </w:tcPr>
+          <w:p>
+            <w:pPr>
+              <w:jc w:val="center"/>
+              <w:rPr>
+                <w:color w:val="FF0000"/>
+              </w:rPr>
+            </w:pPr>
+            <w:r>
+              <w:rPr>
+                <w:color w:val="FF0000"/>
+              </w:rPr>
+              <w:t>DC</w:t>
+            </w:r>
+          </w:p>
+        </w:tc>
+        <w:tc>
+          <w:tcPr>
+            <w:tcW w:w="5058" w:type="dxa"/>
+          </w:tcPr>
+          <w:p>
+            <w:pPr>
+              <w:jc w:val="center"/>
+            </w:pPr>
+            <w:r>
+              <w:t>RP[0]</w:t>
+            </w:r>
+          </w:p>
+        </w:tc>
+      </w:tr>
+      <w:tr>
+        <w:tc>
+          <w:tcPr>
+            <w:tcW w:w="3780" w:type="dxa"/>
+            <w:vAlign w:val="center"/>
+          </w:tcPr>
+          <w:p>
+            <w:pPr>
+              <w:jc w:val="center"/>
+              <w:rPr>
+                <w:color w:val="FF0000"/>
+              </w:rPr>
+            </w:pPr>
+            <w:r>
+              <w:rPr>
+                <w:color w:val="FF0000"/>
+              </w:rPr>
+              <w:t>DD</w:t>
+            </w:r>
+          </w:p>
+        </w:tc>
+        <w:tc>
+          <w:tcPr>
+            <w:tcW w:w="5058" w:type="dxa"/>
+          </w:tcPr>
+          <w:p>
+            <w:pPr>
+              <w:jc w:val="center"/>
+            </w:pPr>
+            <w:r>
+              <w:t>RP[1]</w:t>
+            </w:r>
+          </w:p>
+        </w:tc>
+      </w:tr>
+      <w:tr>
+        <w:tc>
+          <w:tcPr>
+            <w:tcW w:w="3780" w:type="dxa"/>
+            <w:vAlign w:val="center"/>
+          </w:tcPr>
+          <w:p>
+            <w:pPr>
+              <w:jc w:val="center"/>
+              <w:rPr>
+                <w:color w:val="FF0000"/>
+              </w:rPr>
+            </w:pPr>
+            <w:r>
+              <w:rPr>
+                <w:color w:val="FF0000"/>
+              </w:rPr>
+              <w:t>DE</w:t>
+            </w:r>
+          </w:p>
+        </w:tc>
+        <w:tc>
+          <w:tcPr>
+            <w:tcW w:w="5058" w:type="dxa"/>
+          </w:tcPr>
+          <w:p>
+            <w:pPr>
+              <w:jc w:val="center"/>
+            </w:pPr>
+            <w:r>
+              <w:t>RP[2]</w:t>
+            </w:r>
+          </w:p>
+        </w:tc>
+      </w:tr>
+      <w:tr>
+        <w:tc>
+          <w:tcPr>
+            <w:tcW w:w="3780" w:type="dxa"/>
+            <w:vAlign w:val="center"/>
+          </w:tcPr>
+          <w:p>
+            <w:pPr>
+              <w:jc w:val="center"/>
+              <w:rPr>
+                <w:color w:val="FF0000"/>
+              </w:rPr>
+            </w:pPr>
+            <w:r>
+              <w:rPr>
+                <w:color w:val="FF0000"/>
+              </w:rPr>
+              <w:t>DF</w:t>
+            </w:r>
+          </w:p>
+        </w:tc>
+        <w:tc>
+          <w:tcPr>
+            <w:tcW w:w="5058" w:type="dxa"/>
+          </w:tcPr>
+          <w:p>
+            <w:pPr>
+              <w:jc w:val="center"/>
+            </w:pPr>
+            <w:r>
+              <w:t>RP[3]</w:t>
+            </w:r>
+          </w:p>
         </w:tc>
       </w:tr>
     </w:tbl>
@@ -3023,6 +4404,7 @@
       </w:pPr>
       <w:proofErr w:type="gramStart"/>
       <w:r>
+        <w:lastRenderedPageBreak/>
         <w:t>d.  Execute</w:t>
       </w:r>
       <w:proofErr w:type="gramEnd"/>
@@ -3064,7 +4446,7 @@
     </w:p>
     <w:tbl>
       <w:tblPr>
-        <w:tblW w:w="7038" w:type="dxa"/>
+        <w:tblW w:w="9421" w:type="dxa"/>
         <w:tblInd w:w="738" w:type="dxa"/>
         <w:tblBorders>
           <w:top w:val="single" w:sz="4" w:space="0" w:color="auto"/>
@@ -3078,15 +4460,18 @@
         <w:tblLook w:val="01E0" w:firstRow="1" w:lastRow="1" w:firstColumn="1" w:lastColumn="1" w:noHBand="0" w:noVBand="0"/>
       </w:tblPr>
       <w:tblGrid>
-        <w:gridCol w:w="1368"/>
-        <w:gridCol w:w="1890"/>
-        <w:gridCol w:w="1890"/>
-        <w:gridCol w:w="1890"/>
+        <w:gridCol w:w="1831"/>
+        <w:gridCol w:w="2530"/>
+        <w:gridCol w:w="2530"/>
+        <w:gridCol w:w="2530"/>
       </w:tblGrid>
       <w:tr>
-        <w:tc>
-          <w:tcPr>
-            <w:tcW w:w="1368" w:type="dxa"/>
+        <w:trPr>
+          <w:trHeight w:val="510"/>
+        </w:trPr>
+        <w:tc>
+          <w:tcPr>
+            <w:tcW w:w="1831" w:type="dxa"/>
             <w:vAlign w:val="center"/>
           </w:tcPr>
           <w:p>
@@ -3125,7 +4510,7 @@
         </w:tc>
         <w:tc>
           <w:tcPr>
-            <w:tcW w:w="1890" w:type="dxa"/>
+            <w:tcW w:w="2530" w:type="dxa"/>
             <w:vAlign w:val="center"/>
           </w:tcPr>
           <w:p>
@@ -3145,7 +4530,7 @@
         </w:tc>
         <w:tc>
           <w:tcPr>
-            <w:tcW w:w="1890" w:type="dxa"/>
+            <w:tcW w:w="2530" w:type="dxa"/>
             <w:vAlign w:val="center"/>
           </w:tcPr>
           <w:p>
@@ -3167,7 +4552,7 @@
         </w:tc>
         <w:tc>
           <w:tcPr>
-            <w:tcW w:w="1890" w:type="dxa"/>
+            <w:tcW w:w="2530" w:type="dxa"/>
             <w:vAlign w:val="center"/>
           </w:tcPr>
           <w:p>
@@ -3194,11 +4579,11 @@
       </w:tr>
       <w:tr>
         <w:trPr>
-          <w:trHeight w:val="288"/>
+          <w:trHeight w:val="297"/>
         </w:trPr>
         <w:tc>
           <w:tcPr>
-            <w:tcW w:w="1368" w:type="dxa"/>
+            <w:tcW w:w="1831" w:type="dxa"/>
             <w:vAlign w:val="center"/>
           </w:tcPr>
           <w:p>
@@ -3212,7 +4597,7 @@
         </w:tc>
         <w:tc>
           <w:tcPr>
-            <w:tcW w:w="1890" w:type="dxa"/>
+            <w:tcW w:w="2530" w:type="dxa"/>
             <w:vAlign w:val="center"/>
           </w:tcPr>
           <w:p>
@@ -3222,11 +4607,17 @@
                 <w:color w:val="FF0000"/>
               </w:rPr>
             </w:pPr>
-          </w:p>
-        </w:tc>
-        <w:tc>
-          <w:tcPr>
-            <w:tcW w:w="1890" w:type="dxa"/>
+            <w:r>
+              <w:rPr>
+                <w:color w:val="FF0000"/>
+              </w:rPr>
+              <w:t>BBBB</w:t>
+            </w:r>
+          </w:p>
+        </w:tc>
+        <w:tc>
+          <w:tcPr>
+            <w:tcW w:w="2530" w:type="dxa"/>
             <w:vAlign w:val="center"/>
           </w:tcPr>
           <w:p>
@@ -3236,11 +4627,17 @@
                 <w:color w:val="FF0000"/>
               </w:rPr>
             </w:pPr>
-          </w:p>
-        </w:tc>
-        <w:tc>
-          <w:tcPr>
-            <w:tcW w:w="1890" w:type="dxa"/>
+            <w:r>
+              <w:rPr>
+                <w:color w:val="FF0000"/>
+              </w:rPr>
+              <w:t>BBBB</w:t>
+            </w:r>
+          </w:p>
+        </w:tc>
+        <w:tc>
+          <w:tcPr>
+            <w:tcW w:w="2530" w:type="dxa"/>
             <w:vAlign w:val="center"/>
           </w:tcPr>
           <w:p>
@@ -3250,16 +4647,22 @@
                 <w:color w:val="FF0000"/>
               </w:rPr>
             </w:pPr>
+            <w:r>
+              <w:rPr>
+                <w:color w:val="FF0000"/>
+              </w:rPr>
+              <w:t>64</w:t>
+            </w:r>
           </w:p>
         </w:tc>
       </w:tr>
       <w:tr>
         <w:trPr>
-          <w:trHeight w:val="288"/>
+          <w:trHeight w:val="297"/>
         </w:trPr>
         <w:tc>
           <w:tcPr>
-            <w:tcW w:w="1368" w:type="dxa"/>
+            <w:tcW w:w="1831" w:type="dxa"/>
             <w:vAlign w:val="center"/>
           </w:tcPr>
           <w:p>
@@ -3273,7 +4676,7 @@
         </w:tc>
         <w:tc>
           <w:tcPr>
-            <w:tcW w:w="1890" w:type="dxa"/>
+            <w:tcW w:w="2530" w:type="dxa"/>
             <w:vAlign w:val="center"/>
           </w:tcPr>
           <w:p>
@@ -3283,11 +4686,17 @@
                 <w:color w:val="FF0000"/>
               </w:rPr>
             </w:pPr>
-          </w:p>
-        </w:tc>
-        <w:tc>
-          <w:tcPr>
-            <w:tcW w:w="1890" w:type="dxa"/>
+            <w:r>
+              <w:rPr>
+                <w:color w:val="FF0000"/>
+              </w:rPr>
+              <w:t>BBBBB</w:t>
+            </w:r>
+          </w:p>
+        </w:tc>
+        <w:tc>
+          <w:tcPr>
+            <w:tcW w:w="2530" w:type="dxa"/>
             <w:vAlign w:val="center"/>
           </w:tcPr>
           <w:p>
@@ -3297,11 +4706,17 @@
                 <w:color w:val="FF0000"/>
               </w:rPr>
             </w:pPr>
-          </w:p>
-        </w:tc>
-        <w:tc>
-          <w:tcPr>
-            <w:tcW w:w="1890" w:type="dxa"/>
+            <w:r>
+              <w:rPr>
+                <w:color w:val="FF0000"/>
+              </w:rPr>
+              <w:t>BBBBB</w:t>
+            </w:r>
+          </w:p>
+        </w:tc>
+        <w:tc>
+          <w:tcPr>
+            <w:tcW w:w="2530" w:type="dxa"/>
             <w:vAlign w:val="center"/>
           </w:tcPr>
           <w:p>
@@ -3311,16 +4726,22 @@
                 <w:color w:val="FF0000"/>
               </w:rPr>
             </w:pPr>
+            <w:r>
+              <w:rPr>
+                <w:color w:val="FF0000"/>
+              </w:rPr>
+              <w:t>64</w:t>
+            </w:r>
           </w:p>
         </w:tc>
       </w:tr>
       <w:tr>
         <w:trPr>
-          <w:trHeight w:val="288"/>
+          <w:trHeight w:val="297"/>
         </w:trPr>
         <w:tc>
           <w:tcPr>
-            <w:tcW w:w="1368" w:type="dxa"/>
+            <w:tcW w:w="1831" w:type="dxa"/>
             <w:vAlign w:val="center"/>
           </w:tcPr>
           <w:p>
@@ -3334,7 +4755,7 @@
         </w:tc>
         <w:tc>
           <w:tcPr>
-            <w:tcW w:w="1890" w:type="dxa"/>
+            <w:tcW w:w="2530" w:type="dxa"/>
             <w:vAlign w:val="center"/>
           </w:tcPr>
           <w:p>
@@ -3344,11 +4765,17 @@
                 <w:color w:val="FF0000"/>
               </w:rPr>
             </w:pPr>
-          </w:p>
-        </w:tc>
-        <w:tc>
-          <w:tcPr>
-            <w:tcW w:w="1890" w:type="dxa"/>
+            <w:r>
+              <w:rPr>
+                <w:color w:val="FF0000"/>
+              </w:rPr>
+              <w:t>BBBBBB</w:t>
+            </w:r>
+          </w:p>
+        </w:tc>
+        <w:tc>
+          <w:tcPr>
+            <w:tcW w:w="2530" w:type="dxa"/>
             <w:vAlign w:val="center"/>
           </w:tcPr>
           <w:p>
@@ -3362,7 +4789,7 @@
         </w:tc>
         <w:tc>
           <w:tcPr>
-            <w:tcW w:w="1890" w:type="dxa"/>
+            <w:tcW w:w="2530" w:type="dxa"/>
             <w:vAlign w:val="center"/>
           </w:tcPr>
           <w:p>
@@ -3372,16 +4799,22 @@
                 <w:color w:val="FF0000"/>
               </w:rPr>
             </w:pPr>
+            <w:r>
+              <w:rPr>
+                <w:color w:val="FF0000"/>
+              </w:rPr>
+              <w:t>00</w:t>
+            </w:r>
           </w:p>
         </w:tc>
       </w:tr>
       <w:tr>
         <w:trPr>
-          <w:trHeight w:val="288"/>
+          <w:trHeight w:val="297"/>
         </w:trPr>
         <w:tc>
           <w:tcPr>
-            <w:tcW w:w="1368" w:type="dxa"/>
+            <w:tcW w:w="1831" w:type="dxa"/>
             <w:vAlign w:val="center"/>
           </w:tcPr>
           <w:p>
@@ -3395,7 +4828,7 @@
         </w:tc>
         <w:tc>
           <w:tcPr>
-            <w:tcW w:w="1890" w:type="dxa"/>
+            <w:tcW w:w="2530" w:type="dxa"/>
             <w:vAlign w:val="center"/>
           </w:tcPr>
           <w:p>
@@ -3405,11 +4838,17 @@
                 <w:color w:val="FF0000"/>
               </w:rPr>
             </w:pPr>
-          </w:p>
-        </w:tc>
-        <w:tc>
-          <w:tcPr>
-            <w:tcW w:w="1890" w:type="dxa"/>
+            <w:r>
+              <w:rPr>
+                <w:color w:val="FF0000"/>
+              </w:rPr>
+              <w:t>BBBBBBB</w:t>
+            </w:r>
+          </w:p>
+        </w:tc>
+        <w:tc>
+          <w:tcPr>
+            <w:tcW w:w="2530" w:type="dxa"/>
             <w:vAlign w:val="center"/>
           </w:tcPr>
           <w:p>
@@ -3419,11 +4858,17 @@
                 <w:color w:val="FF0000"/>
               </w:rPr>
             </w:pPr>
-          </w:p>
-        </w:tc>
-        <w:tc>
-          <w:tcPr>
-            <w:tcW w:w="1890" w:type="dxa"/>
+            <w:r>
+              <w:rPr>
+                <w:color w:val="FF0000"/>
+              </w:rPr>
+              <w:t>B</w:t>
+            </w:r>
+          </w:p>
+        </w:tc>
+        <w:tc>
+          <w:tcPr>
+            <w:tcW w:w="2530" w:type="dxa"/>
             <w:vAlign w:val="center"/>
           </w:tcPr>
           <w:p>
@@ -3433,16 +4878,22 @@
                 <w:color w:val="FF0000"/>
               </w:rPr>
             </w:pPr>
+            <w:r>
+              <w:rPr>
+                <w:color w:val="FF0000"/>
+              </w:rPr>
+              <w:t>42</w:t>
+            </w:r>
           </w:p>
         </w:tc>
       </w:tr>
       <w:tr>
         <w:trPr>
-          <w:trHeight w:val="288"/>
+          <w:trHeight w:val="297"/>
         </w:trPr>
         <w:tc>
           <w:tcPr>
-            <w:tcW w:w="1368" w:type="dxa"/>
+            <w:tcW w:w="1831" w:type="dxa"/>
             <w:vAlign w:val="center"/>
           </w:tcPr>
           <w:p>
@@ -3456,7 +4907,7 @@
         </w:tc>
         <w:tc>
           <w:tcPr>
-            <w:tcW w:w="1890" w:type="dxa"/>
+            <w:tcW w:w="2530" w:type="dxa"/>
             <w:vAlign w:val="center"/>
           </w:tcPr>
           <w:p>
@@ -3466,11 +4917,17 @@
                 <w:color w:val="FF0000"/>
               </w:rPr>
             </w:pPr>
-          </w:p>
-        </w:tc>
-        <w:tc>
-          <w:tcPr>
-            <w:tcW w:w="1890" w:type="dxa"/>
+            <w:r>
+              <w:rPr>
+                <w:color w:val="FF0000"/>
+              </w:rPr>
+              <w:t>BBBBBBBB</w:t>
+            </w:r>
+          </w:p>
+        </w:tc>
+        <w:tc>
+          <w:tcPr>
+            <w:tcW w:w="2530" w:type="dxa"/>
             <w:vAlign w:val="center"/>
           </w:tcPr>
           <w:p>
@@ -3480,11 +4937,17 @@
                 <w:color w:val="FF0000"/>
               </w:rPr>
             </w:pPr>
-          </w:p>
-        </w:tc>
-        <w:tc>
-          <w:tcPr>
-            <w:tcW w:w="1890" w:type="dxa"/>
+            <w:r>
+              <w:rPr>
+                <w:color w:val="FF0000"/>
+              </w:rPr>
+              <w:t>BB</w:t>
+            </w:r>
+          </w:p>
+        </w:tc>
+        <w:tc>
+          <w:tcPr>
+            <w:tcW w:w="2530" w:type="dxa"/>
             <w:vAlign w:val="center"/>
           </w:tcPr>
           <w:p>
@@ -3494,16 +4957,22 @@
                 <w:color w:val="FF0000"/>
               </w:rPr>
             </w:pPr>
+            <w:r>
+              <w:rPr>
+                <w:color w:val="FF0000"/>
+              </w:rPr>
+              <w:t>4242</w:t>
+            </w:r>
           </w:p>
         </w:tc>
       </w:tr>
       <w:tr>
         <w:trPr>
-          <w:trHeight w:val="288"/>
+          <w:trHeight w:val="297"/>
         </w:trPr>
         <w:tc>
           <w:tcPr>
-            <w:tcW w:w="1368" w:type="dxa"/>
+            <w:tcW w:w="1831" w:type="dxa"/>
             <w:vAlign w:val="center"/>
           </w:tcPr>
           <w:p>
@@ -3517,7 +4986,7 @@
         </w:tc>
         <w:tc>
           <w:tcPr>
-            <w:tcW w:w="1890" w:type="dxa"/>
+            <w:tcW w:w="2530" w:type="dxa"/>
             <w:vAlign w:val="center"/>
           </w:tcPr>
           <w:p>
@@ -3527,11 +4996,17 @@
                 <w:color w:val="FF0000"/>
               </w:rPr>
             </w:pPr>
-          </w:p>
-        </w:tc>
-        <w:tc>
-          <w:tcPr>
-            <w:tcW w:w="1890" w:type="dxa"/>
+            <w:r>
+              <w:rPr>
+                <w:color w:val="FF0000"/>
+              </w:rPr>
+              <w:t>BBBBBBBBB</w:t>
+            </w:r>
+          </w:p>
+        </w:tc>
+        <w:tc>
+          <w:tcPr>
+            <w:tcW w:w="2530" w:type="dxa"/>
             <w:vAlign w:val="center"/>
           </w:tcPr>
           <w:p>
@@ -3541,11 +5016,17 @@
                 <w:color w:val="FF0000"/>
               </w:rPr>
             </w:pPr>
-          </w:p>
-        </w:tc>
-        <w:tc>
-          <w:tcPr>
-            <w:tcW w:w="1890" w:type="dxa"/>
+            <w:r>
+              <w:rPr>
+                <w:color w:val="FF0000"/>
+              </w:rPr>
+              <w:t>BBB</w:t>
+            </w:r>
+          </w:p>
+        </w:tc>
+        <w:tc>
+          <w:tcPr>
+            <w:tcW w:w="2530" w:type="dxa"/>
             <w:vAlign w:val="center"/>
           </w:tcPr>
           <w:p>
@@ -3555,16 +5036,22 @@
                 <w:color w:val="FF0000"/>
               </w:rPr>
             </w:pPr>
+            <w:r>
+              <w:rPr>
+                <w:color w:val="FF0000"/>
+              </w:rPr>
+              <w:t>424242</w:t>
+            </w:r>
           </w:p>
         </w:tc>
       </w:tr>
       <w:tr>
         <w:trPr>
-          <w:trHeight w:val="288"/>
+          <w:trHeight w:val="297"/>
         </w:trPr>
         <w:tc>
           <w:tcPr>
-            <w:tcW w:w="1368" w:type="dxa"/>
+            <w:tcW w:w="1831" w:type="dxa"/>
             <w:vAlign w:val="center"/>
           </w:tcPr>
           <w:p>
@@ -3578,7 +5065,7 @@
         </w:tc>
         <w:tc>
           <w:tcPr>
-            <w:tcW w:w="1890" w:type="dxa"/>
+            <w:tcW w:w="2530" w:type="dxa"/>
             <w:vAlign w:val="center"/>
           </w:tcPr>
           <w:p>
@@ -3588,11 +5075,17 @@
                 <w:color w:val="FF0000"/>
               </w:rPr>
             </w:pPr>
-          </w:p>
-        </w:tc>
-        <w:tc>
-          <w:tcPr>
-            <w:tcW w:w="1890" w:type="dxa"/>
+            <w:r>
+              <w:rPr>
+                <w:color w:val="FF0000"/>
+              </w:rPr>
+              <w:t>BBBBBBBBBB</w:t>
+            </w:r>
+          </w:p>
+        </w:tc>
+        <w:tc>
+          <w:tcPr>
+            <w:tcW w:w="2530" w:type="dxa"/>
             <w:vAlign w:val="center"/>
           </w:tcPr>
           <w:p>
@@ -3602,11 +5095,17 @@
                 <w:color w:val="FF0000"/>
               </w:rPr>
             </w:pPr>
-          </w:p>
-        </w:tc>
-        <w:tc>
-          <w:tcPr>
-            <w:tcW w:w="1890" w:type="dxa"/>
+            <w:r>
+              <w:rPr>
+                <w:color w:val="FF0000"/>
+              </w:rPr>
+              <w:t>BBBB</w:t>
+            </w:r>
+          </w:p>
+        </w:tc>
+        <w:tc>
+          <w:tcPr>
+            <w:tcW w:w="2530" w:type="dxa"/>
             <w:vAlign w:val="center"/>
           </w:tcPr>
           <w:p>
@@ -3616,16 +5115,22 @@
                 <w:color w:val="FF0000"/>
               </w:rPr>
             </w:pPr>
+            <w:r>
+              <w:rPr>
+                <w:color w:val="FF0000"/>
+              </w:rPr>
+              <w:t>42424242</w:t>
+            </w:r>
           </w:p>
         </w:tc>
       </w:tr>
       <w:tr>
         <w:trPr>
-          <w:trHeight w:val="288"/>
+          <w:trHeight w:val="297"/>
         </w:trPr>
         <w:tc>
           <w:tcPr>
-            <w:tcW w:w="1368" w:type="dxa"/>
+            <w:tcW w:w="1831" w:type="dxa"/>
             <w:vAlign w:val="center"/>
           </w:tcPr>
           <w:p>
@@ -3639,7 +5144,7 @@
         </w:tc>
         <w:tc>
           <w:tcPr>
-            <w:tcW w:w="1890" w:type="dxa"/>
+            <w:tcW w:w="2530" w:type="dxa"/>
             <w:vAlign w:val="center"/>
           </w:tcPr>
           <w:p>
@@ -3649,11 +5154,17 @@
                 <w:color w:val="FF0000"/>
               </w:rPr>
             </w:pPr>
-          </w:p>
-        </w:tc>
-        <w:tc>
-          <w:tcPr>
-            <w:tcW w:w="1890" w:type="dxa"/>
+            <w:r>
+              <w:rPr>
+                <w:color w:val="FF0000"/>
+              </w:rPr>
+              <w:t>BBBBBBBBBBB</w:t>
+            </w:r>
+          </w:p>
+        </w:tc>
+        <w:tc>
+          <w:tcPr>
+            <w:tcW w:w="2530" w:type="dxa"/>
             <w:vAlign w:val="center"/>
           </w:tcPr>
           <w:p>
@@ -3663,11 +5174,17 @@
                 <w:color w:val="FF0000"/>
               </w:rPr>
             </w:pPr>
-          </w:p>
-        </w:tc>
-        <w:tc>
-          <w:tcPr>
-            <w:tcW w:w="1890" w:type="dxa"/>
+            <w:r>
+              <w:rPr>
+                <w:color w:val="FF0000"/>
+              </w:rPr>
+              <w:t>BBBBB</w:t>
+            </w:r>
+          </w:p>
+        </w:tc>
+        <w:tc>
+          <w:tcPr>
+            <w:tcW w:w="2530" w:type="dxa"/>
             <w:vAlign w:val="center"/>
           </w:tcPr>
           <w:p>
@@ -3677,16 +5194,22 @@
                 <w:color w:val="FF0000"/>
               </w:rPr>
             </w:pPr>
+            <w:r>
+              <w:rPr>
+                <w:color w:val="FF0000"/>
+              </w:rPr>
+              <w:t>42424242</w:t>
+            </w:r>
           </w:p>
         </w:tc>
       </w:tr>
       <w:tr>
         <w:trPr>
-          <w:trHeight w:val="288"/>
+          <w:trHeight w:val="297"/>
         </w:trPr>
         <w:tc>
           <w:tcPr>
-            <w:tcW w:w="1368" w:type="dxa"/>
+            <w:tcW w:w="1831" w:type="dxa"/>
             <w:vAlign w:val="center"/>
           </w:tcPr>
           <w:p>
@@ -3703,7 +5226,7 @@
         </w:tc>
         <w:tc>
           <w:tcPr>
-            <w:tcW w:w="1890" w:type="dxa"/>
+            <w:tcW w:w="2530" w:type="dxa"/>
             <w:vAlign w:val="center"/>
           </w:tcPr>
           <w:p>
@@ -3713,11 +5236,17 @@
                 <w:color w:val="FF0000"/>
               </w:rPr>
             </w:pPr>
-          </w:p>
-        </w:tc>
-        <w:tc>
-          <w:tcPr>
-            <w:tcW w:w="1890" w:type="dxa"/>
+            <w:r>
+              <w:rPr>
+                <w:color w:val="FF0000"/>
+              </w:rPr>
+              <w:t>BBBBBBBBBBBB</w:t>
+            </w:r>
+          </w:p>
+        </w:tc>
+        <w:tc>
+          <w:tcPr>
+            <w:tcW w:w="2530" w:type="dxa"/>
             <w:vAlign w:val="center"/>
           </w:tcPr>
           <w:p>
@@ -3727,11 +5256,17 @@
                 <w:color w:val="FF0000"/>
               </w:rPr>
             </w:pPr>
-          </w:p>
-        </w:tc>
-        <w:tc>
-          <w:tcPr>
-            <w:tcW w:w="1890" w:type="dxa"/>
+            <w:r>
+              <w:rPr>
+                <w:color w:val="FF0000"/>
+              </w:rPr>
+              <w:t>BBBBBB</w:t>
+            </w:r>
+          </w:p>
+        </w:tc>
+        <w:tc>
+          <w:tcPr>
+            <w:tcW w:w="2530" w:type="dxa"/>
             <w:vAlign w:val="center"/>
           </w:tcPr>
           <w:p>
@@ -3741,16 +5276,22 @@
                 <w:color w:val="FF0000"/>
               </w:rPr>
             </w:pPr>
+            <w:r>
+              <w:rPr>
+                <w:color w:val="FF0000"/>
+              </w:rPr>
+              <w:t>42424200</w:t>
+            </w:r>
           </w:p>
         </w:tc>
       </w:tr>
       <w:tr>
         <w:trPr>
-          <w:trHeight w:val="288"/>
+          <w:trHeight w:val="297"/>
         </w:trPr>
         <w:tc>
           <w:tcPr>
-            <w:tcW w:w="1368" w:type="dxa"/>
+            <w:tcW w:w="1831" w:type="dxa"/>
             <w:vAlign w:val="center"/>
           </w:tcPr>
           <w:p>
@@ -3764,7 +5305,7 @@
         </w:tc>
         <w:tc>
           <w:tcPr>
-            <w:tcW w:w="1890" w:type="dxa"/>
+            <w:tcW w:w="2530" w:type="dxa"/>
             <w:vAlign w:val="center"/>
           </w:tcPr>
           <w:p>
@@ -3774,11 +5315,17 @@
                 <w:color w:val="FF0000"/>
               </w:rPr>
             </w:pPr>
-          </w:p>
-        </w:tc>
-        <w:tc>
-          <w:tcPr>
-            <w:tcW w:w="1890" w:type="dxa"/>
+            <w:r>
+              <w:rPr>
+                <w:color w:val="FF0000"/>
+              </w:rPr>
+              <w:t>BBBBBBBBBBBBB</w:t>
+            </w:r>
+          </w:p>
+        </w:tc>
+        <w:tc>
+          <w:tcPr>
+            <w:tcW w:w="2530" w:type="dxa"/>
             <w:vAlign w:val="center"/>
           </w:tcPr>
           <w:p>
@@ -3788,11 +5335,17 @@
                 <w:color w:val="FF0000"/>
               </w:rPr>
             </w:pPr>
-          </w:p>
-        </w:tc>
-        <w:tc>
-          <w:tcPr>
-            <w:tcW w:w="1890" w:type="dxa"/>
+            <w:r>
+              <w:rPr>
+                <w:color w:val="FF0000"/>
+              </w:rPr>
+              <w:t>BBBBBBB</w:t>
+            </w:r>
+          </w:p>
+        </w:tc>
+        <w:tc>
+          <w:tcPr>
+            <w:tcW w:w="2530" w:type="dxa"/>
             <w:vAlign w:val="center"/>
           </w:tcPr>
           <w:p>
@@ -3802,16 +5355,22 @@
                 <w:color w:val="FF0000"/>
               </w:rPr>
             </w:pPr>
+            <w:r>
+              <w:rPr>
+                <w:color w:val="FF0000"/>
+              </w:rPr>
+              <w:t>42420042</w:t>
+            </w:r>
           </w:p>
         </w:tc>
       </w:tr>
       <w:tr>
         <w:trPr>
-          <w:trHeight w:val="288"/>
+          <w:trHeight w:val="297"/>
         </w:trPr>
         <w:tc>
           <w:tcPr>
-            <w:tcW w:w="1368" w:type="dxa"/>
+            <w:tcW w:w="1831" w:type="dxa"/>
             <w:vAlign w:val="center"/>
           </w:tcPr>
           <w:p>
@@ -3819,14 +5378,13 @@
               <w:jc w:val="center"/>
             </w:pPr>
             <w:r>
-              <w:lastRenderedPageBreak/>
               <w:t>14</w:t>
             </w:r>
           </w:p>
         </w:tc>
         <w:tc>
           <w:tcPr>
-            <w:tcW w:w="1890" w:type="dxa"/>
+            <w:tcW w:w="2530" w:type="dxa"/>
             <w:vAlign w:val="center"/>
           </w:tcPr>
           <w:p>
@@ -3836,11 +5394,17 @@
                 <w:color w:val="FF0000"/>
               </w:rPr>
             </w:pPr>
-          </w:p>
-        </w:tc>
-        <w:tc>
-          <w:tcPr>
-            <w:tcW w:w="1890" w:type="dxa"/>
+            <w:r>
+              <w:rPr>
+                <w:color w:val="FF0000"/>
+              </w:rPr>
+              <w:t>BBBBBBBBBBBBBB</w:t>
+            </w:r>
+          </w:p>
+        </w:tc>
+        <w:tc>
+          <w:tcPr>
+            <w:tcW w:w="2530" w:type="dxa"/>
             <w:vAlign w:val="center"/>
           </w:tcPr>
           <w:p>
@@ -3850,11 +5414,17 @@
                 <w:color w:val="FF0000"/>
               </w:rPr>
             </w:pPr>
-          </w:p>
-        </w:tc>
-        <w:tc>
-          <w:tcPr>
-            <w:tcW w:w="1890" w:type="dxa"/>
+            <w:r>
+              <w:rPr>
+                <w:color w:val="FF0000"/>
+              </w:rPr>
+              <w:t>BBBBBBBB</w:t>
+            </w:r>
+          </w:p>
+        </w:tc>
+        <w:tc>
+          <w:tcPr>
+            <w:tcW w:w="2530" w:type="dxa"/>
             <w:vAlign w:val="center"/>
           </w:tcPr>
           <w:p>
@@ -3864,228 +5434,1039 @@
                 <w:color w:val="FF0000"/>
               </w:rPr>
             </w:pPr>
-          </w:p>
-        </w:tc>
-      </w:tr>
-      <w:tr>
-        <w:trPr>
-          <w:trHeight w:val="288"/>
-        </w:trPr>
-        <w:tc>
-          <w:tcPr>
-            <w:tcW w:w="1368" w:type="dxa"/>
-            <w:vAlign w:val="center"/>
-          </w:tcPr>
-          <w:p>
-            <w:pPr>
-              <w:jc w:val="center"/>
-            </w:pPr>
-            <w:r>
-              <w:t>15</w:t>
-            </w:r>
-          </w:p>
-        </w:tc>
-        <w:tc>
-          <w:tcPr>
-            <w:tcW w:w="1890" w:type="dxa"/>
-            <w:vAlign w:val="center"/>
-          </w:tcPr>
-          <w:p>
-            <w:pPr>
-              <w:jc w:val="center"/>
-              <w:rPr>
-                <w:color w:val="FF0000"/>
-              </w:rPr>
-            </w:pPr>
-          </w:p>
-        </w:tc>
-        <w:tc>
-          <w:tcPr>
-            <w:tcW w:w="1890" w:type="dxa"/>
-            <w:vAlign w:val="center"/>
-          </w:tcPr>
-          <w:p>
-            <w:pPr>
-              <w:jc w:val="center"/>
-              <w:rPr>
-                <w:color w:val="FF0000"/>
-              </w:rPr>
-            </w:pPr>
-          </w:p>
-        </w:tc>
-        <w:tc>
-          <w:tcPr>
-            <w:tcW w:w="1890" w:type="dxa"/>
-            <w:vAlign w:val="center"/>
-          </w:tcPr>
-          <w:p>
-            <w:pPr>
-              <w:jc w:val="center"/>
-              <w:rPr>
-                <w:color w:val="FF0000"/>
-              </w:rPr>
-            </w:pPr>
+            <w:r>
+              <w:rPr>
+                <w:color w:val="FF0000"/>
+              </w:rPr>
+              <w:t>42004242</w:t>
+            </w:r>
           </w:p>
         </w:tc>
       </w:tr>
     </w:tbl>
-    <w:p>
-      <w:pPr>
-        <w:ind w:left="630"/>
-      </w:pPr>
-    </w:p>
+    <w:p/>
     <w:p>
       <w:pPr>
         <w:ind w:left="270"/>
       </w:pPr>
-      <w:r>
-        <w:br w:type="page"/>
-      </w:r>
       <w:proofErr w:type="gramStart"/>
       <w:r>
+        <w:t>e.  Comment</w:t>
+      </w:r>
+      <w:proofErr w:type="gramEnd"/>
+      <w:r>
+        <w:t xml:space="preserve"> on the behavior of the three vari</w:t>
+      </w:r>
+      <w:r>
+        <w:t xml:space="preserve">ables after you enter the </w:t>
+      </w:r>
+      <w:r>
+        <w:t>B</w:t>
+      </w:r>
+      <w:r>
+        <w:t>’s.  That is, h</w:t>
+      </w:r>
+      <w:r>
+        <w:t xml:space="preserve">ow are the three variables affected?  </w:t>
+      </w:r>
+      <w:r>
+        <w:t xml:space="preserve">I’m looking for a deep understanding of how the program is affecting memory.  </w:t>
+      </w:r>
+      <w:r>
+        <w:rPr>
+          <w:b/>
+        </w:rPr>
+        <w:t>Be very specific.</w:t>
+      </w:r>
+      <w:r>
+        <w:t xml:space="preserve">  </w:t>
+      </w:r>
+    </w:p>
+    <w:p/>
+    <w:p>
+      <w:r>
+        <w:t xml:space="preserve">The behavior of the variables is a result of how the program receives data.  It receives the user input using </w:t>
+      </w:r>
+      <w:proofErr w:type="gramStart"/>
+      <w:r>
+        <w:t>gets(</w:t>
+      </w:r>
+      <w:proofErr w:type="gramEnd"/>
+      <w:r>
+        <w:t xml:space="preserve">).  This function has no limits to the data length, so it writes the user’s input into memory starting at the address of </w:t>
+      </w:r>
+      <w:proofErr w:type="spellStart"/>
+      <w:r>
+        <w:t>User_</w:t>
+      </w:r>
+      <w:proofErr w:type="gramStart"/>
+      <w:r>
+        <w:t>Input</w:t>
+      </w:r>
+      <w:proofErr w:type="spellEnd"/>
+      <w:r>
+        <w:t>[</w:t>
+      </w:r>
+      <w:proofErr w:type="gramEnd"/>
+      <w:r>
+        <w:t>0], until it reaches a null byte.</w:t>
+      </w:r>
+    </w:p>
+    <w:p>
+      <w:r>
+        <w:rPr>
+          <w:noProof/>
+          <w:lang w:eastAsia="en-US"/>
+        </w:rPr>
+        <w:drawing>
+          <wp:anchor distT="0" distB="0" distL="114300" distR="114300" simplePos="0" relativeHeight="251670016" behindDoc="0" locked="0" layoutInCell="1" allowOverlap="1">
+            <wp:simplePos x="0" y="0"/>
+            <wp:positionH relativeFrom="margin">
+              <wp:align>center</wp:align>
+            </wp:positionH>
+            <wp:positionV relativeFrom="paragraph">
+              <wp:posOffset>575310</wp:posOffset>
+            </wp:positionV>
+            <wp:extent cx="5467350" cy="809625"/>
+            <wp:effectExtent l="0" t="0" r="0" b="9525"/>
+            <wp:wrapTopAndBottom/>
+            <wp:docPr id="19" name="Picture 19"/>
+            <wp:cNvGraphicFramePr>
+              <a:graphicFrameLocks xmlns:a="http://schemas.openxmlformats.org/drawingml/2006/main" noChangeAspect="1"/>
+            </wp:cNvGraphicFramePr>
+            <a:graphic xmlns:a="http://schemas.openxmlformats.org/drawingml/2006/main">
+              <a:graphicData uri="http://schemas.openxmlformats.org/drawingml/2006/picture">
+                <pic:pic xmlns:pic="http://schemas.openxmlformats.org/drawingml/2006/picture">
+                  <pic:nvPicPr>
+                    <pic:cNvPr id="1" name=""/>
+                    <pic:cNvPicPr/>
+                  </pic:nvPicPr>
+                  <pic:blipFill>
+                    <a:blip r:embed="rId15">
+                      <a:extLst>
+                        <a:ext uri="{28A0092B-C50C-407E-A947-70E740481C1C}">
+                          <a14:useLocalDpi xmlns:a14="http://schemas.microsoft.com/office/drawing/2010/main" val="0"/>
+                        </a:ext>
+                      </a:extLst>
+                    </a:blip>
+                    <a:stretch>
+                      <a:fillRect/>
+                    </a:stretch>
+                  </pic:blipFill>
+                  <pic:spPr>
+                    <a:xfrm>
+                      <a:off x="0" y="0"/>
+                      <a:ext cx="5467350" cy="809625"/>
+                    </a:xfrm>
+                    <a:prstGeom prst="rect">
+                      <a:avLst/>
+                    </a:prstGeom>
+                  </pic:spPr>
+                </pic:pic>
+              </a:graphicData>
+            </a:graphic>
+          </wp:anchor>
+        </w:drawing>
+      </w:r>
+      <w:r>
+        <w:t xml:space="preserve">The program then copies the data from </w:t>
+      </w:r>
+      <w:proofErr w:type="spellStart"/>
+      <w:r>
+        <w:t>User_Input</w:t>
+      </w:r>
+      <w:proofErr w:type="spellEnd"/>
+      <w:r>
+        <w:t xml:space="preserve"> into Buffer using </w:t>
+      </w:r>
+      <w:proofErr w:type="spellStart"/>
+      <w:proofErr w:type="gramStart"/>
+      <w:r>
+        <w:t>strcopy</w:t>
+      </w:r>
+      <w:proofErr w:type="spellEnd"/>
+      <w:r>
+        <w:t>(</w:t>
+      </w:r>
+      <w:proofErr w:type="gramEnd"/>
+      <w:r>
+        <w:t xml:space="preserve">), which copies everything from the start of </w:t>
+      </w:r>
+      <w:proofErr w:type="spellStart"/>
+      <w:r>
+        <w:t>User_Input</w:t>
+      </w:r>
+      <w:proofErr w:type="spellEnd"/>
+      <w:r>
+        <w:t xml:space="preserve"> until it reaches a null byte.</w:t>
+      </w:r>
+      <w:r>
+        <w:t xml:space="preserve">  </w:t>
+      </w:r>
+      <w:r>
+        <w:t xml:space="preserve">The below chart shows the memory contents of the Buffer, </w:t>
+      </w:r>
+      <w:proofErr w:type="spellStart"/>
+      <w:r>
+        <w:t>User_Input</w:t>
+      </w:r>
+      <w:proofErr w:type="spellEnd"/>
+      <w:r>
+        <w:t>, X, EBP, and RP with memory addresses increasing from left to right.</w:t>
+      </w:r>
+    </w:p>
+    <w:p/>
+    <w:p>
+      <w:r>
+        <w:t xml:space="preserve">As shown above, the user entered “BBBBBB”, which put 6 </w:t>
+      </w:r>
+      <w:proofErr w:type="spellStart"/>
+      <w:r>
+        <w:t>Bs</w:t>
+      </w:r>
+      <w:proofErr w:type="spellEnd"/>
+      <w:r>
+        <w:t xml:space="preserve"> into the </w:t>
+      </w:r>
+      <w:proofErr w:type="spellStart"/>
+      <w:r>
+        <w:t>User_Input</w:t>
+      </w:r>
+      <w:proofErr w:type="spellEnd"/>
+      <w:r>
+        <w:t xml:space="preserve">, and placed its null byte at the start of variable X.  When the program copied </w:t>
+      </w:r>
+      <w:proofErr w:type="spellStart"/>
+      <w:r>
+        <w:t>User_Input</w:t>
+      </w:r>
+      <w:proofErr w:type="spellEnd"/>
+      <w:r>
+        <w:t xml:space="preserve"> into Buffer, it copied “BBBBBB\0”, which overwrote the first byte of user input with a null byte.  Thus, when the program output the results, it showed “Buffer = BBBBBB”, “User Input = “, and “Value of X = 0“.</w:t>
+      </w:r>
+    </w:p>
+    <w:p>
+      <w:r>
+        <w:rPr>
+          <w:noProof/>
+          <w:lang w:eastAsia="en-US"/>
+        </w:rPr>
+        <mc:AlternateContent>
+          <mc:Choice Requires="wpg">
+            <w:drawing>
+              <wp:anchor distT="0" distB="0" distL="114300" distR="114300" simplePos="0" relativeHeight="251683328" behindDoc="0" locked="0" layoutInCell="1" allowOverlap="1">
+                <wp:simplePos x="0" y="0"/>
+                <wp:positionH relativeFrom="column">
+                  <wp:posOffset>1685925</wp:posOffset>
+                </wp:positionH>
+                <wp:positionV relativeFrom="paragraph">
+                  <wp:posOffset>164465</wp:posOffset>
+                </wp:positionV>
+                <wp:extent cx="3181350" cy="2523490"/>
+                <wp:effectExtent l="19050" t="0" r="0" b="0"/>
+                <wp:wrapTopAndBottom/>
+                <wp:docPr id="27" name="Group 27"/>
+                <wp:cNvGraphicFramePr/>
+                <a:graphic xmlns:a="http://schemas.openxmlformats.org/drawingml/2006/main">
+                  <a:graphicData uri="http://schemas.microsoft.com/office/word/2010/wordprocessingGroup">
+                    <wpg:wgp>
+                      <wpg:cNvGrpSpPr/>
+                      <wpg:grpSpPr>
+                        <a:xfrm>
+                          <a:off x="0" y="0"/>
+                          <a:ext cx="3181350" cy="2523490"/>
+                          <a:chOff x="0" y="0"/>
+                          <a:chExt cx="3181350" cy="2523490"/>
+                        </a:xfrm>
+                      </wpg:grpSpPr>
+                      <pic:pic xmlns:pic="http://schemas.openxmlformats.org/drawingml/2006/picture">
+                        <pic:nvPicPr>
+                          <pic:cNvPr id="22" name="Picture 22" descr="D:\Users\mhayden\Documents\ProjectFiles\Lab3\Screenshots\Q2_e.png"/>
+                          <pic:cNvPicPr>
+                            <a:picLocks noChangeAspect="1"/>
+                          </pic:cNvPicPr>
+                        </pic:nvPicPr>
+                        <pic:blipFill>
+                          <a:blip r:embed="rId16">
+                            <a:extLst>
+                              <a:ext uri="{28A0092B-C50C-407E-A947-70E740481C1C}">
+                                <a14:useLocalDpi xmlns:a14="http://schemas.microsoft.com/office/drawing/2010/main" val="0"/>
+                              </a:ext>
+                            </a:extLst>
+                          </a:blip>
+                          <a:srcRect/>
+                          <a:stretch>
+                            <a:fillRect/>
+                          </a:stretch>
+                        </pic:blipFill>
+                        <pic:spPr bwMode="auto">
+                          <a:xfrm>
+                            <a:off x="57150" y="0"/>
+                            <a:ext cx="3124200" cy="2523490"/>
+                          </a:xfrm>
+                          <a:prstGeom prst="rect">
+                            <a:avLst/>
+                          </a:prstGeom>
+                          <a:noFill/>
+                          <a:ln>
+                            <a:noFill/>
+                          </a:ln>
+                        </pic:spPr>
+                      </pic:pic>
+                      <wps:wsp>
+                        <wps:cNvPr id="24" name="Rectangle 24"/>
+                        <wps:cNvSpPr/>
+                        <wps:spPr>
+                          <a:xfrm>
+                            <a:off x="0" y="1362075"/>
+                            <a:ext cx="2305050" cy="161925"/>
+                          </a:xfrm>
+                          <a:prstGeom prst="rect">
+                            <a:avLst/>
+                          </a:prstGeom>
+                          <a:noFill/>
+                          <a:ln w="28575">
+                            <a:solidFill>
+                              <a:srgbClr val="FF0000"/>
+                            </a:solidFill>
+                          </a:ln>
+                        </wps:spPr>
+                        <wps:style>
+                          <a:lnRef idx="2">
+                            <a:schemeClr val="accent1">
+                              <a:shade val="50000"/>
+                            </a:schemeClr>
+                          </a:lnRef>
+                          <a:fillRef idx="1">
+                            <a:schemeClr val="accent1"/>
+                          </a:fillRef>
+                          <a:effectRef idx="0">
+                            <a:schemeClr val="accent1"/>
+                          </a:effectRef>
+                          <a:fontRef idx="minor">
+                            <a:schemeClr val="lt1"/>
+                          </a:fontRef>
+                        </wps:style>
+                        <wps:bodyPr rot="0" spcFirstLastPara="0" vertOverflow="overflow" horzOverflow="overflow" vert="horz" wrap="square" lIns="91440" tIns="45720" rIns="91440" bIns="45720" numCol="1" spcCol="0" rtlCol="0" fromWordArt="0" anchor="ctr" anchorCtr="0" forceAA="0" compatLnSpc="1">
+                          <a:prstTxWarp prst="textNoShape">
+                            <a:avLst/>
+                          </a:prstTxWarp>
+                          <a:noAutofit/>
+                        </wps:bodyPr>
+                      </wps:wsp>
+                      <wps:wsp>
+                        <wps:cNvPr id="25" name="Rectangle 25"/>
+                        <wps:cNvSpPr/>
+                        <wps:spPr>
+                          <a:xfrm>
+                            <a:off x="0" y="1714500"/>
+                            <a:ext cx="2305050" cy="161925"/>
+                          </a:xfrm>
+                          <a:prstGeom prst="rect">
+                            <a:avLst/>
+                          </a:prstGeom>
+                          <a:noFill/>
+                          <a:ln w="28575">
+                            <a:solidFill>
+                              <a:srgbClr val="FF0000"/>
+                            </a:solidFill>
+                          </a:ln>
+                        </wps:spPr>
+                        <wps:style>
+                          <a:lnRef idx="2">
+                            <a:schemeClr val="accent1">
+                              <a:shade val="50000"/>
+                            </a:schemeClr>
+                          </a:lnRef>
+                          <a:fillRef idx="1">
+                            <a:schemeClr val="accent1"/>
+                          </a:fillRef>
+                          <a:effectRef idx="0">
+                            <a:schemeClr val="accent1"/>
+                          </a:effectRef>
+                          <a:fontRef idx="minor">
+                            <a:schemeClr val="lt1"/>
+                          </a:fontRef>
+                        </wps:style>
+                        <wps:bodyPr rot="0" spcFirstLastPara="0" vertOverflow="overflow" horzOverflow="overflow" vert="horz" wrap="square" lIns="91440" tIns="45720" rIns="91440" bIns="45720" numCol="1" spcCol="0" rtlCol="0" fromWordArt="0" anchor="ctr" anchorCtr="0" forceAA="0" compatLnSpc="1">
+                          <a:prstTxWarp prst="textNoShape">
+                            <a:avLst/>
+                          </a:prstTxWarp>
+                          <a:noAutofit/>
+                        </wps:bodyPr>
+                      </wps:wsp>
+                      <wps:wsp>
+                        <wps:cNvPr id="26" name="Rectangle 26"/>
+                        <wps:cNvSpPr/>
+                        <wps:spPr>
+                          <a:xfrm>
+                            <a:off x="0" y="2114550"/>
+                            <a:ext cx="2781300" cy="152400"/>
+                          </a:xfrm>
+                          <a:prstGeom prst="rect">
+                            <a:avLst/>
+                          </a:prstGeom>
+                          <a:noFill/>
+                          <a:ln w="28575">
+                            <a:solidFill>
+                              <a:srgbClr val="FF0000"/>
+                            </a:solidFill>
+                          </a:ln>
+                        </wps:spPr>
+                        <wps:style>
+                          <a:lnRef idx="2">
+                            <a:schemeClr val="accent1">
+                              <a:shade val="50000"/>
+                            </a:schemeClr>
+                          </a:lnRef>
+                          <a:fillRef idx="1">
+                            <a:schemeClr val="accent1"/>
+                          </a:fillRef>
+                          <a:effectRef idx="0">
+                            <a:schemeClr val="accent1"/>
+                          </a:effectRef>
+                          <a:fontRef idx="minor">
+                            <a:schemeClr val="lt1"/>
+                          </a:fontRef>
+                        </wps:style>
+                        <wps:bodyPr rot="0" spcFirstLastPara="0" vertOverflow="overflow" horzOverflow="overflow" vert="horz" wrap="square" lIns="91440" tIns="45720" rIns="91440" bIns="45720" numCol="1" spcCol="0" rtlCol="0" fromWordArt="0" anchor="ctr" anchorCtr="0" forceAA="0" compatLnSpc="1">
+                          <a:prstTxWarp prst="textNoShape">
+                            <a:avLst/>
+                          </a:prstTxWarp>
+                          <a:noAutofit/>
+                        </wps:bodyPr>
+                      </wps:wsp>
+                    </wpg:wgp>
+                  </a:graphicData>
+                </a:graphic>
+              </wp:anchor>
+            </w:drawing>
+          </mc:Choice>
+          <mc:Fallback>
+            <w:pict>
+              <v:group w14:anchorId="6611B342" id="Group 27" o:spid="_x0000_s1026" style="position:absolute;margin-left:132.75pt;margin-top:12.95pt;width:250.5pt;height:198.7pt;z-index:251683328" coordsize="31813,25234" o:gfxdata="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">
+                <v:shape id="Picture 22" o:spid="_x0000_s1027" type="#_x0000_t75" style="position:absolute;left:571;width:31242;height:25234;visibility:visible;mso-wrap-style:square" o:gfxdata="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">
+                  <v:imagedata r:id="rId17" o:title="Q2_e"/>
+                  <v:path arrowok="t"/>
+                </v:shape>
+                <v:rect id="Rectangle 24" o:spid="_x0000_s1028" style="position:absolute;top:13620;width:23050;height:1620;visibility:visible;mso-wrap-style:square;v-text-anchor:middle" o:gfxdata="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" filled="f" strokecolor="red" strokeweight="2.25pt"/>
+                <v:rect id="Rectangle 25" o:spid="_x0000_s1029" style="position:absolute;top:17145;width:23050;height:1619;visibility:visible;mso-wrap-style:square;v-text-anchor:middle" o:gfxdata="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" filled="f" strokecolor="red" strokeweight="2.25pt"/>
+                <v:rect id="Rectangle 26" o:spid="_x0000_s1030" style="position:absolute;top:21145;width:27813;height:1524;visibility:visible;mso-wrap-style:square;v-text-anchor:middle" o:gfxdata="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" filled="f" strokecolor="red" strokeweight="2.25pt"/>
+                <w10:wrap type="topAndBottom"/>
+              </v:group>
+            </w:pict>
+          </mc:Fallback>
+        </mc:AlternateContent>
+      </w:r>
+    </w:p>
+    <w:p>
+      <w:pPr>
+        <w:ind w:left="270"/>
+      </w:pPr>
+      <w:proofErr w:type="gramStart"/>
+      <w:r>
         <w:lastRenderedPageBreak/>
-        <w:t>e.  Comment</w:t>
+        <w:t>f.  Why</w:t>
       </w:r>
       <w:proofErr w:type="gramEnd"/>
       <w:r>
-        <w:t xml:space="preserve"> on the behavior of the three vari</w:t>
-      </w:r>
-      <w:r>
-        <w:t xml:space="preserve">ables after you enter the </w:t>
-      </w:r>
-      <w:r>
-        <w:t>B</w:t>
-      </w:r>
-      <w:r>
-        <w:t>’s.  That is, h</w:t>
-      </w:r>
-      <w:r>
-        <w:t xml:space="preserve">ow are the three variables affected?  </w:t>
-      </w:r>
-      <w:r>
-        <w:t xml:space="preserve">I’m looking for a deep understanding of how the program is affecting memory.  </w:t>
-      </w:r>
-      <w:r>
-        <w:rPr>
-          <w:b/>
-        </w:rPr>
-        <w:t>Be very specific.</w:t>
+        <w:t xml:space="preserve"> does the program generate a Segmentation fault?  Recall that </w:t>
+      </w:r>
+      <w:proofErr w:type="gramStart"/>
+      <w:r>
+        <w:rPr>
+          <w:rFonts w:ascii="Courier New" w:hAnsi="Courier New" w:cs="Courier New"/>
+          <w:b/>
+        </w:rPr>
+        <w:t>main(</w:t>
+      </w:r>
+      <w:proofErr w:type="gramEnd"/>
+      <w:r>
+        <w:rPr>
+          <w:rFonts w:ascii="Courier New" w:hAnsi="Courier New" w:cs="Courier New"/>
+          <w:b/>
+        </w:rPr>
+        <w:t>)</w:t>
+      </w:r>
+      <w:r>
+        <w:t xml:space="preserve"> is </w:t>
+      </w:r>
+      <w:r>
+        <w:t xml:space="preserve">actually </w:t>
+      </w:r>
+      <w:r>
+        <w:t>a function called by the operating system.</w:t>
+      </w:r>
+    </w:p>
+    <w:p>
+      <w:pPr>
+        <w:ind w:left="270"/>
+      </w:pPr>
+    </w:p>
+    <w:p>
+      <w:pPr>
+        <w:ind w:left="270"/>
+      </w:pPr>
+      <w:r>
+        <w:rPr>
+          <w:noProof/>
+          <w:lang w:eastAsia="en-US"/>
+        </w:rPr>
+        <mc:AlternateContent>
+          <mc:Choice Requires="wpg">
+            <w:drawing>
+              <wp:anchor distT="0" distB="0" distL="114300" distR="114300" simplePos="0" relativeHeight="251673088" behindDoc="0" locked="0" layoutInCell="1" allowOverlap="1">
+                <wp:simplePos x="0" y="0"/>
+                <wp:positionH relativeFrom="column">
+                  <wp:posOffset>685800</wp:posOffset>
+                </wp:positionH>
+                <wp:positionV relativeFrom="paragraph">
+                  <wp:posOffset>252095</wp:posOffset>
+                </wp:positionV>
+                <wp:extent cx="5486400" cy="581025"/>
+                <wp:effectExtent l="0" t="0" r="0" b="9525"/>
+                <wp:wrapTopAndBottom/>
+                <wp:docPr id="21" name="Group 21"/>
+                <wp:cNvGraphicFramePr/>
+                <a:graphic xmlns:a="http://schemas.openxmlformats.org/drawingml/2006/main">
+                  <a:graphicData uri="http://schemas.microsoft.com/office/word/2010/wordprocessingGroup">
+                    <wpg:wgp>
+                      <wpg:cNvGrpSpPr/>
+                      <wpg:grpSpPr>
+                        <a:xfrm>
+                          <a:off x="0" y="0"/>
+                          <a:ext cx="5486400" cy="581025"/>
+                          <a:chOff x="0" y="0"/>
+                          <a:chExt cx="5486400" cy="581025"/>
+                        </a:xfrm>
+                      </wpg:grpSpPr>
+                      <pic:pic xmlns:pic="http://schemas.openxmlformats.org/drawingml/2006/picture">
+                        <pic:nvPicPr>
+                          <pic:cNvPr id="18" name="Picture 18"/>
+                          <pic:cNvPicPr>
+                            <a:picLocks noChangeAspect="1"/>
+                          </pic:cNvPicPr>
+                        </pic:nvPicPr>
+                        <pic:blipFill>
+                          <a:blip r:embed="rId18">
+                            <a:extLst>
+                              <a:ext uri="{28A0092B-C50C-407E-A947-70E740481C1C}">
+                                <a14:useLocalDpi xmlns:a14="http://schemas.microsoft.com/office/drawing/2010/main" val="0"/>
+                              </a:ext>
+                            </a:extLst>
+                          </a:blip>
+                          <a:stretch>
+                            <a:fillRect/>
+                          </a:stretch>
+                        </pic:blipFill>
+                        <pic:spPr>
+                          <a:xfrm>
+                            <a:off x="0" y="0"/>
+                            <a:ext cx="5486400" cy="581025"/>
+                          </a:xfrm>
+                          <a:prstGeom prst="rect">
+                            <a:avLst/>
+                          </a:prstGeom>
+                        </pic:spPr>
+                      </pic:pic>
+                      <wps:wsp>
+                        <wps:cNvPr id="20" name="Rectangle 20"/>
+                        <wps:cNvSpPr/>
+                        <wps:spPr>
+                          <a:xfrm>
+                            <a:off x="2990850" y="342900"/>
+                            <a:ext cx="619125" cy="219075"/>
+                          </a:xfrm>
+                          <a:prstGeom prst="rect">
+                            <a:avLst/>
+                          </a:prstGeom>
+                          <a:noFill/>
+                          <a:ln w="28575">
+                            <a:solidFill>
+                              <a:srgbClr val="FF0000"/>
+                            </a:solidFill>
+                          </a:ln>
+                        </wps:spPr>
+                        <wps:style>
+                          <a:lnRef idx="2">
+                            <a:schemeClr val="accent1">
+                              <a:shade val="50000"/>
+                            </a:schemeClr>
+                          </a:lnRef>
+                          <a:fillRef idx="1">
+                            <a:schemeClr val="accent1"/>
+                          </a:fillRef>
+                          <a:effectRef idx="0">
+                            <a:schemeClr val="accent1"/>
+                          </a:effectRef>
+                          <a:fontRef idx="minor">
+                            <a:schemeClr val="lt1"/>
+                          </a:fontRef>
+                        </wps:style>
+                        <wps:bodyPr rot="0" spcFirstLastPara="0" vertOverflow="overflow" horzOverflow="overflow" vert="horz" wrap="square" lIns="91440" tIns="45720" rIns="91440" bIns="45720" numCol="1" spcCol="0" rtlCol="0" fromWordArt="0" anchor="ctr" anchorCtr="0" forceAA="0" compatLnSpc="1">
+                          <a:prstTxWarp prst="textNoShape">
+                            <a:avLst/>
+                          </a:prstTxWarp>
+                          <a:noAutofit/>
+                        </wps:bodyPr>
+                      </wps:wsp>
+                    </wpg:wgp>
+                  </a:graphicData>
+                </a:graphic>
+              </wp:anchor>
+            </w:drawing>
+          </mc:Choice>
+          <mc:Fallback>
+            <w:pict>
+              <v:group w14:anchorId="78622540" id="Group 21" o:spid="_x0000_s1026" style="position:absolute;margin-left:54pt;margin-top:19.85pt;width:6in;height:45.75pt;z-index:251673088" coordsize="54864,5810" o:gfxdata="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">
+                <v:shape id="Picture 18" o:spid="_x0000_s1027" type="#_x0000_t75" style="position:absolute;width:54864;height:5810;visibility:visible;mso-wrap-style:square" o:gfxdata="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">
+                  <v:imagedata r:id="rId19" o:title=""/>
+                  <v:path arrowok="t"/>
+                </v:shape>
+                <v:rect id="Rectangle 20" o:spid="_x0000_s1028" style="position:absolute;left:29908;top:3429;width:6191;height:2190;visibility:visible;mso-wrap-style:square;v-text-anchor:middle" o:gfxdata="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" filled="f" strokecolor="red" strokeweight="2.25pt"/>
+                <w10:wrap type="topAndBottom"/>
+              </v:group>
+            </w:pict>
+          </mc:Fallback>
+        </mc:AlternateContent>
+      </w:r>
+      <w:r>
+        <w:t>In the below table, memory addresses increase from left to right.</w:t>
+      </w:r>
+      <w:r>
+        <w:rPr>
+          <w:noProof/>
+          <w:lang w:eastAsia="en-US"/>
+        </w:rPr>
+        <w:t xml:space="preserve"> </w:t>
+      </w:r>
+    </w:p>
+    <w:p>
+      <w:pPr>
+        <w:ind w:left="270"/>
+      </w:pPr>
+    </w:p>
+    <w:p>
+      <w:pPr>
+        <w:ind w:left="270"/>
+      </w:pPr>
+      <w:r>
+        <w:t xml:space="preserve">As discussed in part e, the methods used by the program to receive data place no limits on the length of input.  Thus, when the user input 14 </w:t>
+      </w:r>
+      <w:proofErr w:type="spellStart"/>
+      <w:r>
+        <w:t>Bs</w:t>
+      </w:r>
+      <w:proofErr w:type="spellEnd"/>
+      <w:r>
+        <w:t xml:space="preserve">, it actually placed 14 B’s followed by a null byte, starting at the address of </w:t>
+      </w:r>
+      <w:proofErr w:type="spellStart"/>
+      <w:r>
+        <w:t>User_</w:t>
+      </w:r>
+      <w:proofErr w:type="gramStart"/>
+      <w:r>
+        <w:t>Input</w:t>
+      </w:r>
+      <w:proofErr w:type="spellEnd"/>
+      <w:r>
+        <w:t>[</w:t>
+      </w:r>
+      <w:proofErr w:type="gramEnd"/>
+      <w:r>
+        <w:t xml:space="preserve">0].  This caused the null byte to overwrite the first byte of main’s return address, causing the </w:t>
+      </w:r>
+      <w:proofErr w:type="spellStart"/>
+      <w:r>
+        <w:t>seg</w:t>
+      </w:r>
+      <w:proofErr w:type="spellEnd"/>
+      <w:r>
+        <w:t xml:space="preserve"> fault.  The above screenshot shows how this appears in memory, with the user’s input outlined in red.  </w:t>
+      </w:r>
+    </w:p>
+    <w:p>
+      <w:pPr>
+        <w:ind w:left="270"/>
+      </w:pPr>
+    </w:p>
+    <w:p>
+      <w:pPr>
+        <w:ind w:left="270"/>
+      </w:pPr>
+      <w:proofErr w:type="gramStart"/>
+      <w:r>
+        <w:t>g</w:t>
+      </w:r>
+      <w:r>
+        <w:t>.  Assuming</w:t>
+      </w:r>
+      <w:proofErr w:type="gramEnd"/>
+      <w:r>
+        <w:t xml:space="preserve"> </w:t>
+      </w:r>
+      <w:r>
+        <w:t xml:space="preserve">this program is used by an e-commerce site and </w:t>
+      </w:r>
+      <w:r>
+        <w:t xml:space="preserve">x represents the cost of a </w:t>
+      </w:r>
+      <w:r>
+        <w:t xml:space="preserve">hub </w:t>
+      </w:r>
+      <w:r>
+        <w:t>in dollars, your mission is to pay exactly $</w:t>
+      </w:r>
+      <w:r>
+        <w:t>33 (in decimal) instead of $100.  Discuss how to accomplish this diabolical feat</w:t>
+      </w:r>
+      <w:r>
+        <w:t xml:space="preserve"> and then do it!</w:t>
+      </w:r>
+      <w:r>
+        <w:t>!!!!!!!!</w:t>
       </w:r>
       <w:r>
         <w:t xml:space="preserve">  </w:t>
       </w:r>
+      <w:r>
+        <w:t>Ensure your</w:t>
+      </w:r>
+      <w:r>
+        <w:t xml:space="preserve"> screen</w:t>
+      </w:r>
+      <w:r>
+        <w:t>shot</w:t>
+      </w:r>
+      <w:r>
+        <w:t xml:space="preserve"> </w:t>
+      </w:r>
+      <w:r>
+        <w:t>is legible.</w:t>
+      </w:r>
+    </w:p>
+    <w:p>
+      <w:pPr>
+        <w:ind w:left="270"/>
+      </w:pPr>
+    </w:p>
+    <w:p>
+      <w:pPr>
+        <w:ind w:left="270"/>
+      </w:pPr>
+      <w:r>
+        <w:t>To accomplish this, we simply need to overwrite the X variable with the value of 33.  By inputting “MONEY!!” as the user input, this overwrites the value of X with “</w:t>
+      </w:r>
+      <w:proofErr w:type="gramStart"/>
+      <w:r>
+        <w:t>!\</w:t>
+      </w:r>
+      <w:proofErr w:type="gramEnd"/>
+      <w:r>
+        <w:t xml:space="preserve">x00”.  The </w:t>
+      </w:r>
+      <w:proofErr w:type="spellStart"/>
+      <w:proofErr w:type="gramStart"/>
+      <w:r>
+        <w:t>ascii</w:t>
+      </w:r>
+      <w:proofErr w:type="spellEnd"/>
+      <w:proofErr w:type="gramEnd"/>
+      <w:r>
+        <w:t xml:space="preserve"> code for “!” is 33; thus, decimal 33 is stored in X.  This process is shown in the table below, and the output is shown below outlined in red.</w:t>
+      </w:r>
+    </w:p>
+    <w:p>
+      <w:r>
+        <w:rPr>
+          <w:noProof/>
+          <w:lang w:eastAsia="en-US"/>
+        </w:rPr>
+        <w:drawing>
+          <wp:anchor distT="0" distB="0" distL="114300" distR="114300" simplePos="0" relativeHeight="251684352" behindDoc="0" locked="0" layoutInCell="1" allowOverlap="1">
+            <wp:simplePos x="0" y="0"/>
+            <wp:positionH relativeFrom="margin">
+              <wp:align>center</wp:align>
+            </wp:positionH>
+            <wp:positionV relativeFrom="paragraph">
+              <wp:posOffset>213995</wp:posOffset>
+            </wp:positionV>
+            <wp:extent cx="5429250" cy="762000"/>
+            <wp:effectExtent l="0" t="0" r="0" b="0"/>
+            <wp:wrapTopAndBottom/>
+            <wp:docPr id="28" name="Picture 28"/>
+            <wp:cNvGraphicFramePr>
+              <a:graphicFrameLocks xmlns:a="http://schemas.openxmlformats.org/drawingml/2006/main" noChangeAspect="1"/>
+            </wp:cNvGraphicFramePr>
+            <a:graphic xmlns:a="http://schemas.openxmlformats.org/drawingml/2006/main">
+              <a:graphicData uri="http://schemas.openxmlformats.org/drawingml/2006/picture">
+                <pic:pic xmlns:pic="http://schemas.openxmlformats.org/drawingml/2006/picture">
+                  <pic:nvPicPr>
+                    <pic:cNvPr id="1" name=""/>
+                    <pic:cNvPicPr/>
+                  </pic:nvPicPr>
+                  <pic:blipFill>
+                    <a:blip r:embed="rId20">
+                      <a:extLst>
+                        <a:ext uri="{28A0092B-C50C-407E-A947-70E740481C1C}">
+                          <a14:useLocalDpi xmlns:a14="http://schemas.microsoft.com/office/drawing/2010/main" val="0"/>
+                        </a:ext>
+                      </a:extLst>
+                    </a:blip>
+                    <a:stretch>
+                      <a:fillRect/>
+                    </a:stretch>
+                  </pic:blipFill>
+                  <pic:spPr>
+                    <a:xfrm>
+                      <a:off x="0" y="0"/>
+                      <a:ext cx="5429250" cy="762000"/>
+                    </a:xfrm>
+                    <a:prstGeom prst="rect">
+                      <a:avLst/>
+                    </a:prstGeom>
+                  </pic:spPr>
+                </pic:pic>
+              </a:graphicData>
+            </a:graphic>
+          </wp:anchor>
+        </w:drawing>
+      </w:r>
+      <w:r>
+        <w:rPr>
+          <w:noProof/>
+          <w:lang w:eastAsia="en-US"/>
+        </w:rPr>
+        <mc:AlternateContent>
+          <mc:Choice Requires="wpg">
+            <w:drawing>
+              <wp:anchor distT="0" distB="0" distL="114300" distR="114300" simplePos="0" relativeHeight="251690496" behindDoc="0" locked="0" layoutInCell="1" allowOverlap="1">
+                <wp:simplePos x="0" y="0"/>
+                <wp:positionH relativeFrom="column">
+                  <wp:posOffset>1257300</wp:posOffset>
+                </wp:positionH>
+                <wp:positionV relativeFrom="paragraph">
+                  <wp:posOffset>1193800</wp:posOffset>
+                </wp:positionV>
+                <wp:extent cx="4343400" cy="3333750"/>
+                <wp:effectExtent l="19050" t="0" r="0" b="0"/>
+                <wp:wrapTopAndBottom/>
+                <wp:docPr id="32" name="Group 32"/>
+                <wp:cNvGraphicFramePr/>
+                <a:graphic xmlns:a="http://schemas.openxmlformats.org/drawingml/2006/main">
+                  <a:graphicData uri="http://schemas.microsoft.com/office/word/2010/wordprocessingGroup">
+                    <wpg:wgp>
+                      <wpg:cNvGrpSpPr/>
+                      <wpg:grpSpPr>
+                        <a:xfrm>
+                          <a:off x="0" y="0"/>
+                          <a:ext cx="4343400" cy="3333750"/>
+                          <a:chOff x="0" y="0"/>
+                          <a:chExt cx="4343400" cy="3333750"/>
+                        </a:xfrm>
+                      </wpg:grpSpPr>
+                      <pic:pic xmlns:pic="http://schemas.openxmlformats.org/drawingml/2006/picture">
+                        <pic:nvPicPr>
+                          <pic:cNvPr id="29" name="Picture 29" descr="D:\Users\mhayden\Documents\ProjectFiles\Lab3\Screenshots\Q2_g.png"/>
+                          <pic:cNvPicPr>
+                            <a:picLocks noChangeAspect="1"/>
+                          </pic:cNvPicPr>
+                        </pic:nvPicPr>
+                        <pic:blipFill>
+                          <a:blip r:embed="rId21">
+                            <a:extLst>
+                              <a:ext uri="{28A0092B-C50C-407E-A947-70E740481C1C}">
+                                <a14:useLocalDpi xmlns:a14="http://schemas.microsoft.com/office/drawing/2010/main" val="0"/>
+                              </a:ext>
+                            </a:extLst>
+                          </a:blip>
+                          <a:srcRect/>
+                          <a:stretch>
+                            <a:fillRect/>
+                          </a:stretch>
+                        </pic:blipFill>
+                        <pic:spPr bwMode="auto">
+                          <a:xfrm>
+                            <a:off x="0" y="0"/>
+                            <a:ext cx="4343400" cy="3333750"/>
+                          </a:xfrm>
+                          <a:prstGeom prst="rect">
+                            <a:avLst/>
+                          </a:prstGeom>
+                          <a:noFill/>
+                          <a:ln>
+                            <a:noFill/>
+                          </a:ln>
+                        </pic:spPr>
+                      </pic:pic>
+                      <wps:wsp>
+                        <wps:cNvPr id="30" name="Rectangle 30"/>
+                        <wps:cNvSpPr/>
+                        <wps:spPr>
+                          <a:xfrm>
+                            <a:off x="0" y="2867025"/>
+                            <a:ext cx="3924300" cy="209550"/>
+                          </a:xfrm>
+                          <a:prstGeom prst="rect">
+                            <a:avLst/>
+                          </a:prstGeom>
+                          <a:noFill/>
+                          <a:ln w="28575">
+                            <a:solidFill>
+                              <a:srgbClr val="FF0000"/>
+                            </a:solidFill>
+                          </a:ln>
+                        </wps:spPr>
+                        <wps:style>
+                          <a:lnRef idx="2">
+                            <a:schemeClr val="accent1">
+                              <a:shade val="50000"/>
+                            </a:schemeClr>
+                          </a:lnRef>
+                          <a:fillRef idx="1">
+                            <a:schemeClr val="accent1"/>
+                          </a:fillRef>
+                          <a:effectRef idx="0">
+                            <a:schemeClr val="accent1"/>
+                          </a:effectRef>
+                          <a:fontRef idx="minor">
+                            <a:schemeClr val="lt1"/>
+                          </a:fontRef>
+                        </wps:style>
+                        <wps:bodyPr rot="0" spcFirstLastPara="0" vertOverflow="overflow" horzOverflow="overflow" vert="horz" wrap="square" lIns="91440" tIns="45720" rIns="91440" bIns="45720" numCol="1" spcCol="0" rtlCol="0" fromWordArt="0" anchor="ctr" anchorCtr="0" forceAA="0" compatLnSpc="1">
+                          <a:prstTxWarp prst="textNoShape">
+                            <a:avLst/>
+                          </a:prstTxWarp>
+                          <a:noAutofit/>
+                        </wps:bodyPr>
+                      </wps:wsp>
+                      <wps:wsp>
+                        <wps:cNvPr id="31" name="Rectangle 31"/>
+                        <wps:cNvSpPr/>
+                        <wps:spPr>
+                          <a:xfrm>
+                            <a:off x="9525" y="2362200"/>
+                            <a:ext cx="2771775" cy="200025"/>
+                          </a:xfrm>
+                          <a:prstGeom prst="rect">
+                            <a:avLst/>
+                          </a:prstGeom>
+                          <a:noFill/>
+                          <a:ln w="28575">
+                            <a:solidFill>
+                              <a:srgbClr val="FF0000"/>
+                            </a:solidFill>
+                          </a:ln>
+                        </wps:spPr>
+                        <wps:style>
+                          <a:lnRef idx="2">
+                            <a:schemeClr val="accent1">
+                              <a:shade val="50000"/>
+                            </a:schemeClr>
+                          </a:lnRef>
+                          <a:fillRef idx="1">
+                            <a:schemeClr val="accent1"/>
+                          </a:fillRef>
+                          <a:effectRef idx="0">
+                            <a:schemeClr val="accent1"/>
+                          </a:effectRef>
+                          <a:fontRef idx="minor">
+                            <a:schemeClr val="lt1"/>
+                          </a:fontRef>
+                        </wps:style>
+                        <wps:bodyPr rot="0" spcFirstLastPara="0" vertOverflow="overflow" horzOverflow="overflow" vert="horz" wrap="square" lIns="91440" tIns="45720" rIns="91440" bIns="45720" numCol="1" spcCol="0" rtlCol="0" fromWordArt="0" anchor="ctr" anchorCtr="0" forceAA="0" compatLnSpc="1">
+                          <a:prstTxWarp prst="textNoShape">
+                            <a:avLst/>
+                          </a:prstTxWarp>
+                          <a:noAutofit/>
+                        </wps:bodyPr>
+                      </wps:wsp>
+                    </wpg:wgp>
+                  </a:graphicData>
+                </a:graphic>
+              </wp:anchor>
+            </w:drawing>
+          </mc:Choice>
+          <mc:Fallback>
+            <w:pict>
+              <v:group w14:anchorId="5F3F1A8E" id="Group 32" o:spid="_x0000_s1026" style="position:absolute;margin-left:99pt;margin-top:94pt;width:342pt;height:262.5pt;z-index:251690496" coordsize="43434,33337" o:gfxdata="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">
+                <v:shape id="Picture 29" o:spid="_x0000_s1027" type="#_x0000_t75" style="position:absolute;width:43434;height:33337;visibility:visible;mso-wrap-style:square" o:gfxdata="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">
+                  <v:imagedata r:id="rId22" o:title="Q2_g"/>
+                  <v:path arrowok="t"/>
+                </v:shape>
+                <v:rect id="Rectangle 30" o:spid="_x0000_s1028" style="position:absolute;top:28670;width:39243;height:2095;visibility:visible;mso-wrap-style:square;v-text-anchor:middle" o:gfxdata="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" filled="f" strokecolor="red" strokeweight="2.25pt"/>
+                <v:rect id="Rectangle 31" o:spid="_x0000_s1029" style="position:absolute;left:95;top:23622;width:27718;height:2000;visibility:visible;mso-wrap-style:square;v-text-anchor:middle" o:gfxdata="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" filled="f" strokecolor="red" strokeweight="2.25pt"/>
+                <w10:wrap type="topAndBottom"/>
+              </v:group>
+            </w:pict>
+          </mc:Fallback>
+        </mc:AlternateContent>
+      </w:r>
     </w:p>
     <w:p/>
     <w:p>
       <w:pPr>
-        <w:ind w:left="270"/>
-      </w:pPr>
-      <w:proofErr w:type="gramStart"/>
-      <w:r>
-        <w:t>f.  Why</w:t>
-      </w:r>
-      <w:proofErr w:type="gramEnd"/>
-      <w:r>
-        <w:t xml:space="preserve"> does the program generate a Segmentation fault?  Recall that </w:t>
-      </w:r>
-      <w:proofErr w:type="gramStart"/>
-      <w:r>
-        <w:rPr>
-          <w:rFonts w:ascii="Courier New" w:hAnsi="Courier New" w:cs="Courier New"/>
-          <w:b/>
-        </w:rPr>
-        <w:t>main(</w:t>
-      </w:r>
-      <w:proofErr w:type="gramEnd"/>
-      <w:r>
-        <w:rPr>
-          <w:rFonts w:ascii="Courier New" w:hAnsi="Courier New" w:cs="Courier New"/>
-          <w:b/>
-        </w:rPr>
-        <w:t>)</w:t>
-      </w:r>
-      <w:r>
-        <w:t xml:space="preserve"> is </w:t>
-      </w:r>
-      <w:r>
-        <w:t xml:space="preserve">actually </w:t>
-      </w:r>
-      <w:r>
-        <w:t>a function called by the operating system.</w:t>
-      </w:r>
-    </w:p>
-    <w:p>
-      <w:pPr>
-        <w:ind w:left="270"/>
-      </w:pPr>
-    </w:p>
-    <w:p>
-      <w:pPr>
-        <w:ind w:left="270"/>
-      </w:pPr>
-      <w:proofErr w:type="gramStart"/>
-      <w:r>
-        <w:t>g</w:t>
-      </w:r>
-      <w:r>
-        <w:t>.  Assuming</w:t>
-      </w:r>
-      <w:proofErr w:type="gramEnd"/>
-      <w:r>
-        <w:t xml:space="preserve"> </w:t>
-      </w:r>
-      <w:r>
-        <w:t xml:space="preserve">this program is used by an e-commerce site and </w:t>
-      </w:r>
-      <w:r>
-        <w:t xml:space="preserve">x represents the cost of a </w:t>
-      </w:r>
-      <w:r>
-        <w:t xml:space="preserve">hub </w:t>
-      </w:r>
-      <w:r>
-        <w:t>in dollars, your mission is to pay exactly $</w:t>
-      </w:r>
-      <w:r>
-        <w:t>33 (in decimal) instead of $100.  Discuss how to accomplish this diabolical feat</w:t>
-      </w:r>
-      <w:r>
-        <w:t xml:space="preserve"> and then do it!</w:t>
-      </w:r>
-      <w:r>
-        <w:t>!!!!!!!!</w:t>
-      </w:r>
-      <w:r>
-        <w:t xml:space="preserve">  </w:t>
-      </w:r>
-      <w:r>
-        <w:t>Ensure your</w:t>
-      </w:r>
-      <w:r>
-        <w:t xml:space="preserve"> screen</w:t>
-      </w:r>
-      <w:r>
-        <w:t>shot</w:t>
-      </w:r>
-      <w:r>
-        <w:t xml:space="preserve"> </w:t>
-      </w:r>
-      <w:r>
-        <w:t>is legible.</w:t>
-      </w:r>
-    </w:p>
-    <w:p/>
-    <w:p/>
-    <w:p>
-      <w:pPr>
-        <w:rPr>
-          <w:b/>
-        </w:rPr>
-      </w:pPr>
-      <w:r>
-        <w:rPr>
-          <w:b/>
-        </w:rPr>
+        <w:rPr>
+          <w:b/>
+        </w:rPr>
+      </w:pPr>
+    </w:p>
+    <w:p>
+      <w:pPr>
+        <w:rPr>
+          <w:b/>
+        </w:rPr>
+      </w:pPr>
+    </w:p>
+    <w:p>
+      <w:pPr>
+        <w:rPr>
+          <w:b/>
+        </w:rPr>
+      </w:pPr>
+    </w:p>
+    <w:p>
+      <w:pPr>
+        <w:rPr>
+          <w:b/>
+        </w:rPr>
+      </w:pPr>
+    </w:p>
+    <w:p>
+      <w:pPr>
+        <w:rPr>
+          <w:b/>
+        </w:rPr>
+      </w:pPr>
+    </w:p>
+    <w:p>
+      <w:pPr>
+        <w:rPr>
+          <w:b/>
+        </w:rPr>
+      </w:pPr>
+    </w:p>
+    <w:p>
+      <w:pPr>
+        <w:rPr>
+          <w:b/>
+        </w:rPr>
+      </w:pPr>
+    </w:p>
+    <w:p>
+      <w:pPr>
+        <w:rPr>
+          <w:b/>
+        </w:rPr>
+      </w:pPr>
+      <w:bookmarkStart w:id="0" w:name="_GoBack"/>
+      <w:bookmarkEnd w:id="0"/>
+      <w:r>
+        <w:rPr>
+          <w:b/>
+        </w:rPr>
+        <w:lastRenderedPageBreak/>
         <w:t>Exploitation</w:t>
       </w:r>
     </w:p>
@@ -4384,7 +6765,7 @@
           <w:lang w:eastAsia="en-US"/>
         </w:rPr>
         <w:drawing>
-          <wp:anchor distT="0" distB="0" distL="114300" distR="114300" simplePos="0" relativeHeight="251657728" behindDoc="0" locked="0" layoutInCell="1" allowOverlap="1">
+          <wp:anchor distT="0" distB="0" distL="114300" distR="114300" simplePos="0" relativeHeight="251649536" behindDoc="0" locked="0" layoutInCell="1" allowOverlap="1">
             <wp:simplePos x="0" y="0"/>
             <wp:positionH relativeFrom="column">
               <wp:posOffset>6405245</wp:posOffset>
@@ -4396,7 +6777,7 @@
             <wp:effectExtent l="0" t="0" r="6985" b="0"/>
             <wp:wrapSquare wrapText="bothSides"/>
             <wp:docPr id="2" name="Picture 2" descr="1267px-Twitter_bird_logo_2012">
-              <a:hlinkClick xmlns:a="http://schemas.openxmlformats.org/drawingml/2006/main" r:id="rId7" tooltip="Twitter"/>
+              <a:hlinkClick xmlns:a="http://schemas.openxmlformats.org/drawingml/2006/main" r:id="rId23" tooltip="Twitter"/>
             </wp:docPr>
             <wp:cNvGraphicFramePr>
               <a:graphicFrameLocks xmlns:a="http://schemas.openxmlformats.org/drawingml/2006/main" noChangeAspect="1"/>
@@ -4406,14 +6787,14 @@
                 <pic:pic xmlns:pic="http://schemas.openxmlformats.org/drawingml/2006/picture">
                   <pic:nvPicPr>
                     <pic:cNvPr id="0" name="Picture 2" descr="1267px-Twitter_bird_logo_2012">
-                      <a:hlinkClick r:id="rId7" tooltip="Twitter"/>
+                      <a:hlinkClick r:id="rId23" tooltip="Twitter"/>
                     </pic:cNvPr>
                     <pic:cNvPicPr>
                       <a:picLocks noChangeAspect="1" noChangeArrowheads="1"/>
                     </pic:cNvPicPr>
                   </pic:nvPicPr>
                   <pic:blipFill>
-                    <a:blip r:embed="rId8" cstate="print">
+                    <a:blip r:embed="rId24" cstate="print">
                       <a:extLst>
                         <a:ext uri="{28A0092B-C50C-407E-A947-70E740481C1C}">
                           <a14:useLocalDpi xmlns:a14="http://schemas.microsoft.com/office/drawing/2010/main" val="0"/>
@@ -4836,7 +7217,7 @@
     </w:p>
     <w:p/>
     <w:sectPr>
-      <w:footerReference w:type="default" r:id="rId9"/>
+      <w:footerReference w:type="default" r:id="rId25"/>
       <w:pgSz w:w="12240" w:h="15840"/>
       <w:pgMar w:top="720" w:right="720" w:bottom="720" w:left="720" w:header="720" w:footer="222" w:gutter="0"/>
       <w:cols w:space="720"/>
@@ -4885,7 +7266,7 @@
       <w:rPr>
         <w:noProof/>
       </w:rPr>
-      <w:t>4</w:t>
+      <w:t>5</w:t>
     </w:r>
     <w:r>
       <w:fldChar w:fldCharType="end"/>
@@ -5239,7 +7620,7 @@
   <w:abstractNum w:abstractNumId="5" w15:restartNumberingAfterBreak="0">
     <w:nsid w:val="6B3A6BD7"/>
     <w:multiLevelType w:val="hybridMultilevel"/>
-    <w:tmpl w:val="D264D08A"/>
+    <w:tmpl w:val="27DEE4F0"/>
     <w:lvl w:ilvl="0" w:tplc="04090001">
       <w:start w:val="1"/>
       <w:numFmt w:val="bullet"/>

</xml_diff>

<commit_message>
Finished Q1-2 part of Q3
</commit_message>
<xml_diff>
--- a/Lab3/Lab3_Writeup.docx
+++ b/Lab3/Lab3_Writeup.docx
@@ -1885,7 +1885,7 @@
         <mc:AlternateContent>
           <mc:Choice Requires="wpg">
             <w:drawing>
-              <wp:anchor distT="0" distB="0" distL="114300" distR="114300" simplePos="0" relativeHeight="251693568" behindDoc="0" locked="0" layoutInCell="1" allowOverlap="1">
+              <wp:anchor distT="0" distB="0" distL="114300" distR="114300" simplePos="0" relativeHeight="251691520" behindDoc="0" locked="0" layoutInCell="1" allowOverlap="1">
                 <wp:simplePos x="0" y="0"/>
                 <wp:positionH relativeFrom="column">
                   <wp:posOffset>-381000</wp:posOffset>
@@ -1993,7 +1993,7 @@
           </mc:Choice>
           <mc:Fallback>
             <w:pict>
-              <v:group w14:anchorId="3E314A41" id="Group 34" o:spid="_x0000_s1026" style="position:absolute;margin-left:-30pt;margin-top:20.85pt;width:592.65pt;height:111pt;z-index:251693568" coordsize="75266,14097" o:gfxdata="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">
+              <v:group w14:anchorId="7E9002DA" id="Group 34" o:spid="_x0000_s1026" style="position:absolute;margin-left:-30pt;margin-top:20.85pt;width:592.65pt;height:111pt;z-index:251691520" coordsize="75266,14097" o:gfxdata="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">
                 <v:shapetype id="_x0000_t75" coordsize="21600,21600" o:spt="75" o:preferrelative="t" path="m@4@5l@4@11@9@11@9@5xe" filled="f" stroked="f">
                   <v:stroke joinstyle="miter"/>
                   <v:formulas>
@@ -2101,7 +2101,7 @@
         <mc:AlternateContent>
           <mc:Choice Requires="wpg">
             <w:drawing>
-              <wp:anchor distT="0" distB="0" distL="114300" distR="114300" simplePos="0" relativeHeight="251653632" behindDoc="0" locked="0" layoutInCell="1" allowOverlap="1">
+              <wp:anchor distT="0" distB="0" distL="114300" distR="114300" simplePos="0" relativeHeight="251651584" behindDoc="0" locked="0" layoutInCell="1" allowOverlap="1">
                 <wp:simplePos x="0" y="0"/>
                 <wp:positionH relativeFrom="column">
                   <wp:posOffset>295275</wp:posOffset>
@@ -2209,7 +2209,7 @@
           </mc:Choice>
           <mc:Fallback>
             <w:pict>
-              <v:group w14:anchorId="677AEF1D" id="Group 5" o:spid="_x0000_s1026" style="position:absolute;margin-left:23.25pt;margin-top:16pt;width:492.75pt;height:186.75pt;z-index:251653632" coordsize="62579,23717" o:gfxdata="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">
+              <v:group w14:anchorId="677FE585" id="Group 5" o:spid="_x0000_s1026" style="position:absolute;margin-left:23.25pt;margin-top:16pt;width:492.75pt;height:186.75pt;z-index:251651584" coordsize="62579,23717" o:gfxdata="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">
                 <v:shape id="Picture 3" o:spid="_x0000_s1027" type="#_x0000_t75" style="position:absolute;width:62579;height:23717;visibility:visible;mso-wrap-style:square" o:gfxdata="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">
                   <v:imagedata r:id="rId10" o:title="Q1_d"/>
                   <v:path arrowok="t"/>
@@ -2259,7 +2259,7 @@
         <mc:AlternateContent>
           <mc:Choice Requires="wpg">
             <w:drawing>
-              <wp:anchor distT="0" distB="0" distL="114300" distR="114300" simplePos="0" relativeHeight="251659776" behindDoc="1" locked="0" layoutInCell="1" allowOverlap="1">
+              <wp:anchor distT="0" distB="0" distL="114300" distR="114300" simplePos="0" relativeHeight="251657728" behindDoc="1" locked="0" layoutInCell="1" allowOverlap="1">
                 <wp:simplePos x="0" y="0"/>
                 <wp:positionH relativeFrom="margin">
                   <wp:align>left</wp:align>
@@ -2463,7 +2463,7 @@
           </mc:Choice>
           <mc:Fallback>
             <w:pict>
-              <v:group w14:anchorId="1F119B9E" id="Group 10" o:spid="_x0000_s1026" style="position:absolute;margin-left:0;margin-top:3.9pt;width:223.5pt;height:446.25pt;z-index:-251656704;mso-position-horizontal:left;mso-position-horizontal-relative:margin;mso-width-relative:margin;mso-height-relative:margin" coordsize="20669,46970" o:gfxdata="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">
+              <v:group w14:anchorId="01470E1D" id="Group 10" o:spid="_x0000_s1026" style="position:absolute;margin-left:0;margin-top:3.9pt;width:223.5pt;height:446.25pt;z-index:-251658752;mso-position-horizontal:left;mso-position-horizontal-relative:margin;mso-width-relative:margin;mso-height-relative:margin" coordsize="20669,46970" o:gfxdata="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">
                 <v:shape id="Picture 6" o:spid="_x0000_s1027" type="#_x0000_t75" style="position:absolute;width:20669;height:46970;visibility:visible;mso-wrap-style:square" o:gfxdata="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">
                   <v:imagedata r:id="rId12" o:title="Q1_e"/>
                   <v:path arrowok="t"/>
@@ -2703,7 +2703,7 @@
         <mc:AlternateContent>
           <mc:Choice Requires="wpg">
             <w:drawing>
-              <wp:anchor distT="0" distB="0" distL="114300" distR="114300" simplePos="0" relativeHeight="251666944" behindDoc="0" locked="0" layoutInCell="1" allowOverlap="1">
+              <wp:anchor distT="0" distB="0" distL="114300" distR="114300" simplePos="0" relativeHeight="251664896" behindDoc="0" locked="0" layoutInCell="1" allowOverlap="1">
                 <wp:simplePos x="0" y="0"/>
                 <wp:positionH relativeFrom="column">
                   <wp:posOffset>1971675</wp:posOffset>
@@ -2864,7 +2864,7 @@
           </mc:Choice>
           <mc:Fallback>
             <w:pict>
-              <v:group w14:anchorId="2C4B4752" id="Group 15" o:spid="_x0000_s1026" style="position:absolute;margin-left:155.25pt;margin-top:12.85pt;width:228pt;height:544.5pt;z-index:251666944" coordsize="28956,69151" o:gfxdata="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">
+              <v:group w14:anchorId="6F2B13A0" id="Group 15" o:spid="_x0000_s1026" style="position:absolute;margin-left:155.25pt;margin-top:12.85pt;width:228pt;height:544.5pt;z-index:251664896" coordsize="28956,69151" o:gfxdata="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">
                 <v:group id="Group 13" o:spid="_x0000_s1027" style="position:absolute;width:28956;height:69151" coordsize="28956,69151" o:gfxdata="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">
                   <v:shape id="Picture 11" o:spid="_x0000_s1028" type="#_x0000_t75" style="position:absolute;left:95;width:28861;height:68865;visibility:visible;mso-wrap-style:square" o:gfxdata="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">
                     <v:imagedata r:id="rId14" o:title="Q1_f"/>
@@ -5519,7 +5519,7 @@
           <w:lang w:eastAsia="en-US"/>
         </w:rPr>
         <w:drawing>
-          <wp:anchor distT="0" distB="0" distL="114300" distR="114300" simplePos="0" relativeHeight="251670016" behindDoc="0" locked="0" layoutInCell="1" allowOverlap="1">
+          <wp:anchor distT="0" distB="0" distL="114300" distR="114300" simplePos="0" relativeHeight="251667968" behindDoc="0" locked="0" layoutInCell="1" allowOverlap="1">
             <wp:simplePos x="0" y="0"/>
             <wp:positionH relativeFrom="margin">
               <wp:align>center</wp:align>
@@ -5654,7 +5654,7 @@
         <mc:AlternateContent>
           <mc:Choice Requires="wpg">
             <w:drawing>
-              <wp:anchor distT="0" distB="0" distL="114300" distR="114300" simplePos="0" relativeHeight="251683328" behindDoc="0" locked="0" layoutInCell="1" allowOverlap="1">
+              <wp:anchor distT="0" distB="0" distL="114300" distR="114300" simplePos="0" relativeHeight="251681280" behindDoc="0" locked="0" layoutInCell="1" allowOverlap="1">
                 <wp:simplePos x="0" y="0"/>
                 <wp:positionH relativeFrom="column">
                   <wp:posOffset>1685925</wp:posOffset>
@@ -5844,7 +5844,7 @@
           </mc:Choice>
           <mc:Fallback>
             <w:pict>
-              <v:group w14:anchorId="6611B342" id="Group 27" o:spid="_x0000_s1026" style="position:absolute;margin-left:132.75pt;margin-top:12.95pt;width:250.5pt;height:198.7pt;z-index:251683328" coordsize="31813,25234" o:gfxdata="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">
+              <v:group w14:anchorId="0A74C19B" id="Group 27" o:spid="_x0000_s1026" style="position:absolute;margin-left:132.75pt;margin-top:12.95pt;width:250.5pt;height:198.7pt;z-index:251681280" coordsize="31813,25234" o:gfxdata="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">
                 <v:shape id="Picture 22" o:spid="_x0000_s1027" type="#_x0000_t75" style="position:absolute;left:571;width:31242;height:25234;visibility:visible;mso-wrap-style:square" o:gfxdata="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">
                   <v:imagedata r:id="rId17" o:title="Q2_e"/>
                   <v:path arrowok="t"/>
@@ -5915,7 +5915,7 @@
         <mc:AlternateContent>
           <mc:Choice Requires="wpg">
             <w:drawing>
-              <wp:anchor distT="0" distB="0" distL="114300" distR="114300" simplePos="0" relativeHeight="251673088" behindDoc="0" locked="0" layoutInCell="1" allowOverlap="1">
+              <wp:anchor distT="0" distB="0" distL="114300" distR="114300" simplePos="0" relativeHeight="251671040" behindDoc="0" locked="0" layoutInCell="1" allowOverlap="1">
                 <wp:simplePos x="0" y="0"/>
                 <wp:positionH relativeFrom="column">
                   <wp:posOffset>685800</wp:posOffset>
@@ -6018,7 +6018,7 @@
           </mc:Choice>
           <mc:Fallback>
             <w:pict>
-              <v:group w14:anchorId="78622540" id="Group 21" o:spid="_x0000_s1026" style="position:absolute;margin-left:54pt;margin-top:19.85pt;width:6in;height:45.75pt;z-index:251673088" coordsize="54864,5810" o:gfxdata="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">
+              <v:group w14:anchorId="6DE39C08" id="Group 21" o:spid="_x0000_s1026" style="position:absolute;margin-left:54pt;margin-top:19.85pt;width:6in;height:45.75pt;z-index:251671040" coordsize="54864,5810" o:gfxdata="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">
                 <v:shape id="Picture 18" o:spid="_x0000_s1027" type="#_x0000_t75" style="position:absolute;width:54864;height:5810;visibility:visible;mso-wrap-style:square" o:gfxdata="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">
                   <v:imagedata r:id="rId19" o:title=""/>
                   <v:path arrowok="t"/>
@@ -6184,7 +6184,7 @@
           <w:lang w:eastAsia="en-US"/>
         </w:rPr>
         <w:drawing>
-          <wp:anchor distT="0" distB="0" distL="114300" distR="114300" simplePos="0" relativeHeight="251684352" behindDoc="0" locked="0" layoutInCell="1" allowOverlap="1">
+          <wp:anchor distT="0" distB="0" distL="114300" distR="114300" simplePos="0" relativeHeight="251682304" behindDoc="0" locked="0" layoutInCell="1" allowOverlap="1">
             <wp:simplePos x="0" y="0"/>
             <wp:positionH relativeFrom="margin">
               <wp:align>center</wp:align>
@@ -6241,7 +6241,7 @@
         <mc:AlternateContent>
           <mc:Choice Requires="wpg">
             <w:drawing>
-              <wp:anchor distT="0" distB="0" distL="114300" distR="114300" simplePos="0" relativeHeight="251690496" behindDoc="0" locked="0" layoutInCell="1" allowOverlap="1">
+              <wp:anchor distT="0" distB="0" distL="114300" distR="114300" simplePos="0" relativeHeight="251688448" behindDoc="0" locked="0" layoutInCell="1" allowOverlap="1">
                 <wp:simplePos x="0" y="0"/>
                 <wp:positionH relativeFrom="column">
                   <wp:posOffset>1257300</wp:posOffset>
@@ -6390,7 +6390,7 @@
           </mc:Choice>
           <mc:Fallback>
             <w:pict>
-              <v:group w14:anchorId="5F3F1A8E" id="Group 32" o:spid="_x0000_s1026" style="position:absolute;margin-left:99pt;margin-top:94pt;width:342pt;height:262.5pt;z-index:251690496" coordsize="43434,33337" o:gfxdata="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">
+              <v:group w14:anchorId="0DCEC542" id="Group 32" o:spid="_x0000_s1026" style="position:absolute;margin-left:99pt;margin-top:94pt;width:342pt;height:262.5pt;z-index:251688448" coordsize="43434,33337" o:gfxdata="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">
                 <v:shape id="Picture 29" o:spid="_x0000_s1027" type="#_x0000_t75" style="position:absolute;width:43434;height:33337;visibility:visible;mso-wrap-style:square" o:gfxdata="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">
                   <v:imagedata r:id="rId22" o:title="Q2_g"/>
                   <v:path arrowok="t"/>
@@ -6460,8 +6460,6 @@
           <w:b/>
         </w:rPr>
       </w:pPr>
-      <w:bookmarkStart w:id="0" w:name="_GoBack"/>
-      <w:bookmarkEnd w:id="0"/>
       <w:r>
         <w:rPr>
           <w:b/>
@@ -6765,7 +6763,7 @@
           <w:lang w:eastAsia="en-US"/>
         </w:rPr>
         <w:drawing>
-          <wp:anchor distT="0" distB="0" distL="114300" distR="114300" simplePos="0" relativeHeight="251649536" behindDoc="0" locked="0" layoutInCell="1" allowOverlap="1">
+          <wp:anchor distT="0" distB="0" distL="114300" distR="114300" simplePos="0" relativeHeight="251647488" behindDoc="0" locked="0" layoutInCell="1" allowOverlap="1">
             <wp:simplePos x="0" y="0"/>
             <wp:positionH relativeFrom="column">
               <wp:posOffset>6405245</wp:posOffset>
@@ -6859,6 +6857,237 @@
     </w:p>
     <w:p/>
     <w:p>
+      <w:pPr>
+        <w:pStyle w:val="ListParagraph"/>
+        <w:numPr>
+          <w:ilvl w:val="0"/>
+          <w:numId w:val="4"/>
+        </w:numPr>
+      </w:pPr>
+      <w:r>
+        <w:t>We clicked the Twitter link to the right, taking us to a tweet informing us that “10.12.1.88” was an interesting IP for Lab 3.</w:t>
+      </w:r>
+    </w:p>
+    <w:p>
+      <w:pPr>
+        <w:pStyle w:val="ListParagraph"/>
+        <w:numPr>
+          <w:ilvl w:val="0"/>
+          <w:numId w:val="4"/>
+        </w:numPr>
+      </w:pPr>
+      <w:r>
+        <w:t xml:space="preserve">Ran </w:t>
+      </w:r>
+      <w:proofErr w:type="spellStart"/>
+      <w:r>
+        <w:t>nslookup</w:t>
+      </w:r>
+      <w:proofErr w:type="spellEnd"/>
+      <w:r>
+        <w:t xml:space="preserve"> on that IP address, learning that its alias was mp8.m4i.local.</w:t>
+      </w:r>
+    </w:p>
+    <w:p>
+      <w:pPr>
+        <w:pStyle w:val="ListParagraph"/>
+        <w:numPr>
+          <w:ilvl w:val="0"/>
+          <w:numId w:val="4"/>
+        </w:numPr>
+      </w:pPr>
+      <w:r>
+        <w:rPr>
+          <w:noProof/>
+          <w:lang w:eastAsia="en-US"/>
+        </w:rPr>
+        <mc:AlternateContent>
+          <mc:Choice Requires="wpg">
+            <w:drawing>
+              <wp:anchor distT="0" distB="0" distL="114300" distR="114300" simplePos="0" relativeHeight="251698688" behindDoc="0" locked="0" layoutInCell="1" allowOverlap="1">
+                <wp:simplePos x="0" y="0"/>
+                <wp:positionH relativeFrom="column">
+                  <wp:posOffset>1362075</wp:posOffset>
+                </wp:positionH>
+                <wp:positionV relativeFrom="paragraph">
+                  <wp:posOffset>377190</wp:posOffset>
+                </wp:positionV>
+                <wp:extent cx="4124325" cy="1676400"/>
+                <wp:effectExtent l="0" t="19050" r="9525" b="0"/>
+                <wp:wrapTopAndBottom/>
+                <wp:docPr id="39" name="Group 39"/>
+                <wp:cNvGraphicFramePr/>
+                <a:graphic xmlns:a="http://schemas.openxmlformats.org/drawingml/2006/main">
+                  <a:graphicData uri="http://schemas.microsoft.com/office/word/2010/wordprocessingGroup">
+                    <wpg:wgp>
+                      <wpg:cNvGrpSpPr/>
+                      <wpg:grpSpPr>
+                        <a:xfrm>
+                          <a:off x="0" y="0"/>
+                          <a:ext cx="4124325" cy="1676400"/>
+                          <a:chOff x="0" y="0"/>
+                          <a:chExt cx="4124325" cy="1676400"/>
+                        </a:xfrm>
+                      </wpg:grpSpPr>
+                      <pic:pic xmlns:pic="http://schemas.openxmlformats.org/drawingml/2006/picture">
+                        <pic:nvPicPr>
+                          <pic:cNvPr id="35" name="Picture 35" descr="D:\Users\mhayden\Documents\ProjectFiles\Lab3\Screenshots\Q3_part_a.png"/>
+                          <pic:cNvPicPr>
+                            <a:picLocks noChangeAspect="1"/>
+                          </pic:cNvPicPr>
+                        </pic:nvPicPr>
+                        <pic:blipFill>
+                          <a:blip r:embed="rId25">
+                            <a:extLst>
+                              <a:ext uri="{28A0092B-C50C-407E-A947-70E740481C1C}">
+                                <a14:useLocalDpi xmlns:a14="http://schemas.microsoft.com/office/drawing/2010/main" val="0"/>
+                              </a:ext>
+                            </a:extLst>
+                          </a:blip>
+                          <a:srcRect/>
+                          <a:stretch>
+                            <a:fillRect/>
+                          </a:stretch>
+                        </pic:blipFill>
+                        <pic:spPr bwMode="auto">
+                          <a:xfrm>
+                            <a:off x="0" y="19050"/>
+                            <a:ext cx="4124325" cy="1657350"/>
+                          </a:xfrm>
+                          <a:prstGeom prst="rect">
+                            <a:avLst/>
+                          </a:prstGeom>
+                          <a:noFill/>
+                          <a:ln>
+                            <a:noFill/>
+                          </a:ln>
+                        </pic:spPr>
+                      </pic:pic>
+                      <wps:wsp>
+                        <wps:cNvPr id="37" name="Rectangle 37"/>
+                        <wps:cNvSpPr/>
+                        <wps:spPr>
+                          <a:xfrm>
+                            <a:off x="1162050" y="0"/>
+                            <a:ext cx="1905000" cy="228600"/>
+                          </a:xfrm>
+                          <a:prstGeom prst="rect">
+                            <a:avLst/>
+                          </a:prstGeom>
+                          <a:noFill/>
+                          <a:ln w="28575">
+                            <a:solidFill>
+                              <a:srgbClr val="FF0000"/>
+                            </a:solidFill>
+                          </a:ln>
+                        </wps:spPr>
+                        <wps:style>
+                          <a:lnRef idx="2">
+                            <a:schemeClr val="accent1">
+                              <a:shade val="50000"/>
+                            </a:schemeClr>
+                          </a:lnRef>
+                          <a:fillRef idx="1">
+                            <a:schemeClr val="accent1"/>
+                          </a:fillRef>
+                          <a:effectRef idx="0">
+                            <a:schemeClr val="accent1"/>
+                          </a:effectRef>
+                          <a:fontRef idx="minor">
+                            <a:schemeClr val="lt1"/>
+                          </a:fontRef>
+                        </wps:style>
+                        <wps:bodyPr rot="0" spcFirstLastPara="0" vertOverflow="overflow" horzOverflow="overflow" vert="horz" wrap="square" lIns="91440" tIns="45720" rIns="91440" bIns="45720" numCol="1" spcCol="0" rtlCol="0" fromWordArt="0" anchor="ctr" anchorCtr="0" forceAA="0" compatLnSpc="1">
+                          <a:prstTxWarp prst="textNoShape">
+                            <a:avLst/>
+                          </a:prstTxWarp>
+                          <a:noAutofit/>
+                        </wps:bodyPr>
+                      </wps:wsp>
+                      <wps:wsp>
+                        <wps:cNvPr id="38" name="Rectangle 38"/>
+                        <wps:cNvSpPr/>
+                        <wps:spPr>
+                          <a:xfrm>
+                            <a:off x="1114425" y="514350"/>
+                            <a:ext cx="2038350" cy="209550"/>
+                          </a:xfrm>
+                          <a:prstGeom prst="rect">
+                            <a:avLst/>
+                          </a:prstGeom>
+                          <a:noFill/>
+                          <a:ln w="28575">
+                            <a:solidFill>
+                              <a:srgbClr val="FF0000"/>
+                            </a:solidFill>
+                          </a:ln>
+                        </wps:spPr>
+                        <wps:style>
+                          <a:lnRef idx="2">
+                            <a:schemeClr val="accent1">
+                              <a:shade val="50000"/>
+                            </a:schemeClr>
+                          </a:lnRef>
+                          <a:fillRef idx="1">
+                            <a:schemeClr val="accent1"/>
+                          </a:fillRef>
+                          <a:effectRef idx="0">
+                            <a:schemeClr val="accent1"/>
+                          </a:effectRef>
+                          <a:fontRef idx="minor">
+                            <a:schemeClr val="lt1"/>
+                          </a:fontRef>
+                        </wps:style>
+                        <wps:bodyPr rot="0" spcFirstLastPara="0" vertOverflow="overflow" horzOverflow="overflow" vert="horz" wrap="square" lIns="91440" tIns="45720" rIns="91440" bIns="45720" numCol="1" spcCol="0" rtlCol="0" fromWordArt="0" anchor="ctr" anchorCtr="0" forceAA="0" compatLnSpc="1">
+                          <a:prstTxWarp prst="textNoShape">
+                            <a:avLst/>
+                          </a:prstTxWarp>
+                          <a:noAutofit/>
+                        </wps:bodyPr>
+                      </wps:wsp>
+                    </wpg:wgp>
+                  </a:graphicData>
+                </a:graphic>
+              </wp:anchor>
+            </w:drawing>
+          </mc:Choice>
+          <mc:Fallback>
+            <w:pict>
+              <v:group w14:anchorId="2B9E6945" id="Group 39" o:spid="_x0000_s1026" style="position:absolute;margin-left:107.25pt;margin-top:29.7pt;width:324.75pt;height:132pt;z-index:251698688" coordsize="41243,16764" o:gfxdata="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">
+                <v:shape id="Picture 35" o:spid="_x0000_s1027" type="#_x0000_t75" style="position:absolute;top:190;width:41243;height:16574;visibility:visible;mso-wrap-style:square" o:gfxdata="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">
+                  <v:imagedata r:id="rId26" o:title="Q3_part_a"/>
+                  <v:path arrowok="t"/>
+                </v:shape>
+                <v:rect id="Rectangle 37" o:spid="_x0000_s1028" style="position:absolute;left:11620;width:19050;height:2286;visibility:visible;mso-wrap-style:square;v-text-anchor:middle" o:gfxdata="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" filled="f" strokecolor="red" strokeweight="2.25pt"/>
+                <v:rect id="Rectangle 38" o:spid="_x0000_s1029" style="position:absolute;left:11144;top:5143;width:20383;height:2096;visibility:visible;mso-wrap-style:square;v-text-anchor:middle" o:gfxdata="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" filled="f" strokecolor="red" strokeweight="2.25pt"/>
+                <w10:wrap type="topAndBottom"/>
+              </v:group>
+            </w:pict>
+          </mc:Fallback>
+        </mc:AlternateContent>
+      </w:r>
+      <w:r>
+        <w:t xml:space="preserve">Ran </w:t>
+      </w:r>
+      <w:proofErr w:type="spellStart"/>
+      <w:r>
+        <w:t>nslookup</w:t>
+      </w:r>
+      <w:proofErr w:type="spellEnd"/>
+      <w:r>
+        <w:t xml:space="preserve"> again looking for mp1.m4i.local:  giving us the IP address 10.12.1.81 verifying that is the proper target computer name.</w:t>
+      </w:r>
+      <w:r>
+        <w:rPr>
+          <w:noProof/>
+          <w:lang w:eastAsia="en-US"/>
+        </w:rPr>
+        <w:t xml:space="preserve"> </w:t>
+      </w:r>
+    </w:p>
+    <w:p/>
+    <w:p/>
+    <w:p>
       <w:proofErr w:type="gramStart"/>
       <w:r>
         <w:t xml:space="preserve">b.  </w:t>
@@ -6885,13 +7114,239 @@
     </w:p>
     <w:p/>
     <w:p>
+      <w:pPr>
+        <w:pStyle w:val="ListParagraph"/>
+        <w:numPr>
+          <w:ilvl w:val="0"/>
+          <w:numId w:val="7"/>
+        </w:numPr>
+      </w:pPr>
+      <w:r>
+        <w:t>Target IP:  10.12.1.81</w:t>
+      </w:r>
+    </w:p>
+    <w:p>
+      <w:pPr>
+        <w:pStyle w:val="ListParagraph"/>
+        <w:numPr>
+          <w:ilvl w:val="1"/>
+          <w:numId w:val="7"/>
+        </w:numPr>
+      </w:pPr>
+      <w:r>
+        <w:t>Learned target IP address using “</w:t>
+      </w:r>
+      <w:proofErr w:type="spellStart"/>
+      <w:r>
+        <w:t>nslookup</w:t>
+      </w:r>
+      <w:proofErr w:type="spellEnd"/>
+      <w:r>
+        <w:t xml:space="preserve"> mp1.m4i.local”</w:t>
+      </w:r>
+      <w:r>
+        <w:t xml:space="preserve"> (shown above in red)</w:t>
+      </w:r>
+    </w:p>
+    <w:p>
+      <w:pPr>
+        <w:pStyle w:val="ListParagraph"/>
+        <w:numPr>
+          <w:ilvl w:val="0"/>
+          <w:numId w:val="7"/>
+        </w:numPr>
+      </w:pPr>
+      <w:r>
+        <w:t>Attacker IP:</w:t>
+      </w:r>
+      <w:r>
+        <w:t xml:space="preserve">  10.204.0.52</w:t>
+      </w:r>
+    </w:p>
+    <w:p>
+      <w:pPr>
+        <w:pStyle w:val="ListParagraph"/>
+        <w:numPr>
+          <w:ilvl w:val="1"/>
+          <w:numId w:val="7"/>
+        </w:numPr>
+      </w:pPr>
+      <w:r>
+        <w:rPr>
+          <w:noProof/>
+          <w:lang w:eastAsia="en-US"/>
+        </w:rPr>
+        <mc:AlternateContent>
+          <mc:Choice Requires="wpg">
+            <w:drawing>
+              <wp:anchor distT="0" distB="0" distL="114300" distR="114300" simplePos="0" relativeHeight="251701760" behindDoc="0" locked="0" layoutInCell="1" allowOverlap="1">
+                <wp:simplePos x="0" y="0"/>
+                <wp:positionH relativeFrom="column">
+                  <wp:posOffset>152400</wp:posOffset>
+                </wp:positionH>
+                <wp:positionV relativeFrom="paragraph">
+                  <wp:posOffset>264795</wp:posOffset>
+                </wp:positionV>
+                <wp:extent cx="6543675" cy="1762125"/>
+                <wp:effectExtent l="0" t="0" r="9525" b="9525"/>
+                <wp:wrapTopAndBottom/>
+                <wp:docPr id="41" name="Group 41"/>
+                <wp:cNvGraphicFramePr/>
+                <a:graphic xmlns:a="http://schemas.openxmlformats.org/drawingml/2006/main">
+                  <a:graphicData uri="http://schemas.microsoft.com/office/word/2010/wordprocessingGroup">
+                    <wpg:wgp>
+                      <wpg:cNvGrpSpPr/>
+                      <wpg:grpSpPr>
+                        <a:xfrm>
+                          <a:off x="0" y="0"/>
+                          <a:ext cx="6543675" cy="1762125"/>
+                          <a:chOff x="0" y="0"/>
+                          <a:chExt cx="6543675" cy="1762125"/>
+                        </a:xfrm>
+                      </wpg:grpSpPr>
+                      <pic:pic xmlns:pic="http://schemas.openxmlformats.org/drawingml/2006/picture">
+                        <pic:nvPicPr>
+                          <pic:cNvPr id="36" name="Picture 36" descr="D:\Users\mhayden\Documents\ProjectFiles\Lab3\Screenshots\Q3_part_b.png"/>
+                          <pic:cNvPicPr>
+                            <a:picLocks noChangeAspect="1"/>
+                          </pic:cNvPicPr>
+                        </pic:nvPicPr>
+                        <pic:blipFill rotWithShape="1">
+                          <a:blip r:embed="rId27">
+                            <a:extLst>
+                              <a:ext uri="{28A0092B-C50C-407E-A947-70E740481C1C}">
+                                <a14:useLocalDpi xmlns:a14="http://schemas.microsoft.com/office/drawing/2010/main" val="0"/>
+                              </a:ext>
+                            </a:extLst>
+                          </a:blip>
+                          <a:srcRect b="46839"/>
+                          <a:stretch/>
+                        </pic:blipFill>
+                        <pic:spPr bwMode="auto">
+                          <a:xfrm>
+                            <a:off x="0" y="0"/>
+                            <a:ext cx="6543675" cy="1762125"/>
+                          </a:xfrm>
+                          <a:prstGeom prst="rect">
+                            <a:avLst/>
+                          </a:prstGeom>
+                          <a:noFill/>
+                          <a:ln>
+                            <a:noFill/>
+                          </a:ln>
+                          <a:extLst>
+                            <a:ext uri="{53640926-AAD7-44D8-BBD7-CCE9431645EC}">
+                              <a14:shadowObscured xmlns:a14="http://schemas.microsoft.com/office/drawing/2010/main"/>
+                            </a:ext>
+                          </a:extLst>
+                        </pic:spPr>
+                      </pic:pic>
+                      <wps:wsp>
+                        <wps:cNvPr id="40" name="Rectangle 40"/>
+                        <wps:cNvSpPr/>
+                        <wps:spPr>
+                          <a:xfrm>
+                            <a:off x="685800" y="314325"/>
+                            <a:ext cx="1562100" cy="200025"/>
+                          </a:xfrm>
+                          <a:prstGeom prst="rect">
+                            <a:avLst/>
+                          </a:prstGeom>
+                          <a:noFill/>
+                          <a:ln w="28575">
+                            <a:solidFill>
+                              <a:srgbClr val="FF0000"/>
+                            </a:solidFill>
+                          </a:ln>
+                        </wps:spPr>
+                        <wps:style>
+                          <a:lnRef idx="2">
+                            <a:schemeClr val="accent1">
+                              <a:shade val="50000"/>
+                            </a:schemeClr>
+                          </a:lnRef>
+                          <a:fillRef idx="1">
+                            <a:schemeClr val="accent1"/>
+                          </a:fillRef>
+                          <a:effectRef idx="0">
+                            <a:schemeClr val="accent1"/>
+                          </a:effectRef>
+                          <a:fontRef idx="minor">
+                            <a:schemeClr val="lt1"/>
+                          </a:fontRef>
+                        </wps:style>
+                        <wps:bodyPr rot="0" spcFirstLastPara="0" vertOverflow="overflow" horzOverflow="overflow" vert="horz" wrap="square" lIns="91440" tIns="45720" rIns="91440" bIns="45720" numCol="1" spcCol="0" rtlCol="0" fromWordArt="0" anchor="ctr" anchorCtr="0" forceAA="0" compatLnSpc="1">
+                          <a:prstTxWarp prst="textNoShape">
+                            <a:avLst/>
+                          </a:prstTxWarp>
+                          <a:noAutofit/>
+                        </wps:bodyPr>
+                      </wps:wsp>
+                    </wpg:wgp>
+                  </a:graphicData>
+                </a:graphic>
+              </wp:anchor>
+            </w:drawing>
+          </mc:Choice>
+          <mc:Fallback>
+            <w:pict>
+              <v:group w14:anchorId="6C7CE367" id="Group 41" o:spid="_x0000_s1026" style="position:absolute;margin-left:12pt;margin-top:20.85pt;width:515.25pt;height:138.75pt;z-index:251701760" coordsize="65436,17621" o:gfxdata="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">
+                <v:shape id="Picture 36" o:spid="_x0000_s1027" type="#_x0000_t75" style="position:absolute;width:65436;height:17621;visibility:visible;mso-wrap-style:square" o:gfxdata="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">
+                  <v:imagedata r:id="rId28" o:title="Q3_part_b" cropbottom="30696f"/>
+                  <v:path arrowok="t"/>
+                </v:shape>
+                <v:rect id="Rectangle 40" o:spid="_x0000_s1028" style="position:absolute;left:6858;top:3143;width:15621;height:2000;visibility:visible;mso-wrap-style:square;v-text-anchor:middle" o:gfxdata="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" filled="f" strokecolor="red" strokeweight="2.25pt"/>
+                <w10:wrap type="topAndBottom"/>
+              </v:group>
+            </w:pict>
+          </mc:Fallback>
+        </mc:AlternateContent>
+      </w:r>
+      <w:r>
+        <w:t xml:space="preserve">Learned by running </w:t>
+      </w:r>
+      <w:proofErr w:type="spellStart"/>
+      <w:r>
+        <w:t>ifconfig</w:t>
+      </w:r>
+      <w:proofErr w:type="spellEnd"/>
+      <w:r>
+        <w:t xml:space="preserve"> on our machine shown below.</w:t>
+      </w:r>
+      <w:r>
+        <w:rPr>
+          <w:noProof/>
+          <w:lang w:eastAsia="en-US"/>
+        </w:rPr>
+        <w:t xml:space="preserve"> </w:t>
+      </w:r>
+    </w:p>
+    <w:p/>
+    <w:p/>
+    <w:p/>
+    <w:p/>
+    <w:p>
       <w:proofErr w:type="gramStart"/>
       <w:r>
+        <w:lastRenderedPageBreak/>
         <w:t>c.  What</w:t>
       </w:r>
       <w:proofErr w:type="gramEnd"/>
       <w:r>
         <w:t xml:space="preserve"> is the target operating system?</w:t>
+      </w:r>
+    </w:p>
+    <w:p/>
+    <w:p>
+      <w:pPr>
+        <w:pStyle w:val="ListParagraph"/>
+        <w:numPr>
+          <w:ilvl w:val="0"/>
+          <w:numId w:val="8"/>
+        </w:numPr>
+      </w:pPr>
+      <w:r>
+        <w:t>Target OS is Microsoft Windows 2000</w:t>
       </w:r>
     </w:p>
     <w:p/>
@@ -7067,13 +7522,24 @@
     <w:p/>
     <w:p>
       <w:r>
+        <w:br w:type="page"/>
+      </w:r>
+    </w:p>
+    <w:p>
+      <w:r>
+        <w:lastRenderedPageBreak/>
         <w:t>4</w:t>
       </w:r>
       <w:r>
         <w:t xml:space="preserve">.  </w:t>
       </w:r>
       <w:r>
-        <w:t xml:space="preserve">Your target is a machine on the CDN that is </w:t>
+        <w:t xml:space="preserve">Your target is a machine on the CDN </w:t>
+      </w:r>
+      <w:bookmarkStart w:id="0" w:name="_GoBack"/>
+      <w:bookmarkEnd w:id="0"/>
+      <w:r>
+        <w:t xml:space="preserve">that is </w:t>
       </w:r>
       <w:r>
         <w:t xml:space="preserve">listening on port 6667.  </w:t>
@@ -7217,7 +7683,7 @@
     </w:p>
     <w:p/>
     <w:sectPr>
-      <w:footerReference w:type="default" r:id="rId25"/>
+      <w:footerReference w:type="default" r:id="rId29"/>
       <w:pgSz w:w="12240" w:h="15840"/>
       <w:pgMar w:top="720" w:right="720" w:bottom="720" w:left="720" w:header="720" w:footer="222" w:gutter="0"/>
       <w:cols w:space="720"/>
@@ -7266,7 +7732,7 @@
       <w:rPr>
         <w:noProof/>
       </w:rPr>
-      <w:t>5</w:t>
+      <w:t>9</w:t>
     </w:r>
     <w:r>
       <w:fldChar w:fldCharType="end"/>
@@ -7529,6 +7995,232 @@
     </w:lvl>
   </w:abstractNum>
   <w:abstractNum w:abstractNumId="4" w15:restartNumberingAfterBreak="0">
+    <w:nsid w:val="4E2E7975"/>
+    <w:multiLevelType w:val="hybridMultilevel"/>
+    <w:tmpl w:val="AC5CD732"/>
+    <w:lvl w:ilvl="0" w:tplc="04090001">
+      <w:start w:val="1"/>
+      <w:numFmt w:val="bullet"/>
+      <w:lvlText w:val=""/>
+      <w:lvlJc w:val="left"/>
+      <w:pPr>
+        <w:ind w:left="720" w:hanging="360"/>
+      </w:pPr>
+      <w:rPr>
+        <w:rFonts w:ascii="Symbol" w:hAnsi="Symbol" w:hint="default"/>
+      </w:rPr>
+    </w:lvl>
+    <w:lvl w:ilvl="1" w:tplc="04090003" w:tentative="1">
+      <w:start w:val="1"/>
+      <w:numFmt w:val="bullet"/>
+      <w:lvlText w:val="o"/>
+      <w:lvlJc w:val="left"/>
+      <w:pPr>
+        <w:ind w:left="1440" w:hanging="360"/>
+      </w:pPr>
+      <w:rPr>
+        <w:rFonts w:ascii="Courier New" w:hAnsi="Courier New" w:cs="Courier New" w:hint="default"/>
+      </w:rPr>
+    </w:lvl>
+    <w:lvl w:ilvl="2" w:tplc="04090005" w:tentative="1">
+      <w:start w:val="1"/>
+      <w:numFmt w:val="bullet"/>
+      <w:lvlText w:val=""/>
+      <w:lvlJc w:val="left"/>
+      <w:pPr>
+        <w:ind w:left="2160" w:hanging="360"/>
+      </w:pPr>
+      <w:rPr>
+        <w:rFonts w:ascii="Wingdings" w:hAnsi="Wingdings" w:hint="default"/>
+      </w:rPr>
+    </w:lvl>
+    <w:lvl w:ilvl="3" w:tplc="04090001" w:tentative="1">
+      <w:start w:val="1"/>
+      <w:numFmt w:val="bullet"/>
+      <w:lvlText w:val=""/>
+      <w:lvlJc w:val="left"/>
+      <w:pPr>
+        <w:ind w:left="2880" w:hanging="360"/>
+      </w:pPr>
+      <w:rPr>
+        <w:rFonts w:ascii="Symbol" w:hAnsi="Symbol" w:hint="default"/>
+      </w:rPr>
+    </w:lvl>
+    <w:lvl w:ilvl="4" w:tplc="04090003" w:tentative="1">
+      <w:start w:val="1"/>
+      <w:numFmt w:val="bullet"/>
+      <w:lvlText w:val="o"/>
+      <w:lvlJc w:val="left"/>
+      <w:pPr>
+        <w:ind w:left="3600" w:hanging="360"/>
+      </w:pPr>
+      <w:rPr>
+        <w:rFonts w:ascii="Courier New" w:hAnsi="Courier New" w:cs="Courier New" w:hint="default"/>
+      </w:rPr>
+    </w:lvl>
+    <w:lvl w:ilvl="5" w:tplc="04090005" w:tentative="1">
+      <w:start w:val="1"/>
+      <w:numFmt w:val="bullet"/>
+      <w:lvlText w:val=""/>
+      <w:lvlJc w:val="left"/>
+      <w:pPr>
+        <w:ind w:left="4320" w:hanging="360"/>
+      </w:pPr>
+      <w:rPr>
+        <w:rFonts w:ascii="Wingdings" w:hAnsi="Wingdings" w:hint="default"/>
+      </w:rPr>
+    </w:lvl>
+    <w:lvl w:ilvl="6" w:tplc="04090001" w:tentative="1">
+      <w:start w:val="1"/>
+      <w:numFmt w:val="bullet"/>
+      <w:lvlText w:val=""/>
+      <w:lvlJc w:val="left"/>
+      <w:pPr>
+        <w:ind w:left="5040" w:hanging="360"/>
+      </w:pPr>
+      <w:rPr>
+        <w:rFonts w:ascii="Symbol" w:hAnsi="Symbol" w:hint="default"/>
+      </w:rPr>
+    </w:lvl>
+    <w:lvl w:ilvl="7" w:tplc="04090003" w:tentative="1">
+      <w:start w:val="1"/>
+      <w:numFmt w:val="bullet"/>
+      <w:lvlText w:val="o"/>
+      <w:lvlJc w:val="left"/>
+      <w:pPr>
+        <w:ind w:left="5760" w:hanging="360"/>
+      </w:pPr>
+      <w:rPr>
+        <w:rFonts w:ascii="Courier New" w:hAnsi="Courier New" w:cs="Courier New" w:hint="default"/>
+      </w:rPr>
+    </w:lvl>
+    <w:lvl w:ilvl="8" w:tplc="04090005" w:tentative="1">
+      <w:start w:val="1"/>
+      <w:numFmt w:val="bullet"/>
+      <w:lvlText w:val=""/>
+      <w:lvlJc w:val="left"/>
+      <w:pPr>
+        <w:ind w:left="6480" w:hanging="360"/>
+      </w:pPr>
+      <w:rPr>
+        <w:rFonts w:ascii="Wingdings" w:hAnsi="Wingdings" w:hint="default"/>
+      </w:rPr>
+    </w:lvl>
+  </w:abstractNum>
+  <w:abstractNum w:abstractNumId="5" w15:restartNumberingAfterBreak="0">
+    <w:nsid w:val="65664EDD"/>
+    <w:multiLevelType w:val="hybridMultilevel"/>
+    <w:tmpl w:val="5FDCD3E6"/>
+    <w:lvl w:ilvl="0" w:tplc="04090001">
+      <w:start w:val="1"/>
+      <w:numFmt w:val="bullet"/>
+      <w:lvlText w:val=""/>
+      <w:lvlJc w:val="left"/>
+      <w:pPr>
+        <w:ind w:left="720" w:hanging="360"/>
+      </w:pPr>
+      <w:rPr>
+        <w:rFonts w:ascii="Symbol" w:hAnsi="Symbol" w:hint="default"/>
+      </w:rPr>
+    </w:lvl>
+    <w:lvl w:ilvl="1" w:tplc="04090003">
+      <w:start w:val="1"/>
+      <w:numFmt w:val="bullet"/>
+      <w:lvlText w:val="o"/>
+      <w:lvlJc w:val="left"/>
+      <w:pPr>
+        <w:ind w:left="1440" w:hanging="360"/>
+      </w:pPr>
+      <w:rPr>
+        <w:rFonts w:ascii="Courier New" w:hAnsi="Courier New" w:cs="Courier New" w:hint="default"/>
+      </w:rPr>
+    </w:lvl>
+    <w:lvl w:ilvl="2" w:tplc="04090005" w:tentative="1">
+      <w:start w:val="1"/>
+      <w:numFmt w:val="bullet"/>
+      <w:lvlText w:val=""/>
+      <w:lvlJc w:val="left"/>
+      <w:pPr>
+        <w:ind w:left="2160" w:hanging="360"/>
+      </w:pPr>
+      <w:rPr>
+        <w:rFonts w:ascii="Wingdings" w:hAnsi="Wingdings" w:hint="default"/>
+      </w:rPr>
+    </w:lvl>
+    <w:lvl w:ilvl="3" w:tplc="04090001" w:tentative="1">
+      <w:start w:val="1"/>
+      <w:numFmt w:val="bullet"/>
+      <w:lvlText w:val=""/>
+      <w:lvlJc w:val="left"/>
+      <w:pPr>
+        <w:ind w:left="2880" w:hanging="360"/>
+      </w:pPr>
+      <w:rPr>
+        <w:rFonts w:ascii="Symbol" w:hAnsi="Symbol" w:hint="default"/>
+      </w:rPr>
+    </w:lvl>
+    <w:lvl w:ilvl="4" w:tplc="04090003" w:tentative="1">
+      <w:start w:val="1"/>
+      <w:numFmt w:val="bullet"/>
+      <w:lvlText w:val="o"/>
+      <w:lvlJc w:val="left"/>
+      <w:pPr>
+        <w:ind w:left="3600" w:hanging="360"/>
+      </w:pPr>
+      <w:rPr>
+        <w:rFonts w:ascii="Courier New" w:hAnsi="Courier New" w:cs="Courier New" w:hint="default"/>
+      </w:rPr>
+    </w:lvl>
+    <w:lvl w:ilvl="5" w:tplc="04090005" w:tentative="1">
+      <w:start w:val="1"/>
+      <w:numFmt w:val="bullet"/>
+      <w:lvlText w:val=""/>
+      <w:lvlJc w:val="left"/>
+      <w:pPr>
+        <w:ind w:left="4320" w:hanging="360"/>
+      </w:pPr>
+      <w:rPr>
+        <w:rFonts w:ascii="Wingdings" w:hAnsi="Wingdings" w:hint="default"/>
+      </w:rPr>
+    </w:lvl>
+    <w:lvl w:ilvl="6" w:tplc="04090001" w:tentative="1">
+      <w:start w:val="1"/>
+      <w:numFmt w:val="bullet"/>
+      <w:lvlText w:val=""/>
+      <w:lvlJc w:val="left"/>
+      <w:pPr>
+        <w:ind w:left="5040" w:hanging="360"/>
+      </w:pPr>
+      <w:rPr>
+        <w:rFonts w:ascii="Symbol" w:hAnsi="Symbol" w:hint="default"/>
+      </w:rPr>
+    </w:lvl>
+    <w:lvl w:ilvl="7" w:tplc="04090003" w:tentative="1">
+      <w:start w:val="1"/>
+      <w:numFmt w:val="bullet"/>
+      <w:lvlText w:val="o"/>
+      <w:lvlJc w:val="left"/>
+      <w:pPr>
+        <w:ind w:left="5760" w:hanging="360"/>
+      </w:pPr>
+      <w:rPr>
+        <w:rFonts w:ascii="Courier New" w:hAnsi="Courier New" w:cs="Courier New" w:hint="default"/>
+      </w:rPr>
+    </w:lvl>
+    <w:lvl w:ilvl="8" w:tplc="04090005" w:tentative="1">
+      <w:start w:val="1"/>
+      <w:numFmt w:val="bullet"/>
+      <w:lvlText w:val=""/>
+      <w:lvlJc w:val="left"/>
+      <w:pPr>
+        <w:ind w:left="6480" w:hanging="360"/>
+      </w:pPr>
+      <w:rPr>
+        <w:rFonts w:ascii="Wingdings" w:hAnsi="Wingdings" w:hint="default"/>
+      </w:rPr>
+    </w:lvl>
+  </w:abstractNum>
+  <w:abstractNum w:abstractNumId="6" w15:restartNumberingAfterBreak="0">
     <w:nsid w:val="66D954B0"/>
     <w:multiLevelType w:val="hybridMultilevel"/>
     <w:tmpl w:val="F5740E22"/>
@@ -7617,10 +8309,10 @@
       </w:pPr>
     </w:lvl>
   </w:abstractNum>
-  <w:abstractNum w:abstractNumId="5" w15:restartNumberingAfterBreak="0">
+  <w:abstractNum w:abstractNumId="7" w15:restartNumberingAfterBreak="0">
     <w:nsid w:val="6B3A6BD7"/>
     <w:multiLevelType w:val="hybridMultilevel"/>
-    <w:tmpl w:val="27DEE4F0"/>
+    <w:tmpl w:val="5FD6205E"/>
     <w:lvl w:ilvl="0" w:tplc="04090001">
       <w:start w:val="1"/>
       <w:numFmt w:val="bullet"/>
@@ -7748,16 +8440,22 @@
     <w:abstractNumId w:val="1"/>
   </w:num>
   <w:num w:numId="3">
-    <w:abstractNumId w:val="4"/>
+    <w:abstractNumId w:val="6"/>
   </w:num>
   <w:num w:numId="4">
-    <w:abstractNumId w:val="5"/>
+    <w:abstractNumId w:val="7"/>
   </w:num>
   <w:num w:numId="5">
     <w:abstractNumId w:val="2"/>
   </w:num>
   <w:num w:numId="6">
     <w:abstractNumId w:val="3"/>
+  </w:num>
+  <w:num w:numId="7">
+    <w:abstractNumId w:val="5"/>
+  </w:num>
+  <w:num w:numId="8">
+    <w:abstractNumId w:val="4"/>
   </w:num>
 </w:numbering>
 </file>

</xml_diff>

<commit_message>
Need to update Armitage steps/exploit
</commit_message>
<xml_diff>
--- a/Lab3/Lab3_Writeup.docx
+++ b/Lab3/Lab3_Writeup.docx
@@ -1,6 +1,6 @@
 
 <file path=word/document.xml><?xml version="1.0" encoding="utf-8"?>
-<w:document xmlns:wpc="http://schemas.microsoft.com/office/word/2010/wordprocessingCanvas" xmlns:cx="http://schemas.microsoft.com/office/drawing/2014/chartex" xmlns:cx1="http://schemas.microsoft.com/office/drawing/2015/9/8/chartex" xmlns:mc="http://schemas.openxmlformats.org/markup-compatibility/2006" xmlns:o="urn:schemas-microsoft-com:office:office" xmlns:r="http://schemas.openxmlformats.org/officeDocument/2006/relationships" xmlns:m="http://schemas.openxmlformats.org/officeDocument/2006/math" xmlns:v="urn:schemas-microsoft-com:vml" xmlns:wp14="http://schemas.microsoft.com/office/word/2010/wordprocessingDrawing" xmlns:wp="http://schemas.openxmlformats.org/drawingml/2006/wordprocessingDrawing" xmlns:w10="urn:schemas-microsoft-com:office:word" xmlns:w="http://schemas.openxmlformats.org/wordprocessingml/2006/main" xmlns:w14="http://schemas.microsoft.com/office/word/2010/wordml" xmlns:w15="http://schemas.microsoft.com/office/word/2012/wordml" xmlns:w16se="http://schemas.microsoft.com/office/word/2015/wordml/symex" xmlns:wpg="http://schemas.microsoft.com/office/word/2010/wordprocessingGroup" xmlns:wpi="http://schemas.microsoft.com/office/word/2010/wordprocessingInk" xmlns:wne="http://schemas.microsoft.com/office/word/2006/wordml" xmlns:wps="http://schemas.microsoft.com/office/word/2010/wordprocessingShape" mc:Ignorable="w14 w15 w16se wp14">
+<w:document xmlns:wpc="http://schemas.microsoft.com/office/word/2010/wordprocessingCanvas" xmlns:cx="http://schemas.microsoft.com/office/drawing/2014/chartex" xmlns:cx1="http://schemas.microsoft.com/office/drawing/2015/9/8/chartex" xmlns:cx2="http://schemas.microsoft.com/office/drawing/2015/10/21/chartex" xmlns:cx3="http://schemas.microsoft.com/office/drawing/2016/5/9/chartex" xmlns:cx4="http://schemas.microsoft.com/office/drawing/2016/5/10/chartex" xmlns:cx5="http://schemas.microsoft.com/office/drawing/2016/5/11/chartex" xmlns:cx6="http://schemas.microsoft.com/office/drawing/2016/5/12/chartex" xmlns:cx7="http://schemas.microsoft.com/office/drawing/2016/5/13/chartex" xmlns:cx8="http://schemas.microsoft.com/office/drawing/2016/5/14/chartex" xmlns:mc="http://schemas.openxmlformats.org/markup-compatibility/2006" xmlns:aink="http://schemas.microsoft.com/office/drawing/2016/ink" xmlns:am3d="http://schemas.microsoft.com/office/drawing/2017/model3d" xmlns:o="urn:schemas-microsoft-com:office:office" xmlns:r="http://schemas.openxmlformats.org/officeDocument/2006/relationships" xmlns:m="http://schemas.openxmlformats.org/officeDocument/2006/math" xmlns:v="urn:schemas-microsoft-com:vml" xmlns:wp14="http://schemas.microsoft.com/office/word/2010/wordprocessingDrawing" xmlns:wp="http://schemas.openxmlformats.org/drawingml/2006/wordprocessingDrawing" xmlns:w10="urn:schemas-microsoft-com:office:word" xmlns:w="http://schemas.openxmlformats.org/wordprocessingml/2006/main" xmlns:w14="http://schemas.microsoft.com/office/word/2010/wordml" xmlns:w15="http://schemas.microsoft.com/office/word/2012/wordml" xmlns:w16cid="http://schemas.microsoft.com/office/word/2016/wordml/cid" xmlns:w16se="http://schemas.microsoft.com/office/word/2015/wordml/symex" xmlns:wpg="http://schemas.microsoft.com/office/word/2010/wordprocessingGroup" xmlns:wpi="http://schemas.microsoft.com/office/word/2010/wordprocessingInk" xmlns:wne="http://schemas.microsoft.com/office/word/2006/wordml" xmlns:wps="http://schemas.microsoft.com/office/word/2010/wordprocessingShape" mc:Ignorable="w14 w15 w16se w16cid wp14">
   <w:body>
     <w:p>
       <w:pPr>
@@ -1392,7 +1392,6 @@
                 <w:lang w:eastAsia="en-US"/>
               </w:rPr>
             </w:pPr>
-            <w:proofErr w:type="spellStart"/>
             <w:r>
               <w:rPr>
                 <w:rFonts w:ascii="Calibri" w:eastAsia="Times New Roman" w:hAnsi="Calibri" w:cs="Calibri"/>
@@ -1402,7 +1401,6 @@
               </w:rPr>
               <w:t>bd</w:t>
             </w:r>
-            <w:proofErr w:type="spellEnd"/>
           </w:p>
         </w:tc>
         <w:tc>
@@ -1754,13 +1752,8 @@
       <w:pPr>
         <w:ind w:left="270"/>
       </w:pPr>
-      <w:proofErr w:type="gramStart"/>
-      <w:r>
-        <w:t>c.  Compile</w:t>
-      </w:r>
-      <w:proofErr w:type="gramEnd"/>
-      <w:r>
-        <w:t xml:space="preserve"> the code in Linux using the </w:t>
+      <w:r>
+        <w:t xml:space="preserve">c.  Compile the code in Linux using the </w:t>
       </w:r>
       <w:r>
         <w:rPr>
@@ -1837,21 +1830,12 @@
         </w:rPr>
         <w:t>-</w:t>
       </w:r>
-      <w:proofErr w:type="spellStart"/>
       <w:r>
         <w:rPr>
           <w:rFonts w:ascii="Courier New" w:hAnsi="Courier New" w:cs="Courier New"/>
           <w:b/>
         </w:rPr>
-        <w:t>param</w:t>
-      </w:r>
-      <w:proofErr w:type="spellEnd"/>
-      <w:r>
-        <w:rPr>
-          <w:rFonts w:ascii="Courier New" w:hAnsi="Courier New" w:cs="Courier New"/>
-          <w:b/>
-        </w:rPr>
-        <w:t xml:space="preserve"> </w:t>
+        <w:t xml:space="preserve">param </w:t>
       </w:r>
       <w:proofErr w:type="spellStart"/>
       <w:r>
@@ -1885,7 +1869,7 @@
         <mc:AlternateContent>
           <mc:Choice Requires="wpg">
             <w:drawing>
-              <wp:anchor distT="0" distB="0" distL="114300" distR="114300" simplePos="0" relativeHeight="251681280" behindDoc="0" locked="0" layoutInCell="1" allowOverlap="1">
+              <wp:anchor distT="0" distB="0" distL="114300" distR="114300" simplePos="0" relativeHeight="251677184" behindDoc="0" locked="0" layoutInCell="1" allowOverlap="1">
                 <wp:simplePos x="0" y="0"/>
                 <wp:positionH relativeFrom="column">
                   <wp:posOffset>-381000</wp:posOffset>
@@ -1993,7 +1977,7 @@
           </mc:Choice>
           <mc:Fallback>
             <w:pict>
-              <v:group w14:anchorId="595B2922" id="Group 34" o:spid="_x0000_s1026" style="position:absolute;margin-left:-30pt;margin-top:20.85pt;width:592.65pt;height:111pt;z-index:251681280" coordsize="75266,14097" o:gfxdata="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">
+              <v:group w14:anchorId="65D68205" id="Group 34" o:spid="_x0000_s1026" style="position:absolute;margin-left:-30pt;margin-top:20.85pt;width:592.65pt;height:111pt;z-index:251677184" coordsize="75266,14097" o:gfxdata="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">
                 <v:shapetype id="_x0000_t75" coordsize="21600,21600" o:spt="75" o:preferrelative="t" path="m@4@5l@4@11@9@11@9@5xe" filled="f" stroked="f">
                   <v:stroke joinstyle="miter"/>
                   <v:formulas>
@@ -2013,9 +1997,8 @@
                   <v:path o:extrusionok="f" gradientshapeok="t" o:connecttype="rect"/>
                   <o:lock v:ext="edit" aspectratio="t"/>
                 </v:shapetype>
-                <v:shape id="Picture 1" o:spid="_x0000_s1027" type="#_x0000_t75" style="position:absolute;left:857;top:190;width:74409;height:13907;visibility:visible;mso-wrap-style:square" o:gfxdata="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">
+                <v:shape id="Picture 1" o:spid="_x0000_s1027" type="#_x0000_t75" style="position:absolute;left:857;top:190;width:74409;height:13907;visibility:visible;mso-wrap-style:square" o:gfxdata="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">
                   <v:imagedata r:id="rId8" o:title="Q1_c"/>
-                  <v:path arrowok="t"/>
                 </v:shape>
                 <v:rect id="Rectangle 33" o:spid="_x0000_s1028" style="position:absolute;width:74961;height:2095;visibility:visible;mso-wrap-style:square;v-text-anchor:middle" o:gfxdata="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" filled="f" strokecolor="red" strokeweight="2.25pt"/>
                 <w10:wrap type="topAndBottom"/>
@@ -2039,14 +2022,9 @@
       <w:pPr>
         <w:ind w:left="270"/>
       </w:pPr>
-      <w:proofErr w:type="gramStart"/>
       <w:r>
         <w:lastRenderedPageBreak/>
-        <w:t>d.  Disassemble</w:t>
-      </w:r>
-      <w:proofErr w:type="gramEnd"/>
-      <w:r>
-        <w:t xml:space="preserve"> the executable (</w:t>
+        <w:t>d.  Disassemble the executable (</w:t>
       </w:r>
       <w:proofErr w:type="spellStart"/>
       <w:r>
@@ -2101,7 +2079,7 @@
         <mc:AlternateContent>
           <mc:Choice Requires="wpg">
             <w:drawing>
-              <wp:anchor distT="0" distB="0" distL="114300" distR="114300" simplePos="0" relativeHeight="251641344" behindDoc="0" locked="0" layoutInCell="1" allowOverlap="1">
+              <wp:anchor distT="0" distB="0" distL="114300" distR="114300" simplePos="0" relativeHeight="251637248" behindDoc="0" locked="0" layoutInCell="1" allowOverlap="1">
                 <wp:simplePos x="0" y="0"/>
                 <wp:positionH relativeFrom="column">
                   <wp:posOffset>295275</wp:posOffset>
@@ -2209,10 +2187,9 @@
           </mc:Choice>
           <mc:Fallback>
             <w:pict>
-              <v:group w14:anchorId="190A6FC3" id="Group 5" o:spid="_x0000_s1026" style="position:absolute;margin-left:23.25pt;margin-top:16pt;width:492.75pt;height:186.75pt;z-index:251641344" coordsize="62579,23717" o:gfxdata="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